<commit_message>
02 - node watch
</commit_message>
<xml_diff>
--- a/node_info.docx
+++ b/node_info.docx
@@ -13,12 +13,16 @@
         <w:rPr>
           <w:b/>
           <w:bCs/>
+          <w:highlight w:val="green"/>
         </w:rPr>
         <w:t>FUNDAMENTOS NODE JS</w:t>
       </w:r>
     </w:p>
     <w:p>
       <w:r>
+        <w:rPr>
+          <w:highlight w:val="cyan"/>
+        </w:rPr>
         <w:t>01 – Criando um projeto node js</w:t>
       </w:r>
     </w:p>
@@ -30,42 +34,13 @@
         <w:rPr>
           <w:u w:val="single"/>
         </w:rPr>
-        <w:t xml:space="preserve">npm </w:t>
-      </w:r>
-      <w:proofErr w:type="spellStart"/>
-      <w:r>
-        <w:rPr>
-          <w:u w:val="single"/>
-        </w:rPr>
-        <w:t>init</w:t>
-      </w:r>
-      <w:proofErr w:type="spellEnd"/>
-      <w:r>
-        <w:rPr>
-          <w:u w:val="single"/>
-        </w:rPr>
-        <w:t xml:space="preserve"> -y</w:t>
+        <w:t>npm init -y</w:t>
       </w:r>
     </w:p>
     <w:p>
       <w:r>
-        <w:t>Para fazer o importe coloca o “</w:t>
-      </w:r>
-      <w:proofErr w:type="spellStart"/>
-      <w:r>
-        <w:t>type</w:t>
-      </w:r>
-      <w:proofErr w:type="spellEnd"/>
-      <w:r>
-        <w:t xml:space="preserve">”: “module” no </w:t>
-      </w:r>
-      <w:proofErr w:type="spellStart"/>
-      <w:proofErr w:type="gramStart"/>
-      <w:r>
-        <w:t>package.json</w:t>
-      </w:r>
-      <w:proofErr w:type="spellEnd"/>
-      <w:proofErr w:type="gramEnd"/>
+        <w:t>Para fazer o importe coloca o “type”: “module” no package.json</w:t>
+      </w:r>
     </w:p>
     <w:p>
       <w:r>
@@ -108,7 +83,16 @@
     </w:p>
     <w:p>
       <w:r>
-        <w:t xml:space="preserve">Iniciando o servidor em node </w:t>
+        <w:t>Iniciando o servidor em node</w:t>
+      </w:r>
+      <w:r>
+        <w:t xml:space="preserve">, rodar o projeto digita no terminal </w:t>
+      </w:r>
+      <w:r>
+        <w:rPr>
+          <w:u w:val="single"/>
+        </w:rPr>
+        <w:t>node src/server.js</w:t>
       </w:r>
       <w:r>
         <w:drawing>
@@ -149,8 +133,73 @@
       </w:r>
     </w:p>
     <w:p>
+      <w:r>
+        <w:rPr>
+          <w:highlight w:val="cyan"/>
+        </w:rPr>
+        <w:t>02 – Node watch</w:t>
+      </w:r>
+    </w:p>
+    <w:p>
+      <w:r>
+        <w:t xml:space="preserve">Bastas digitar no terminal </w:t>
+      </w:r>
+      <w:r>
+        <w:rPr>
+          <w:u w:val="single"/>
+        </w:rPr>
+        <w:t>node –watch src/server.js</w:t>
+      </w:r>
+      <w:r>
+        <w:rPr>
+          <w:u w:val="single"/>
+        </w:rPr>
+        <w:t xml:space="preserve"> </w:t>
+      </w:r>
+      <w:r>
+        <w:t>ou coloca no package para ele rodar para vc</w:t>
+      </w:r>
       <w:bookmarkStart w:id="0" w:name="_GoBack"/>
       <w:bookmarkEnd w:id="0"/>
+    </w:p>
+    <w:p>
+      <w:r>
+        <w:drawing>
+          <wp:inline distT="0" distB="0" distL="0" distR="0" wp14:anchorId="7EB8292F" wp14:editId="39330953">
+            <wp:extent cx="5400040" cy="1965960"/>
+            <wp:effectExtent l="0" t="0" r="0" b="0"/>
+            <wp:docPr id="3" name="Imagem 3"/>
+            <wp:cNvGraphicFramePr>
+              <a:graphicFrameLocks xmlns:a="http://schemas.openxmlformats.org/drawingml/2006/main" noChangeAspect="1"/>
+            </wp:cNvGraphicFramePr>
+            <a:graphic xmlns:a="http://schemas.openxmlformats.org/drawingml/2006/main">
+              <a:graphicData uri="http://schemas.openxmlformats.org/drawingml/2006/picture">
+                <pic:pic xmlns:pic="http://schemas.openxmlformats.org/drawingml/2006/picture">
+                  <pic:nvPicPr>
+                    <pic:cNvPr id="1" name=""/>
+                    <pic:cNvPicPr/>
+                  </pic:nvPicPr>
+                  <pic:blipFill>
+                    <a:blip r:embed="rId6"/>
+                    <a:stretch>
+                      <a:fillRect/>
+                    </a:stretch>
+                  </pic:blipFill>
+                  <pic:spPr>
+                    <a:xfrm>
+                      <a:off x="0" y="0"/>
+                      <a:ext cx="5400040" cy="1965960"/>
+                    </a:xfrm>
+                    <a:prstGeom prst="rect">
+                      <a:avLst/>
+                    </a:prstGeom>
+                  </pic:spPr>
+                </pic:pic>
+              </a:graphicData>
+            </a:graphic>
+          </wp:inline>
+        </w:drawing>
+      </w:r>
     </w:p>
     <w:sectPr>
       <w:pgSz w:w="11906" w:h="16838"/>

</xml_diff>

<commit_message>
04 salvando usuários em memória headers
</commit_message>
<xml_diff>
--- a/node_info.docx
+++ b/node_info.docx
@@ -34,42 +34,13 @@
         <w:rPr>
           <w:u w:val="single"/>
         </w:rPr>
-        <w:t xml:space="preserve">npm </w:t>
-      </w:r>
-      <w:proofErr w:type="spellStart"/>
-      <w:r>
-        <w:rPr>
-          <w:u w:val="single"/>
-        </w:rPr>
-        <w:t>init</w:t>
-      </w:r>
-      <w:proofErr w:type="spellEnd"/>
-      <w:r>
-        <w:rPr>
-          <w:u w:val="single"/>
-        </w:rPr>
-        <w:t xml:space="preserve"> -y</w:t>
-      </w:r>
-    </w:p>
-    <w:p>
-      <w:r>
-        <w:t>Para fazer o importe coloca o “</w:t>
-      </w:r>
-      <w:proofErr w:type="spellStart"/>
-      <w:r>
-        <w:t>type</w:t>
-      </w:r>
-      <w:proofErr w:type="spellEnd"/>
-      <w:r>
-        <w:t xml:space="preserve">”: “module” no </w:t>
-      </w:r>
-      <w:proofErr w:type="spellStart"/>
-      <w:proofErr w:type="gramStart"/>
-      <w:r>
-        <w:t>package.json</w:t>
-      </w:r>
-      <w:proofErr w:type="spellEnd"/>
-      <w:proofErr w:type="gramEnd"/>
+        <w:t>npm init -y</w:t>
+      </w:r>
+    </w:p>
+    <w:p>
+      <w:r>
+        <w:t>Para fazer o importe coloca o “type”: “module” no package.json</w:t>
+      </w:r>
     </w:p>
     <w:p>
       <w:r>
@@ -166,16 +137,8 @@
         <w:rPr>
           <w:highlight w:val="cyan"/>
         </w:rPr>
-        <w:t xml:space="preserve">02 – Node </w:t>
-      </w:r>
-      <w:proofErr w:type="spellStart"/>
-      <w:r>
-        <w:rPr>
-          <w:highlight w:val="cyan"/>
-        </w:rPr>
-        <w:t>watch</w:t>
-      </w:r>
-      <w:proofErr w:type="spellEnd"/>
+        <w:t>02 – Node watch</w:t>
+      </w:r>
     </w:p>
     <w:p>
       <w:r>
@@ -185,44 +148,17 @@
         <w:rPr>
           <w:u w:val="single"/>
         </w:rPr>
-        <w:t>node –</w:t>
-      </w:r>
-      <w:proofErr w:type="spellStart"/>
+        <w:t>node –watch src/server.js</w:t>
+      </w:r>
       <w:r>
         <w:rPr>
           <w:u w:val="single"/>
         </w:rPr>
-        <w:t>watch</w:t>
-      </w:r>
-      <w:proofErr w:type="spellEnd"/>
-      <w:r>
-        <w:rPr>
-          <w:u w:val="single"/>
-        </w:rPr>
-        <w:t xml:space="preserve"> src/server.js</w:t>
-      </w:r>
-      <w:r>
-        <w:rPr>
-          <w:u w:val="single"/>
-        </w:rPr>
         <w:t xml:space="preserve"> </w:t>
       </w:r>
       <w:r>
-        <w:t xml:space="preserve">ou coloca no </w:t>
-      </w:r>
-      <w:proofErr w:type="spellStart"/>
-      <w:r>
-        <w:t>package</w:t>
-      </w:r>
-      <w:proofErr w:type="spellEnd"/>
-      <w:r>
-        <w:t xml:space="preserve"> para ele rodar para </w:t>
-      </w:r>
-      <w:proofErr w:type="spellStart"/>
-      <w:r>
-        <w:t>vc</w:t>
-      </w:r>
-      <w:proofErr w:type="spellEnd"/>
+        <w:t>ou coloca no package para ele rodar para vc</w:t>
+      </w:r>
     </w:p>
     <w:p>
       <w:r>
@@ -339,13 +275,94 @@
       </w:r>
     </w:p>
     <w:p>
-      <w:pPr>
-        <w:rPr>
-          <w:lang w:val="en-US"/>
-        </w:rPr>
-      </w:pPr>
+      <w:r>
+        <w:rPr>
+          <w:highlight w:val="cyan"/>
+        </w:rPr>
+        <w:t>04 – Salvando  usu</w:t>
+      </w:r>
+      <w:r>
+        <w:rPr>
+          <w:highlight w:val="cyan"/>
+        </w:rPr>
+        <w:t>á</w:t>
+      </w:r>
+      <w:r>
+        <w:rPr>
+          <w:highlight w:val="cyan"/>
+        </w:rPr>
+        <w:t>rios em m</w:t>
+      </w:r>
+      <w:r>
+        <w:rPr>
+          <w:highlight w:val="cyan"/>
+        </w:rPr>
+        <w:t>e</w:t>
+      </w:r>
+      <w:r>
+        <w:rPr>
+          <w:highlight w:val="cyan"/>
+        </w:rPr>
+        <w:t>m</w:t>
+      </w:r>
+      <w:r>
+        <w:rPr>
+          <w:highlight w:val="cyan"/>
+        </w:rPr>
+        <w:t>ó</w:t>
+      </w:r>
+      <w:r>
+        <w:rPr>
+          <w:highlight w:val="cyan"/>
+        </w:rPr>
+        <w:t>ria Headers</w:t>
+      </w:r>
+    </w:p>
+    <w:p>
+      <w:r>
+        <w:t>Retorna um JSON</w:t>
+      </w:r>
       <w:bookmarkStart w:id="0" w:name="_GoBack"/>
       <w:bookmarkEnd w:id="0"/>
+    </w:p>
+    <w:p>
+      <w:r>
+        <w:drawing>
+          <wp:inline distT="0" distB="0" distL="0" distR="0" wp14:anchorId="5B72BF3E" wp14:editId="05E6CD4E">
+            <wp:extent cx="5400040" cy="2903855"/>
+            <wp:effectExtent l="0" t="0" r="0" b="0"/>
+            <wp:docPr id="5" name="Imagem 5"/>
+            <wp:cNvGraphicFramePr>
+              <a:graphicFrameLocks xmlns:a="http://schemas.openxmlformats.org/drawingml/2006/main" noChangeAspect="1"/>
+            </wp:cNvGraphicFramePr>
+            <a:graphic xmlns:a="http://schemas.openxmlformats.org/drawingml/2006/main">
+              <a:graphicData uri="http://schemas.openxmlformats.org/drawingml/2006/picture">
+                <pic:pic xmlns:pic="http://schemas.openxmlformats.org/drawingml/2006/picture">
+                  <pic:nvPicPr>
+                    <pic:cNvPr id="1" name=""/>
+                    <pic:cNvPicPr/>
+                  </pic:nvPicPr>
+                  <pic:blipFill>
+                    <a:blip r:embed="rId8"/>
+                    <a:stretch>
+                      <a:fillRect/>
+                    </a:stretch>
+                  </pic:blipFill>
+                  <pic:spPr>
+                    <a:xfrm>
+                      <a:off x="0" y="0"/>
+                      <a:ext cx="5400040" cy="2903855"/>
+                    </a:xfrm>
+                    <a:prstGeom prst="rect">
+                      <a:avLst/>
+                    </a:prstGeom>
+                  </pic:spPr>
+                </pic:pic>
+              </a:graphicData>
+            </a:graphic>
+          </wp:inline>
+        </w:drawing>
+      </w:r>
     </w:p>
     <w:sectPr>
       <w:pgSz w:w="11906" w:h="16838"/>

</xml_diff>

<commit_message>
05 conhecendo HTTP status codes
</commit_message>
<xml_diff>
--- a/node_info.docx
+++ b/node_info.docx
@@ -34,13 +34,42 @@
         <w:rPr>
           <w:u w:val="single"/>
         </w:rPr>
-        <w:t>npm init -y</w:t>
-      </w:r>
-    </w:p>
-    <w:p>
-      <w:r>
-        <w:t>Para fazer o importe coloca o “type”: “module” no package.json</w:t>
-      </w:r>
+        <w:t xml:space="preserve">npm </w:t>
+      </w:r>
+      <w:proofErr w:type="spellStart"/>
+      <w:r>
+        <w:rPr>
+          <w:u w:val="single"/>
+        </w:rPr>
+        <w:t>init</w:t>
+      </w:r>
+      <w:proofErr w:type="spellEnd"/>
+      <w:r>
+        <w:rPr>
+          <w:u w:val="single"/>
+        </w:rPr>
+        <w:t xml:space="preserve"> -y</w:t>
+      </w:r>
+    </w:p>
+    <w:p>
+      <w:r>
+        <w:t>Para fazer o importe coloca o “</w:t>
+      </w:r>
+      <w:proofErr w:type="spellStart"/>
+      <w:r>
+        <w:t>type</w:t>
+      </w:r>
+      <w:proofErr w:type="spellEnd"/>
+      <w:r>
+        <w:t xml:space="preserve">”: “module” no </w:t>
+      </w:r>
+      <w:proofErr w:type="spellStart"/>
+      <w:proofErr w:type="gramStart"/>
+      <w:r>
+        <w:t>package.json</w:t>
+      </w:r>
+      <w:proofErr w:type="spellEnd"/>
+      <w:proofErr w:type="gramEnd"/>
     </w:p>
     <w:p>
       <w:r>
@@ -137,8 +166,16 @@
         <w:rPr>
           <w:highlight w:val="cyan"/>
         </w:rPr>
-        <w:t>02 – Node watch</w:t>
-      </w:r>
+        <w:t xml:space="preserve">02 – Node </w:t>
+      </w:r>
+      <w:proofErr w:type="spellStart"/>
+      <w:r>
+        <w:rPr>
+          <w:highlight w:val="cyan"/>
+        </w:rPr>
+        <w:t>watch</w:t>
+      </w:r>
+      <w:proofErr w:type="spellEnd"/>
     </w:p>
     <w:p>
       <w:r>
@@ -148,17 +185,44 @@
         <w:rPr>
           <w:u w:val="single"/>
         </w:rPr>
-        <w:t>node –watch src/server.js</w:t>
-      </w:r>
+        <w:t>node –</w:t>
+      </w:r>
+      <w:proofErr w:type="spellStart"/>
       <w:r>
         <w:rPr>
           <w:u w:val="single"/>
         </w:rPr>
+        <w:t>watch</w:t>
+      </w:r>
+      <w:proofErr w:type="spellEnd"/>
+      <w:r>
+        <w:rPr>
+          <w:u w:val="single"/>
+        </w:rPr>
+        <w:t xml:space="preserve"> src/server.js</w:t>
+      </w:r>
+      <w:r>
+        <w:rPr>
+          <w:u w:val="single"/>
+        </w:rPr>
         <w:t xml:space="preserve"> </w:t>
       </w:r>
       <w:r>
-        <w:t>ou coloca no package para ele rodar para vc</w:t>
-      </w:r>
+        <w:t xml:space="preserve">ou coloca no </w:t>
+      </w:r>
+      <w:proofErr w:type="spellStart"/>
+      <w:r>
+        <w:t>package</w:t>
+      </w:r>
+      <w:proofErr w:type="spellEnd"/>
+      <w:r>
+        <w:t xml:space="preserve"> para ele rodar para </w:t>
+      </w:r>
+      <w:proofErr w:type="spellStart"/>
+      <w:r>
+        <w:t>vc</w:t>
+      </w:r>
+      <w:proofErr w:type="spellEnd"/>
     </w:p>
     <w:p>
       <w:r>
@@ -279,7 +343,14 @@
         <w:rPr>
           <w:highlight w:val="cyan"/>
         </w:rPr>
-        <w:t>04 – Salvando  usu</w:t>
+        <w:t xml:space="preserve">04 – </w:t>
+      </w:r>
+      <w:proofErr w:type="gramStart"/>
+      <w:r>
+        <w:rPr>
+          <w:highlight w:val="cyan"/>
+        </w:rPr>
+        <w:t>Salvando  usu</w:t>
       </w:r>
       <w:r>
         <w:rPr>
@@ -291,7 +362,14 @@
         <w:rPr>
           <w:highlight w:val="cyan"/>
         </w:rPr>
-        <w:t>rios em m</w:t>
+        <w:t>rios</w:t>
+      </w:r>
+      <w:proofErr w:type="gramEnd"/>
+      <w:r>
+        <w:rPr>
+          <w:highlight w:val="cyan"/>
+        </w:rPr>
+        <w:t xml:space="preserve"> em m</w:t>
       </w:r>
       <w:r>
         <w:rPr>
@@ -315,15 +393,21 @@
         <w:rPr>
           <w:highlight w:val="cyan"/>
         </w:rPr>
-        <w:t>ria Headers</w:t>
-      </w:r>
+        <w:t xml:space="preserve">ria </w:t>
+      </w:r>
+      <w:proofErr w:type="spellStart"/>
+      <w:r>
+        <w:rPr>
+          <w:highlight w:val="cyan"/>
+        </w:rPr>
+        <w:t>Headers</w:t>
+      </w:r>
+      <w:proofErr w:type="spellEnd"/>
     </w:p>
     <w:p>
       <w:r>
         <w:t>Retorna um JSON</w:t>
       </w:r>
-      <w:bookmarkStart w:id="0" w:name="_GoBack"/>
-      <w:bookmarkEnd w:id="0"/>
     </w:p>
     <w:p>
       <w:r>
@@ -363,6 +447,77 @@
           </wp:inline>
         </w:drawing>
       </w:r>
+    </w:p>
+    <w:p>
+      <w:r>
+        <w:rPr>
+          <w:highlight w:val="cyan"/>
+        </w:rPr>
+        <w:t xml:space="preserve">05 – Conhecendo HTTP status </w:t>
+      </w:r>
+      <w:proofErr w:type="spellStart"/>
+      <w:r>
+        <w:rPr>
+          <w:highlight w:val="cyan"/>
+        </w:rPr>
+        <w:t>codes</w:t>
+      </w:r>
+      <w:proofErr w:type="spellEnd"/>
+    </w:p>
+    <w:p>
+      <w:r>
+        <w:t xml:space="preserve">São </w:t>
+      </w:r>
+      <w:r>
+        <w:t>a resposta de</w:t>
+      </w:r>
+      <w:r>
+        <w:t xml:space="preserve"> retorno da requisição os 200 são os de sucessos, 400 são os de erros da requisição, 500 são os erros de servidor</w:t>
+      </w:r>
+    </w:p>
+    <w:p>
+      <w:r>
+        <w:lastRenderedPageBreak/>
+        <w:drawing>
+          <wp:inline distT="0" distB="0" distL="0" distR="0" wp14:anchorId="3DCA2073" wp14:editId="5EFC50BC">
+            <wp:extent cx="5400040" cy="2557780"/>
+            <wp:effectExtent l="0" t="0" r="0" b="0"/>
+            <wp:docPr id="7" name="Imagem 7"/>
+            <wp:cNvGraphicFramePr>
+              <a:graphicFrameLocks xmlns:a="http://schemas.openxmlformats.org/drawingml/2006/main" noChangeAspect="1"/>
+            </wp:cNvGraphicFramePr>
+            <a:graphic xmlns:a="http://schemas.openxmlformats.org/drawingml/2006/main">
+              <a:graphicData uri="http://schemas.openxmlformats.org/drawingml/2006/picture">
+                <pic:pic xmlns:pic="http://schemas.openxmlformats.org/drawingml/2006/picture">
+                  <pic:nvPicPr>
+                    <pic:cNvPr id="1" name=""/>
+                    <pic:cNvPicPr/>
+                  </pic:nvPicPr>
+                  <pic:blipFill>
+                    <a:blip r:embed="rId9"/>
+                    <a:stretch>
+                      <a:fillRect/>
+                    </a:stretch>
+                  </pic:blipFill>
+                  <pic:spPr>
+                    <a:xfrm>
+                      <a:off x="0" y="0"/>
+                      <a:ext cx="5400040" cy="2557780"/>
+                    </a:xfrm>
+                    <a:prstGeom prst="rect">
+                      <a:avLst/>
+                    </a:prstGeom>
+                  </pic:spPr>
+                </pic:pic>
+              </a:graphicData>
+            </a:graphic>
+          </wp:inline>
+        </w:drawing>
+      </w:r>
+    </w:p>
+    <w:p>
+      <w:bookmarkStart w:id="0" w:name="_GoBack"/>
+      <w:bookmarkEnd w:id="0"/>
     </w:p>
     <w:sectPr>
       <w:pgSz w:w="11906" w:h="16838"/>

</xml_diff>

<commit_message>
06 Criando streams de leitura
</commit_message>
<xml_diff>
--- a/node_info.docx
+++ b/node_info.docx
@@ -34,42 +34,13 @@
         <w:rPr>
           <w:u w:val="single"/>
         </w:rPr>
-        <w:t xml:space="preserve">npm </w:t>
-      </w:r>
-      <w:proofErr w:type="spellStart"/>
-      <w:r>
-        <w:rPr>
-          <w:u w:val="single"/>
-        </w:rPr>
-        <w:t>init</w:t>
-      </w:r>
-      <w:proofErr w:type="spellEnd"/>
-      <w:r>
-        <w:rPr>
-          <w:u w:val="single"/>
-        </w:rPr>
-        <w:t xml:space="preserve"> -y</w:t>
-      </w:r>
-    </w:p>
-    <w:p>
-      <w:r>
-        <w:t>Para fazer o importe coloca o “</w:t>
-      </w:r>
-      <w:proofErr w:type="spellStart"/>
-      <w:r>
-        <w:t>type</w:t>
-      </w:r>
-      <w:proofErr w:type="spellEnd"/>
-      <w:r>
-        <w:t xml:space="preserve">”: “module” no </w:t>
-      </w:r>
-      <w:proofErr w:type="spellStart"/>
-      <w:proofErr w:type="gramStart"/>
-      <w:r>
-        <w:t>package.json</w:t>
-      </w:r>
-      <w:proofErr w:type="spellEnd"/>
-      <w:proofErr w:type="gramEnd"/>
+        <w:t>npm init -y</w:t>
+      </w:r>
+    </w:p>
+    <w:p>
+      <w:r>
+        <w:t>Para fazer o importe coloca o “type”: “module” no package.json</w:t>
+      </w:r>
     </w:p>
     <w:p>
       <w:r>
@@ -166,16 +137,8 @@
         <w:rPr>
           <w:highlight w:val="cyan"/>
         </w:rPr>
-        <w:t xml:space="preserve">02 – Node </w:t>
-      </w:r>
-      <w:proofErr w:type="spellStart"/>
-      <w:r>
-        <w:rPr>
-          <w:highlight w:val="cyan"/>
-        </w:rPr>
-        <w:t>watch</w:t>
-      </w:r>
-      <w:proofErr w:type="spellEnd"/>
+        <w:t>02 – Node watch</w:t>
+      </w:r>
     </w:p>
     <w:p>
       <w:r>
@@ -185,44 +148,17 @@
         <w:rPr>
           <w:u w:val="single"/>
         </w:rPr>
-        <w:t>node –</w:t>
-      </w:r>
-      <w:proofErr w:type="spellStart"/>
+        <w:t>node –watch src/server.js</w:t>
+      </w:r>
       <w:r>
         <w:rPr>
           <w:u w:val="single"/>
         </w:rPr>
-        <w:t>watch</w:t>
-      </w:r>
-      <w:proofErr w:type="spellEnd"/>
-      <w:r>
-        <w:rPr>
-          <w:u w:val="single"/>
-        </w:rPr>
-        <w:t xml:space="preserve"> src/server.js</w:t>
-      </w:r>
-      <w:r>
-        <w:rPr>
-          <w:u w:val="single"/>
-        </w:rPr>
         <w:t xml:space="preserve"> </w:t>
       </w:r>
       <w:r>
-        <w:t xml:space="preserve">ou coloca no </w:t>
-      </w:r>
-      <w:proofErr w:type="spellStart"/>
-      <w:r>
-        <w:t>package</w:t>
-      </w:r>
-      <w:proofErr w:type="spellEnd"/>
-      <w:r>
-        <w:t xml:space="preserve"> para ele rodar para </w:t>
-      </w:r>
-      <w:proofErr w:type="spellStart"/>
-      <w:r>
-        <w:t>vc</w:t>
-      </w:r>
-      <w:proofErr w:type="spellEnd"/>
+        <w:t>ou coloca no package para ele rodar para vc</w:t>
+      </w:r>
     </w:p>
     <w:p>
       <w:r>
@@ -343,14 +279,7 @@
         <w:rPr>
           <w:highlight w:val="cyan"/>
         </w:rPr>
-        <w:t xml:space="preserve">04 – </w:t>
-      </w:r>
-      <w:proofErr w:type="gramStart"/>
-      <w:r>
-        <w:rPr>
-          <w:highlight w:val="cyan"/>
-        </w:rPr>
-        <w:t>Salvando  usu</w:t>
+        <w:t>04 – Salvando  usu</w:t>
       </w:r>
       <w:r>
         <w:rPr>
@@ -362,14 +291,7 @@
         <w:rPr>
           <w:highlight w:val="cyan"/>
         </w:rPr>
-        <w:t>rios</w:t>
-      </w:r>
-      <w:proofErr w:type="gramEnd"/>
-      <w:r>
-        <w:rPr>
-          <w:highlight w:val="cyan"/>
-        </w:rPr>
-        <w:t xml:space="preserve"> em m</w:t>
+        <w:t>rios em m</w:t>
       </w:r>
       <w:r>
         <w:rPr>
@@ -393,16 +315,8 @@
         <w:rPr>
           <w:highlight w:val="cyan"/>
         </w:rPr>
-        <w:t xml:space="preserve">ria </w:t>
-      </w:r>
-      <w:proofErr w:type="spellStart"/>
-      <w:r>
-        <w:rPr>
-          <w:highlight w:val="cyan"/>
-        </w:rPr>
-        <w:t>Headers</w:t>
-      </w:r>
-      <w:proofErr w:type="spellEnd"/>
+        <w:t>ria Headers</w:t>
+      </w:r>
     </w:p>
     <w:p>
       <w:r>
@@ -453,16 +367,8 @@
         <w:rPr>
           <w:highlight w:val="cyan"/>
         </w:rPr>
-        <w:t xml:space="preserve">05 – Conhecendo HTTP status </w:t>
-      </w:r>
-      <w:proofErr w:type="spellStart"/>
-      <w:r>
-        <w:rPr>
-          <w:highlight w:val="cyan"/>
-        </w:rPr>
-        <w:t>codes</w:t>
-      </w:r>
-      <w:proofErr w:type="spellEnd"/>
+        <w:t>05 – Conhecendo HTTP status codes</w:t>
+      </w:r>
     </w:p>
     <w:p>
       <w:r>
@@ -516,6 +422,74 @@
       </w:r>
     </w:p>
     <w:p>
+      <w:r>
+        <w:rPr>
+          <w:highlight w:val="cyan"/>
+        </w:rPr>
+        <w:t xml:space="preserve">06 </w:t>
+      </w:r>
+      <w:r>
+        <w:rPr>
+          <w:highlight w:val="cyan"/>
+        </w:rPr>
+        <w:t>Criando</w:t>
+      </w:r>
+      <w:r>
+        <w:rPr>
+          <w:highlight w:val="cyan"/>
+        </w:rPr>
+        <w:t xml:space="preserve"> streams </w:t>
+      </w:r>
+      <w:r>
+        <w:rPr>
+          <w:highlight w:val="cyan"/>
+        </w:rPr>
+        <w:t>de leitura</w:t>
+      </w:r>
+    </w:p>
+    <w:p>
+      <w:r>
+        <w:t>Trabalhar com os dados sem precisa que ele esteja carregado por inteiro</w:t>
+      </w:r>
+    </w:p>
+    <w:p>
+      <w:r>
+        <w:drawing>
+          <wp:inline distT="0" distB="0" distL="0" distR="0" wp14:anchorId="3764D054" wp14:editId="5DC47DD1">
+            <wp:extent cx="5400040" cy="3463290"/>
+            <wp:effectExtent l="0" t="0" r="0" b="3810"/>
+            <wp:docPr id="8" name="Imagem 8"/>
+            <wp:cNvGraphicFramePr>
+              <a:graphicFrameLocks xmlns:a="http://schemas.openxmlformats.org/drawingml/2006/main" noChangeAspect="1"/>
+            </wp:cNvGraphicFramePr>
+            <a:graphic xmlns:a="http://schemas.openxmlformats.org/drawingml/2006/main">
+              <a:graphicData uri="http://schemas.openxmlformats.org/drawingml/2006/picture">
+                <pic:pic xmlns:pic="http://schemas.openxmlformats.org/drawingml/2006/picture">
+                  <pic:nvPicPr>
+                    <pic:cNvPr id="1" name=""/>
+                    <pic:cNvPicPr/>
+                  </pic:nvPicPr>
+                  <pic:blipFill>
+                    <a:blip r:embed="rId10"/>
+                    <a:stretch>
+                      <a:fillRect/>
+                    </a:stretch>
+                  </pic:blipFill>
+                  <pic:spPr>
+                    <a:xfrm>
+                      <a:off x="0" y="0"/>
+                      <a:ext cx="5400040" cy="3463290"/>
+                    </a:xfrm>
+                    <a:prstGeom prst="rect">
+                      <a:avLst/>
+                    </a:prstGeom>
+                  </pic:spPr>
+                </pic:pic>
+              </a:graphicData>
+            </a:graphic>
+          </wp:inline>
+        </w:drawing>
+      </w:r>
       <w:bookmarkStart w:id="0" w:name="_GoBack"/>
       <w:bookmarkEnd w:id="0"/>
     </w:p>

</xml_diff>

<commit_message>
07 Stream de escrita e transformação
</commit_message>
<xml_diff>
--- a/node_info.docx
+++ b/node_info.docx
@@ -34,13 +34,42 @@
         <w:rPr>
           <w:u w:val="single"/>
         </w:rPr>
-        <w:t>npm init -y</w:t>
-      </w:r>
-    </w:p>
-    <w:p>
-      <w:r>
-        <w:t>Para fazer o importe coloca o “type”: “module” no package.json</w:t>
-      </w:r>
+        <w:t xml:space="preserve">npm </w:t>
+      </w:r>
+      <w:proofErr w:type="spellStart"/>
+      <w:r>
+        <w:rPr>
+          <w:u w:val="single"/>
+        </w:rPr>
+        <w:t>init</w:t>
+      </w:r>
+      <w:proofErr w:type="spellEnd"/>
+      <w:r>
+        <w:rPr>
+          <w:u w:val="single"/>
+        </w:rPr>
+        <w:t xml:space="preserve"> -y</w:t>
+      </w:r>
+    </w:p>
+    <w:p>
+      <w:r>
+        <w:t>Para fazer o importe coloca o “</w:t>
+      </w:r>
+      <w:proofErr w:type="spellStart"/>
+      <w:r>
+        <w:t>type</w:t>
+      </w:r>
+      <w:proofErr w:type="spellEnd"/>
+      <w:r>
+        <w:t xml:space="preserve">”: “module” no </w:t>
+      </w:r>
+      <w:proofErr w:type="spellStart"/>
+      <w:proofErr w:type="gramStart"/>
+      <w:r>
+        <w:t>package.json</w:t>
+      </w:r>
+      <w:proofErr w:type="spellEnd"/>
+      <w:proofErr w:type="gramEnd"/>
     </w:p>
     <w:p>
       <w:r>
@@ -137,8 +166,16 @@
         <w:rPr>
           <w:highlight w:val="cyan"/>
         </w:rPr>
-        <w:t>02 – Node watch</w:t>
-      </w:r>
+        <w:t xml:space="preserve">02 – Node </w:t>
+      </w:r>
+      <w:proofErr w:type="spellStart"/>
+      <w:r>
+        <w:rPr>
+          <w:highlight w:val="cyan"/>
+        </w:rPr>
+        <w:t>watch</w:t>
+      </w:r>
+      <w:proofErr w:type="spellEnd"/>
     </w:p>
     <w:p>
       <w:r>
@@ -148,17 +185,44 @@
         <w:rPr>
           <w:u w:val="single"/>
         </w:rPr>
-        <w:t>node –watch src/server.js</w:t>
-      </w:r>
+        <w:t>node –</w:t>
+      </w:r>
+      <w:proofErr w:type="spellStart"/>
       <w:r>
         <w:rPr>
           <w:u w:val="single"/>
         </w:rPr>
+        <w:t>watch</w:t>
+      </w:r>
+      <w:proofErr w:type="spellEnd"/>
+      <w:r>
+        <w:rPr>
+          <w:u w:val="single"/>
+        </w:rPr>
+        <w:t xml:space="preserve"> src/server.js</w:t>
+      </w:r>
+      <w:r>
+        <w:rPr>
+          <w:u w:val="single"/>
+        </w:rPr>
         <w:t xml:space="preserve"> </w:t>
       </w:r>
       <w:r>
-        <w:t>ou coloca no package para ele rodar para vc</w:t>
-      </w:r>
+        <w:t xml:space="preserve">ou coloca no </w:t>
+      </w:r>
+      <w:proofErr w:type="spellStart"/>
+      <w:r>
+        <w:t>package</w:t>
+      </w:r>
+      <w:proofErr w:type="spellEnd"/>
+      <w:r>
+        <w:t xml:space="preserve"> para ele rodar para </w:t>
+      </w:r>
+      <w:proofErr w:type="spellStart"/>
+      <w:r>
+        <w:t>vc</w:t>
+      </w:r>
+      <w:proofErr w:type="spellEnd"/>
     </w:p>
     <w:p>
       <w:r>
@@ -279,7 +343,14 @@
         <w:rPr>
           <w:highlight w:val="cyan"/>
         </w:rPr>
-        <w:t>04 – Salvando  usu</w:t>
+        <w:t xml:space="preserve">04 – </w:t>
+      </w:r>
+      <w:proofErr w:type="gramStart"/>
+      <w:r>
+        <w:rPr>
+          <w:highlight w:val="cyan"/>
+        </w:rPr>
+        <w:t>Salvando  usu</w:t>
       </w:r>
       <w:r>
         <w:rPr>
@@ -291,7 +362,14 @@
         <w:rPr>
           <w:highlight w:val="cyan"/>
         </w:rPr>
-        <w:t>rios em m</w:t>
+        <w:t>rios</w:t>
+      </w:r>
+      <w:proofErr w:type="gramEnd"/>
+      <w:r>
+        <w:rPr>
+          <w:highlight w:val="cyan"/>
+        </w:rPr>
+        <w:t xml:space="preserve"> em m</w:t>
       </w:r>
       <w:r>
         <w:rPr>
@@ -315,8 +393,16 @@
         <w:rPr>
           <w:highlight w:val="cyan"/>
         </w:rPr>
-        <w:t>ria Headers</w:t>
-      </w:r>
+        <w:t xml:space="preserve">ria </w:t>
+      </w:r>
+      <w:proofErr w:type="spellStart"/>
+      <w:r>
+        <w:rPr>
+          <w:highlight w:val="cyan"/>
+        </w:rPr>
+        <w:t>Headers</w:t>
+      </w:r>
+      <w:proofErr w:type="spellEnd"/>
     </w:p>
     <w:p>
       <w:r>
@@ -367,8 +453,16 @@
         <w:rPr>
           <w:highlight w:val="cyan"/>
         </w:rPr>
-        <w:t>05 – Conhecendo HTTP status codes</w:t>
-      </w:r>
+        <w:t xml:space="preserve">05 – Conhecendo HTTP status </w:t>
+      </w:r>
+      <w:proofErr w:type="spellStart"/>
+      <w:r>
+        <w:rPr>
+          <w:highlight w:val="cyan"/>
+        </w:rPr>
+        <w:t>codes</w:t>
+      </w:r>
+      <w:proofErr w:type="spellEnd"/>
     </w:p>
     <w:p>
       <w:r>
@@ -438,7 +532,21 @@
         <w:rPr>
           <w:highlight w:val="cyan"/>
         </w:rPr>
-        <w:t xml:space="preserve"> streams </w:t>
+        <w:t xml:space="preserve"> </w:t>
+      </w:r>
+      <w:proofErr w:type="spellStart"/>
+      <w:r>
+        <w:rPr>
+          <w:highlight w:val="cyan"/>
+        </w:rPr>
+        <w:t>streams</w:t>
+      </w:r>
+      <w:proofErr w:type="spellEnd"/>
+      <w:r>
+        <w:rPr>
+          <w:highlight w:val="cyan"/>
+        </w:rPr>
+        <w:t xml:space="preserve"> </w:t>
       </w:r>
       <w:r>
         <w:rPr>
@@ -490,6 +598,83 @@
           </wp:inline>
         </w:drawing>
       </w:r>
+    </w:p>
+    <w:p>
+      <w:r>
+        <w:rPr>
+          <w:highlight w:val="cyan"/>
+        </w:rPr>
+        <w:t xml:space="preserve">07 </w:t>
+      </w:r>
+      <w:proofErr w:type="spellStart"/>
+      <w:r>
+        <w:rPr>
+          <w:highlight w:val="cyan"/>
+        </w:rPr>
+        <w:t>Stream</w:t>
+      </w:r>
+      <w:proofErr w:type="spellEnd"/>
+      <w:r>
+        <w:rPr>
+          <w:highlight w:val="cyan"/>
+        </w:rPr>
+        <w:t xml:space="preserve"> de escrita e transformação</w:t>
+      </w:r>
+    </w:p>
+    <w:p>
+      <w:r>
+        <w:t xml:space="preserve">É uma </w:t>
+      </w:r>
+      <w:proofErr w:type="spellStart"/>
+      <w:r>
+        <w:t>stream</w:t>
+      </w:r>
+      <w:proofErr w:type="spellEnd"/>
+      <w:r>
+        <w:t xml:space="preserve"> que processa dados</w:t>
+      </w:r>
+    </w:p>
+    <w:p>
+      <w:r>
+        <w:lastRenderedPageBreak/>
+        <w:drawing>
+          <wp:inline distT="0" distB="0" distL="0" distR="0" wp14:anchorId="501C57ED" wp14:editId="555F6C9A">
+            <wp:extent cx="5400040" cy="2691130"/>
+            <wp:effectExtent l="0" t="0" r="0" b="0"/>
+            <wp:docPr id="9" name="Imagem 9"/>
+            <wp:cNvGraphicFramePr>
+              <a:graphicFrameLocks xmlns:a="http://schemas.openxmlformats.org/drawingml/2006/main" noChangeAspect="1"/>
+            </wp:cNvGraphicFramePr>
+            <a:graphic xmlns:a="http://schemas.openxmlformats.org/drawingml/2006/main">
+              <a:graphicData uri="http://schemas.openxmlformats.org/drawingml/2006/picture">
+                <pic:pic xmlns:pic="http://schemas.openxmlformats.org/drawingml/2006/picture">
+                  <pic:nvPicPr>
+                    <pic:cNvPr id="1" name=""/>
+                    <pic:cNvPicPr/>
+                  </pic:nvPicPr>
+                  <pic:blipFill>
+                    <a:blip r:embed="rId11"/>
+                    <a:stretch>
+                      <a:fillRect/>
+                    </a:stretch>
+                  </pic:blipFill>
+                  <pic:spPr>
+                    <a:xfrm>
+                      <a:off x="0" y="0"/>
+                      <a:ext cx="5400040" cy="2691130"/>
+                    </a:xfrm>
+                    <a:prstGeom prst="rect">
+                      <a:avLst/>
+                    </a:prstGeom>
+                  </pic:spPr>
+                </pic:pic>
+              </a:graphicData>
+            </a:graphic>
+          </wp:inline>
+        </w:drawing>
+      </w:r>
+    </w:p>
+    <w:p>
       <w:bookmarkStart w:id="0" w:name="_GoBack"/>
       <w:bookmarkEnd w:id="0"/>
     </w:p>

</xml_diff>

<commit_message>
08 Aplicando streams no modulo HTTP
</commit_message>
<xml_diff>
--- a/node_info.docx
+++ b/node_info.docx
@@ -64,15 +64,16 @@
         <w:t xml:space="preserve">”: “module” no </w:t>
       </w:r>
       <w:proofErr w:type="spellStart"/>
-      <w:proofErr w:type="gramStart"/>
       <w:r>
         <w:t>package.json</w:t>
       </w:r>
       <w:proofErr w:type="spellEnd"/>
-      <w:proofErr w:type="gramEnd"/>
-    </w:p>
-    <w:p>
-      <w:r>
+    </w:p>
+    <w:p>
+      <w:r>
+        <w:rPr>
+          <w:noProof/>
+        </w:rPr>
         <w:drawing>
           <wp:inline distT="0" distB="0" distL="0" distR="0" wp14:anchorId="5DE16C2C" wp14:editId="1A8B0766">
             <wp:extent cx="5400040" cy="2180590"/>
@@ -124,6 +125,9 @@
         <w:t>node src/server.js</w:t>
       </w:r>
       <w:r>
+        <w:rPr>
+          <w:noProof/>
+        </w:rPr>
         <w:drawing>
           <wp:inline distT="0" distB="0" distL="0" distR="0" wp14:anchorId="5C1C5786" wp14:editId="2742DF59">
             <wp:extent cx="5400040" cy="1506220"/>
@@ -226,6 +230,9 @@
     </w:p>
     <w:p>
       <w:r>
+        <w:rPr>
+          <w:noProof/>
+        </w:rPr>
         <w:drawing>
           <wp:inline distT="0" distB="0" distL="0" distR="0" wp14:anchorId="7EB8292F" wp14:editId="39330953">
             <wp:extent cx="5400040" cy="1965960"/>
@@ -298,6 +305,7 @@
       </w:pPr>
       <w:r>
         <w:rPr>
+          <w:noProof/>
           <w:lang w:val="en-US"/>
         </w:rPr>
         <w:lastRenderedPageBreak/>
@@ -343,14 +351,7 @@
         <w:rPr>
           <w:highlight w:val="cyan"/>
         </w:rPr>
-        <w:t xml:space="preserve">04 – </w:t>
-      </w:r>
-      <w:proofErr w:type="gramStart"/>
-      <w:r>
-        <w:rPr>
-          <w:highlight w:val="cyan"/>
-        </w:rPr>
-        <w:t>Salvando  usu</w:t>
+        <w:t>04 – Salvando  usu</w:t>
       </w:r>
       <w:r>
         <w:rPr>
@@ -362,14 +363,7 @@
         <w:rPr>
           <w:highlight w:val="cyan"/>
         </w:rPr>
-        <w:t>rios</w:t>
-      </w:r>
-      <w:proofErr w:type="gramEnd"/>
-      <w:r>
-        <w:rPr>
-          <w:highlight w:val="cyan"/>
-        </w:rPr>
-        <w:t xml:space="preserve"> em m</w:t>
+        <w:t>rios em m</w:t>
       </w:r>
       <w:r>
         <w:rPr>
@@ -411,6 +405,9 @@
     </w:p>
     <w:p>
       <w:r>
+        <w:rPr>
+          <w:noProof/>
+        </w:rPr>
         <w:drawing>
           <wp:inline distT="0" distB="0" distL="0" distR="0" wp14:anchorId="5B72BF3E" wp14:editId="05E6CD4E">
             <wp:extent cx="5400040" cy="2903855"/>
@@ -477,6 +474,9 @@
     </w:p>
     <w:p>
       <w:r>
+        <w:rPr>
+          <w:noProof/>
+        </w:rPr>
         <w:lastRenderedPageBreak/>
         <w:drawing>
           <wp:inline distT="0" distB="0" distL="0" distR="0" wp14:anchorId="3DCA2073" wp14:editId="5EFC50BC">
@@ -520,7 +520,19 @@
         <w:rPr>
           <w:highlight w:val="cyan"/>
         </w:rPr>
-        <w:t xml:space="preserve">06 </w:t>
+        <w:t>06</w:t>
+      </w:r>
+      <w:r>
+        <w:rPr>
+          <w:highlight w:val="cyan"/>
+        </w:rPr>
+        <w:t xml:space="preserve"> -</w:t>
+      </w:r>
+      <w:r>
+        <w:rPr>
+          <w:highlight w:val="cyan"/>
+        </w:rPr>
+        <w:t xml:space="preserve"> </w:t>
       </w:r>
       <w:r>
         <w:rPr>
@@ -562,6 +574,9 @@
     </w:p>
     <w:p>
       <w:r>
+        <w:rPr>
+          <w:noProof/>
+        </w:rPr>
         <w:drawing>
           <wp:inline distT="0" distB="0" distL="0" distR="0" wp14:anchorId="3764D054" wp14:editId="5DC47DD1">
             <wp:extent cx="5400040" cy="3463290"/>
@@ -604,7 +619,19 @@
         <w:rPr>
           <w:highlight w:val="cyan"/>
         </w:rPr>
-        <w:t xml:space="preserve">07 </w:t>
+        <w:t>07</w:t>
+      </w:r>
+      <w:r>
+        <w:rPr>
+          <w:highlight w:val="cyan"/>
+        </w:rPr>
+        <w:t xml:space="preserve"> -</w:t>
+      </w:r>
+      <w:r>
+        <w:rPr>
+          <w:highlight w:val="cyan"/>
+        </w:rPr>
+        <w:t xml:space="preserve"> </w:t>
       </w:r>
       <w:proofErr w:type="spellStart"/>
       <w:r>
@@ -636,6 +663,9 @@
     </w:p>
     <w:p>
       <w:r>
+        <w:rPr>
+          <w:noProof/>
+        </w:rPr>
         <w:lastRenderedPageBreak/>
         <w:drawing>
           <wp:inline distT="0" distB="0" distL="0" distR="0" wp14:anchorId="501C57ED" wp14:editId="555F6C9A">
@@ -675,6 +705,110 @@
       </w:r>
     </w:p>
     <w:p>
+      <w:r>
+        <w:rPr>
+          <w:highlight w:val="cyan"/>
+        </w:rPr>
+        <w:t xml:space="preserve">08 – Aplicando </w:t>
+      </w:r>
+      <w:proofErr w:type="spellStart"/>
+      <w:r>
+        <w:rPr>
+          <w:highlight w:val="cyan"/>
+        </w:rPr>
+        <w:t>streams</w:t>
+      </w:r>
+      <w:proofErr w:type="spellEnd"/>
+      <w:r>
+        <w:rPr>
+          <w:highlight w:val="cyan"/>
+        </w:rPr>
+        <w:t xml:space="preserve"> no modulo HTTP</w:t>
+      </w:r>
+    </w:p>
+    <w:p>
+      <w:r>
+        <w:drawing>
+          <wp:inline distT="0" distB="0" distL="0" distR="0" wp14:anchorId="45281A60" wp14:editId="1AEC2D5C">
+            <wp:extent cx="5400040" cy="2900045"/>
+            <wp:effectExtent l="0" t="0" r="0" b="0"/>
+            <wp:docPr id="6" name="Imagem 6"/>
+            <wp:cNvGraphicFramePr>
+              <a:graphicFrameLocks xmlns:a="http://schemas.openxmlformats.org/drawingml/2006/main" noChangeAspect="1"/>
+            </wp:cNvGraphicFramePr>
+            <a:graphic xmlns:a="http://schemas.openxmlformats.org/drawingml/2006/main">
+              <a:graphicData uri="http://schemas.openxmlformats.org/drawingml/2006/picture">
+                <pic:pic xmlns:pic="http://schemas.openxmlformats.org/drawingml/2006/picture">
+                  <pic:nvPicPr>
+                    <pic:cNvPr id="1" name=""/>
+                    <pic:cNvPicPr/>
+                  </pic:nvPicPr>
+                  <pic:blipFill>
+                    <a:blip r:embed="rId12"/>
+                    <a:stretch>
+                      <a:fillRect/>
+                    </a:stretch>
+                  </pic:blipFill>
+                  <pic:spPr>
+                    <a:xfrm>
+                      <a:off x="0" y="0"/>
+                      <a:ext cx="5400040" cy="2900045"/>
+                    </a:xfrm>
+                    <a:prstGeom prst="rect">
+                      <a:avLst/>
+                    </a:prstGeom>
+                  </pic:spPr>
+                </pic:pic>
+              </a:graphicData>
+            </a:graphic>
+          </wp:inline>
+        </w:drawing>
+      </w:r>
+    </w:p>
+    <w:p>
+      <w:r>
+        <w:lastRenderedPageBreak/>
+        <w:drawing>
+          <wp:inline distT="0" distB="0" distL="0" distR="0" wp14:anchorId="399E70C1" wp14:editId="6189F19B">
+            <wp:extent cx="5400040" cy="3747770"/>
+            <wp:effectExtent l="0" t="0" r="0" b="5080"/>
+            <wp:docPr id="10" name="Imagem 10"/>
+            <wp:cNvGraphicFramePr>
+              <a:graphicFrameLocks xmlns:a="http://schemas.openxmlformats.org/drawingml/2006/main" noChangeAspect="1"/>
+            </wp:cNvGraphicFramePr>
+            <a:graphic xmlns:a="http://schemas.openxmlformats.org/drawingml/2006/main">
+              <a:graphicData uri="http://schemas.openxmlformats.org/drawingml/2006/picture">
+                <pic:pic xmlns:pic="http://schemas.openxmlformats.org/drawingml/2006/picture">
+                  <pic:nvPicPr>
+                    <pic:cNvPr id="1" name=""/>
+                    <pic:cNvPicPr/>
+                  </pic:nvPicPr>
+                  <pic:blipFill>
+                    <a:blip r:embed="rId13"/>
+                    <a:stretch>
+                      <a:fillRect/>
+                    </a:stretch>
+                  </pic:blipFill>
+                  <pic:spPr>
+                    <a:xfrm>
+                      <a:off x="0" y="0"/>
+                      <a:ext cx="5400040" cy="3747770"/>
+                    </a:xfrm>
+                    <a:prstGeom prst="rect">
+                      <a:avLst/>
+                    </a:prstGeom>
+                  </pic:spPr>
+                </pic:pic>
+              </a:graphicData>
+            </a:graphic>
+          </wp:inline>
+        </w:drawing>
+      </w:r>
+    </w:p>
+    <w:p>
+      <w:r>
+        <w:t xml:space="preserve">09 </w:t>
+      </w:r>
       <w:bookmarkStart w:id="0" w:name="_GoBack"/>
       <w:bookmarkEnd w:id="0"/>
     </w:p>

</xml_diff>

<commit_message>
09 Consumindo uma stream completa
</commit_message>
<xml_diff>
--- a/node_info.docx
+++ b/node_info.docx
@@ -64,10 +64,12 @@
         <w:t xml:space="preserve">”: “module” no </w:t>
       </w:r>
       <w:proofErr w:type="spellStart"/>
+      <w:proofErr w:type="gramStart"/>
       <w:r>
         <w:t>package.json</w:t>
       </w:r>
       <w:proofErr w:type="spellEnd"/>
+      <w:proofErr w:type="gramEnd"/>
     </w:p>
     <w:p>
       <w:r>
@@ -351,7 +353,14 @@
         <w:rPr>
           <w:highlight w:val="cyan"/>
         </w:rPr>
-        <w:t>04 – Salvando  usu</w:t>
+        <w:t xml:space="preserve">04 – </w:t>
+      </w:r>
+      <w:proofErr w:type="gramStart"/>
+      <w:r>
+        <w:rPr>
+          <w:highlight w:val="cyan"/>
+        </w:rPr>
+        <w:t>Salvando  usu</w:t>
       </w:r>
       <w:r>
         <w:rPr>
@@ -363,7 +372,14 @@
         <w:rPr>
           <w:highlight w:val="cyan"/>
         </w:rPr>
-        <w:t>rios em m</w:t>
+        <w:t>rios</w:t>
+      </w:r>
+      <w:proofErr w:type="gramEnd"/>
+      <w:r>
+        <w:rPr>
+          <w:highlight w:val="cyan"/>
+        </w:rPr>
+        <w:t xml:space="preserve"> em m</w:t>
       </w:r>
       <w:r>
         <w:rPr>
@@ -807,8 +823,112 @@
     </w:p>
     <w:p>
       <w:r>
+        <w:rPr>
+          <w:highlight w:val="cyan"/>
+        </w:rPr>
         <w:t xml:space="preserve">09 </w:t>
       </w:r>
+      <w:r>
+        <w:rPr>
+          <w:highlight w:val="cyan"/>
+        </w:rPr>
+        <w:t xml:space="preserve">Consumindo uma </w:t>
+      </w:r>
+      <w:proofErr w:type="spellStart"/>
+      <w:r>
+        <w:rPr>
+          <w:highlight w:val="cyan"/>
+        </w:rPr>
+        <w:t>stream</w:t>
+      </w:r>
+      <w:proofErr w:type="spellEnd"/>
+      <w:r>
+        <w:rPr>
+          <w:highlight w:val="cyan"/>
+        </w:rPr>
+        <w:t xml:space="preserve"> completa</w:t>
+      </w:r>
+    </w:p>
+    <w:p>
+      <w:r>
+        <w:drawing>
+          <wp:inline distT="0" distB="0" distL="0" distR="0" wp14:anchorId="4EBE4318" wp14:editId="03B5F209">
+            <wp:extent cx="5400040" cy="3009900"/>
+            <wp:effectExtent l="0" t="0" r="0" b="0"/>
+            <wp:docPr id="11" name="Imagem 11"/>
+            <wp:cNvGraphicFramePr>
+              <a:graphicFrameLocks xmlns:a="http://schemas.openxmlformats.org/drawingml/2006/main" noChangeAspect="1"/>
+            </wp:cNvGraphicFramePr>
+            <a:graphic xmlns:a="http://schemas.openxmlformats.org/drawingml/2006/main">
+              <a:graphicData uri="http://schemas.openxmlformats.org/drawingml/2006/picture">
+                <pic:pic xmlns:pic="http://schemas.openxmlformats.org/drawingml/2006/picture">
+                  <pic:nvPicPr>
+                    <pic:cNvPr id="1" name=""/>
+                    <pic:cNvPicPr/>
+                  </pic:nvPicPr>
+                  <pic:blipFill>
+                    <a:blip r:embed="rId14"/>
+                    <a:stretch>
+                      <a:fillRect/>
+                    </a:stretch>
+                  </pic:blipFill>
+                  <pic:spPr>
+                    <a:xfrm>
+                      <a:off x="0" y="0"/>
+                      <a:ext cx="5400040" cy="3009900"/>
+                    </a:xfrm>
+                    <a:prstGeom prst="rect">
+                      <a:avLst/>
+                    </a:prstGeom>
+                  </pic:spPr>
+                </pic:pic>
+              </a:graphicData>
+            </a:graphic>
+          </wp:inline>
+        </w:drawing>
+      </w:r>
+    </w:p>
+    <w:p>
+      <w:r>
+        <w:lastRenderedPageBreak/>
+        <w:drawing>
+          <wp:inline distT="0" distB="0" distL="0" distR="0" wp14:anchorId="2DB22A8F" wp14:editId="4CFFFA0A">
+            <wp:extent cx="5400040" cy="2103120"/>
+            <wp:effectExtent l="0" t="0" r="0" b="0"/>
+            <wp:docPr id="12" name="Imagem 12"/>
+            <wp:cNvGraphicFramePr>
+              <a:graphicFrameLocks xmlns:a="http://schemas.openxmlformats.org/drawingml/2006/main" noChangeAspect="1"/>
+            </wp:cNvGraphicFramePr>
+            <a:graphic xmlns:a="http://schemas.openxmlformats.org/drawingml/2006/main">
+              <a:graphicData uri="http://schemas.openxmlformats.org/drawingml/2006/picture">
+                <pic:pic xmlns:pic="http://schemas.openxmlformats.org/drawingml/2006/picture">
+                  <pic:nvPicPr>
+                    <pic:cNvPr id="1" name=""/>
+                    <pic:cNvPicPr/>
+                  </pic:nvPicPr>
+                  <pic:blipFill>
+                    <a:blip r:embed="rId15"/>
+                    <a:stretch>
+                      <a:fillRect/>
+                    </a:stretch>
+                  </pic:blipFill>
+                  <pic:spPr>
+                    <a:xfrm>
+                      <a:off x="0" y="0"/>
+                      <a:ext cx="5400040" cy="2103120"/>
+                    </a:xfrm>
+                    <a:prstGeom prst="rect">
+                      <a:avLst/>
+                    </a:prstGeom>
+                  </pic:spPr>
+                </pic:pic>
+              </a:graphicData>
+            </a:graphic>
+          </wp:inline>
+        </w:drawing>
+      </w:r>
+    </w:p>
+    <w:p>
       <w:bookmarkStart w:id="0" w:name="_GoBack"/>
       <w:bookmarkEnd w:id="0"/>
     </w:p>

</xml_diff>

<commit_message>
10 Corpo da requisição em JSON
</commit_message>
<xml_diff>
--- a/node_info.docx
+++ b/node_info.docx
@@ -916,6 +916,53 @@
                     <a:xfrm>
                       <a:off x="0" y="0"/>
                       <a:ext cx="5400040" cy="2103120"/>
+                    </a:xfrm>
+                    <a:prstGeom prst="rect">
+                      <a:avLst/>
+                    </a:prstGeom>
+                  </pic:spPr>
+                </pic:pic>
+              </a:graphicData>
+            </a:graphic>
+          </wp:inline>
+        </w:drawing>
+      </w:r>
+    </w:p>
+    <w:p>
+      <w:r>
+        <w:rPr>
+          <w:highlight w:val="cyan"/>
+        </w:rPr>
+        <w:t>10 Corpo da requisição em JSON</w:t>
+      </w:r>
+    </w:p>
+    <w:p>
+      <w:r>
+        <w:drawing>
+          <wp:inline distT="0" distB="0" distL="0" distR="0" wp14:anchorId="05F797F4" wp14:editId="2FC2BD91">
+            <wp:extent cx="5400040" cy="4665980"/>
+            <wp:effectExtent l="0" t="0" r="0" b="1270"/>
+            <wp:docPr id="13" name="Imagem 13"/>
+            <wp:cNvGraphicFramePr>
+              <a:graphicFrameLocks xmlns:a="http://schemas.openxmlformats.org/drawingml/2006/main" noChangeAspect="1"/>
+            </wp:cNvGraphicFramePr>
+            <a:graphic xmlns:a="http://schemas.openxmlformats.org/drawingml/2006/main">
+              <a:graphicData uri="http://schemas.openxmlformats.org/drawingml/2006/picture">
+                <pic:pic xmlns:pic="http://schemas.openxmlformats.org/drawingml/2006/picture">
+                  <pic:nvPicPr>
+                    <pic:cNvPr id="1" name=""/>
+                    <pic:cNvPicPr/>
+                  </pic:nvPicPr>
+                  <pic:blipFill>
+                    <a:blip r:embed="rId16"/>
+                    <a:stretch>
+                      <a:fillRect/>
+                    </a:stretch>
+                  </pic:blipFill>
+                  <pic:spPr>
+                    <a:xfrm>
+                      <a:off x="0" y="0"/>
+                      <a:ext cx="5400040" cy="4665980"/>
                     </a:xfrm>
                     <a:prstGeom prst="rect">
                       <a:avLst/>

</xml_diff>

<commit_message>
11 Entendendo Buffers no Node
</commit_message>
<xml_diff>
--- a/node_info.docx
+++ b/node_info.docx
@@ -64,12 +64,10 @@
         <w:t xml:space="preserve">”: “module” no </w:t>
       </w:r>
       <w:proofErr w:type="spellStart"/>
-      <w:proofErr w:type="gramStart"/>
       <w:r>
         <w:t>package.json</w:t>
       </w:r>
       <w:proofErr w:type="spellEnd"/>
-      <w:proofErr w:type="gramEnd"/>
     </w:p>
     <w:p>
       <w:r>
@@ -353,14 +351,7 @@
         <w:rPr>
           <w:highlight w:val="cyan"/>
         </w:rPr>
-        <w:t xml:space="preserve">04 – </w:t>
-      </w:r>
-      <w:proofErr w:type="gramStart"/>
-      <w:r>
-        <w:rPr>
-          <w:highlight w:val="cyan"/>
-        </w:rPr>
-        <w:t>Salvando  usu</w:t>
+        <w:t>04 – Salvando  usu</w:t>
       </w:r>
       <w:r>
         <w:rPr>
@@ -372,14 +363,7 @@
         <w:rPr>
           <w:highlight w:val="cyan"/>
         </w:rPr>
-        <w:t>rios</w:t>
-      </w:r>
-      <w:proofErr w:type="gramEnd"/>
-      <w:r>
-        <w:rPr>
-          <w:highlight w:val="cyan"/>
-        </w:rPr>
-        <w:t xml:space="preserve"> em m</w:t>
+        <w:t>rios em m</w:t>
       </w:r>
       <w:r>
         <w:rPr>
@@ -976,8 +960,80 @@
       </w:r>
     </w:p>
     <w:p>
+      <w:r>
+        <w:rPr>
+          <w:highlight w:val="cyan"/>
+        </w:rPr>
+        <w:t>11 Entendendo Buffers no Node</w:t>
+      </w:r>
+    </w:p>
+    <w:p>
+      <w:r>
+        <w:t>É uma representação de espaço na memória do computador, usado para transitar dados rápido</w:t>
+      </w:r>
+      <w:r>
+        <w:t>, representa os dados em hexadecimal.</w:t>
+      </w:r>
+    </w:p>
+    <w:p>
+      <w:r>
+        <w:lastRenderedPageBreak/>
+        <w:drawing>
+          <wp:inline distT="0" distB="0" distL="0" distR="0" wp14:anchorId="23949033" wp14:editId="156CC9A6">
+            <wp:extent cx="4163006" cy="924054"/>
+            <wp:effectExtent l="0" t="0" r="9525" b="9525"/>
+            <wp:docPr id="14" name="Imagem 14"/>
+            <wp:cNvGraphicFramePr>
+              <a:graphicFrameLocks xmlns:a="http://schemas.openxmlformats.org/drawingml/2006/main" noChangeAspect="1"/>
+            </wp:cNvGraphicFramePr>
+            <a:graphic xmlns:a="http://schemas.openxmlformats.org/drawingml/2006/main">
+              <a:graphicData uri="http://schemas.openxmlformats.org/drawingml/2006/picture">
+                <pic:pic xmlns:pic="http://schemas.openxmlformats.org/drawingml/2006/picture">
+                  <pic:nvPicPr>
+                    <pic:cNvPr id="1" name=""/>
+                    <pic:cNvPicPr/>
+                  </pic:nvPicPr>
+                  <pic:blipFill>
+                    <a:blip r:embed="rId17"/>
+                    <a:stretch>
+                      <a:fillRect/>
+                    </a:stretch>
+                  </pic:blipFill>
+                  <pic:spPr>
+                    <a:xfrm>
+                      <a:off x="0" y="0"/>
+                      <a:ext cx="4163006" cy="924054"/>
+                    </a:xfrm>
+                    <a:prstGeom prst="rect">
+                      <a:avLst/>
+                    </a:prstGeom>
+                  </pic:spPr>
+                </pic:pic>
+              </a:graphicData>
+            </a:graphic>
+          </wp:inline>
+        </w:drawing>
+      </w:r>
+    </w:p>
+    <w:p>
+      <w:r>
+        <w:t>12 Criando middleware de JSON</w:t>
+      </w:r>
       <w:bookmarkStart w:id="0" w:name="_GoBack"/>
       <w:bookmarkEnd w:id="0"/>
+    </w:p>
+    <w:p>
+      <w:r>
+        <w:t>13</w:t>
+      </w:r>
+      <w:r>
+        <w:t xml:space="preserve"> Criando banco de dados JSON</w:t>
+      </w:r>
+    </w:p>
+    <w:p>
+      <w:r>
+        <w:t>14 Persistindo banco de dados</w:t>
+      </w:r>
     </w:p>
     <w:sectPr>
       <w:pgSz w:w="11906" w:h="16838"/>

</xml_diff>

<commit_message>
12 Criando middleware de JSON
</commit_message>
<xml_diff>
--- a/node_info.docx
+++ b/node_info.docx
@@ -34,40 +34,18 @@
         <w:rPr>
           <w:u w:val="single"/>
         </w:rPr>
-        <w:t xml:space="preserve">npm </w:t>
-      </w:r>
-      <w:proofErr w:type="spellStart"/>
-      <w:r>
-        <w:rPr>
-          <w:u w:val="single"/>
-        </w:rPr>
-        <w:t>init</w:t>
-      </w:r>
-      <w:proofErr w:type="spellEnd"/>
-      <w:r>
-        <w:rPr>
-          <w:u w:val="single"/>
-        </w:rPr>
-        <w:t xml:space="preserve"> -y</w:t>
-      </w:r>
-    </w:p>
-    <w:p>
-      <w:r>
-        <w:t>Para fazer o importe coloca o “</w:t>
-      </w:r>
-      <w:proofErr w:type="spellStart"/>
-      <w:r>
-        <w:t>type</w:t>
-      </w:r>
-      <w:proofErr w:type="spellEnd"/>
-      <w:r>
-        <w:t xml:space="preserve">”: “module” no </w:t>
-      </w:r>
-      <w:proofErr w:type="spellStart"/>
+        <w:t>npm init -y</w:t>
+      </w:r>
+    </w:p>
+    <w:p>
+      <w:r>
+        <w:t xml:space="preserve">Para fazer o importe coloca o “type”: “module” no </w:t>
+      </w:r>
+      <w:proofErr w:type="gramStart"/>
       <w:r>
         <w:t>package.json</w:t>
       </w:r>
-      <w:proofErr w:type="spellEnd"/>
+      <w:proofErr w:type="gramEnd"/>
     </w:p>
     <w:p>
       <w:r>
@@ -170,16 +148,8 @@
         <w:rPr>
           <w:highlight w:val="cyan"/>
         </w:rPr>
-        <w:t xml:space="preserve">02 – Node </w:t>
-      </w:r>
-      <w:proofErr w:type="spellStart"/>
-      <w:r>
-        <w:rPr>
-          <w:highlight w:val="cyan"/>
-        </w:rPr>
-        <w:t>watch</w:t>
-      </w:r>
-      <w:proofErr w:type="spellEnd"/>
+        <w:t>02 – Node watch</w:t>
+      </w:r>
     </w:p>
     <w:p>
       <w:r>
@@ -189,44 +159,17 @@
         <w:rPr>
           <w:u w:val="single"/>
         </w:rPr>
-        <w:t>node –</w:t>
-      </w:r>
-      <w:proofErr w:type="spellStart"/>
+        <w:t>node –watch src/server.js</w:t>
+      </w:r>
       <w:r>
         <w:rPr>
           <w:u w:val="single"/>
         </w:rPr>
-        <w:t>watch</w:t>
-      </w:r>
-      <w:proofErr w:type="spellEnd"/>
-      <w:r>
-        <w:rPr>
-          <w:u w:val="single"/>
-        </w:rPr>
-        <w:t xml:space="preserve"> src/server.js</w:t>
-      </w:r>
-      <w:r>
-        <w:rPr>
-          <w:u w:val="single"/>
-        </w:rPr>
         <w:t xml:space="preserve"> </w:t>
       </w:r>
       <w:r>
-        <w:t xml:space="preserve">ou coloca no </w:t>
-      </w:r>
-      <w:proofErr w:type="spellStart"/>
-      <w:r>
-        <w:t>package</w:t>
-      </w:r>
-      <w:proofErr w:type="spellEnd"/>
-      <w:r>
-        <w:t xml:space="preserve"> para ele rodar para </w:t>
-      </w:r>
-      <w:proofErr w:type="spellStart"/>
-      <w:r>
-        <w:t>vc</w:t>
-      </w:r>
-      <w:proofErr w:type="spellEnd"/>
+        <w:t>ou coloca no package para ele rodar para vc</w:t>
+      </w:r>
     </w:p>
     <w:p>
       <w:r>
@@ -351,7 +294,14 @@
         <w:rPr>
           <w:highlight w:val="cyan"/>
         </w:rPr>
-        <w:t>04 – Salvando  usu</w:t>
+        <w:t xml:space="preserve">04 – </w:t>
+      </w:r>
+      <w:proofErr w:type="gramStart"/>
+      <w:r>
+        <w:rPr>
+          <w:highlight w:val="cyan"/>
+        </w:rPr>
+        <w:t>Salvando  usu</w:t>
       </w:r>
       <w:r>
         <w:rPr>
@@ -363,7 +313,14 @@
         <w:rPr>
           <w:highlight w:val="cyan"/>
         </w:rPr>
-        <w:t>rios em m</w:t>
+        <w:t>rios</w:t>
+      </w:r>
+      <w:proofErr w:type="gramEnd"/>
+      <w:r>
+        <w:rPr>
+          <w:highlight w:val="cyan"/>
+        </w:rPr>
+        <w:t xml:space="preserve"> em m</w:t>
       </w:r>
       <w:r>
         <w:rPr>
@@ -387,16 +344,8 @@
         <w:rPr>
           <w:highlight w:val="cyan"/>
         </w:rPr>
-        <w:t xml:space="preserve">ria </w:t>
-      </w:r>
-      <w:proofErr w:type="spellStart"/>
-      <w:r>
-        <w:rPr>
-          <w:highlight w:val="cyan"/>
-        </w:rPr>
-        <w:t>Headers</w:t>
-      </w:r>
-      <w:proofErr w:type="spellEnd"/>
+        <w:t>ria Headers</w:t>
+      </w:r>
     </w:p>
     <w:p>
       <w:r>
@@ -450,16 +399,8 @@
         <w:rPr>
           <w:highlight w:val="cyan"/>
         </w:rPr>
-        <w:t xml:space="preserve">05 – Conhecendo HTTP status </w:t>
-      </w:r>
-      <w:proofErr w:type="spellStart"/>
-      <w:r>
-        <w:rPr>
-          <w:highlight w:val="cyan"/>
-        </w:rPr>
-        <w:t>codes</w:t>
-      </w:r>
-      <w:proofErr w:type="spellEnd"/>
+        <w:t>05 – Conhecendo HTTP status codes</w:t>
+      </w:r>
     </w:p>
     <w:p>
       <w:r>
@@ -544,21 +485,7 @@
         <w:rPr>
           <w:highlight w:val="cyan"/>
         </w:rPr>
-        <w:t xml:space="preserve"> </w:t>
-      </w:r>
-      <w:proofErr w:type="spellStart"/>
-      <w:r>
-        <w:rPr>
-          <w:highlight w:val="cyan"/>
-        </w:rPr>
-        <w:t>streams</w:t>
-      </w:r>
-      <w:proofErr w:type="spellEnd"/>
-      <w:r>
-        <w:rPr>
-          <w:highlight w:val="cyan"/>
-        </w:rPr>
-        <w:t xml:space="preserve"> </w:t>
+        <w:t xml:space="preserve"> streams </w:t>
       </w:r>
       <w:r>
         <w:rPr>
@@ -631,34 +558,12 @@
         <w:rPr>
           <w:highlight w:val="cyan"/>
         </w:rPr>
-        <w:t xml:space="preserve"> </w:t>
-      </w:r>
-      <w:proofErr w:type="spellStart"/>
-      <w:r>
-        <w:rPr>
-          <w:highlight w:val="cyan"/>
-        </w:rPr>
-        <w:t>Stream</w:t>
-      </w:r>
-      <w:proofErr w:type="spellEnd"/>
-      <w:r>
-        <w:rPr>
-          <w:highlight w:val="cyan"/>
-        </w:rPr>
-        <w:t xml:space="preserve"> de escrita e transformação</w:t>
-      </w:r>
-    </w:p>
-    <w:p>
-      <w:r>
-        <w:t xml:space="preserve">É uma </w:t>
-      </w:r>
-      <w:proofErr w:type="spellStart"/>
-      <w:r>
-        <w:t>stream</w:t>
-      </w:r>
-      <w:proofErr w:type="spellEnd"/>
-      <w:r>
-        <w:t xml:space="preserve"> que processa dados</w:t>
+        <w:t xml:space="preserve"> Stream de escrita e transformação</w:t>
+      </w:r>
+    </w:p>
+    <w:p>
+      <w:r>
+        <w:t>É uma stream que processa dados</w:t>
       </w:r>
     </w:p>
     <w:p>
@@ -709,21 +614,7 @@
         <w:rPr>
           <w:highlight w:val="cyan"/>
         </w:rPr>
-        <w:t xml:space="preserve">08 – Aplicando </w:t>
-      </w:r>
-      <w:proofErr w:type="spellStart"/>
-      <w:r>
-        <w:rPr>
-          <w:highlight w:val="cyan"/>
-        </w:rPr>
-        <w:t>streams</w:t>
-      </w:r>
-      <w:proofErr w:type="spellEnd"/>
-      <w:r>
-        <w:rPr>
-          <w:highlight w:val="cyan"/>
-        </w:rPr>
-        <w:t xml:space="preserve"> no modulo HTTP</w:t>
+        <w:t>08 – Aplicando streams no modulo HTTP</w:t>
       </w:r>
     </w:p>
     <w:p>
@@ -810,27 +701,27 @@
         <w:rPr>
           <w:highlight w:val="cyan"/>
         </w:rPr>
-        <w:t xml:space="preserve">09 </w:t>
-      </w:r>
-      <w:r>
-        <w:rPr>
-          <w:highlight w:val="cyan"/>
-        </w:rPr>
-        <w:t xml:space="preserve">Consumindo uma </w:t>
-      </w:r>
-      <w:proofErr w:type="spellStart"/>
-      <w:r>
-        <w:rPr>
-          <w:highlight w:val="cyan"/>
-        </w:rPr>
-        <w:t>stream</w:t>
-      </w:r>
-      <w:proofErr w:type="spellEnd"/>
-      <w:r>
-        <w:rPr>
-          <w:highlight w:val="cyan"/>
-        </w:rPr>
-        <w:t xml:space="preserve"> completa</w:t>
+        <w:t>09</w:t>
+      </w:r>
+      <w:r>
+        <w:rPr>
+          <w:highlight w:val="cyan"/>
+        </w:rPr>
+        <w:t xml:space="preserve"> -</w:t>
+      </w:r>
+      <w:bookmarkStart w:id="0" w:name="_GoBack"/>
+      <w:bookmarkEnd w:id="0"/>
+      <w:r>
+        <w:rPr>
+          <w:highlight w:val="cyan"/>
+        </w:rPr>
+        <w:t xml:space="preserve"> </w:t>
+      </w:r>
+      <w:r>
+        <w:rPr>
+          <w:highlight w:val="cyan"/>
+        </w:rPr>
+        <w:t>Consumindo uma stream completa</w:t>
       </w:r>
     </w:p>
     <w:p>
@@ -917,7 +808,19 @@
         <w:rPr>
           <w:highlight w:val="cyan"/>
         </w:rPr>
-        <w:t>10 Corpo da requisição em JSON</w:t>
+        <w:t xml:space="preserve">10 </w:t>
+      </w:r>
+      <w:r>
+        <w:rPr>
+          <w:highlight w:val="cyan"/>
+        </w:rPr>
+        <w:t xml:space="preserve">- </w:t>
+      </w:r>
+      <w:r>
+        <w:rPr>
+          <w:highlight w:val="cyan"/>
+        </w:rPr>
+        <w:t>Corpo da requisição em JSON</w:t>
       </w:r>
     </w:p>
     <w:p>
@@ -964,7 +867,19 @@
         <w:rPr>
           <w:highlight w:val="cyan"/>
         </w:rPr>
-        <w:t>11 Entendendo Buffers no Node</w:t>
+        <w:t>11</w:t>
+      </w:r>
+      <w:r>
+        <w:rPr>
+          <w:highlight w:val="cyan"/>
+        </w:rPr>
+        <w:t xml:space="preserve"> -</w:t>
+      </w:r>
+      <w:r>
+        <w:rPr>
+          <w:highlight w:val="cyan"/>
+        </w:rPr>
+        <w:t xml:space="preserve"> Entendendo Buffers no Node</w:t>
       </w:r>
     </w:p>
     <w:p>
@@ -1017,10 +932,101 @@
     </w:p>
     <w:p>
       <w:r>
-        <w:t>12 Criando middleware de JSON</w:t>
-      </w:r>
-      <w:bookmarkStart w:id="0" w:name="_GoBack"/>
-      <w:bookmarkEnd w:id="0"/>
+        <w:rPr>
+          <w:highlight w:val="cyan"/>
+        </w:rPr>
+        <w:t xml:space="preserve">12 </w:t>
+      </w:r>
+      <w:r>
+        <w:rPr>
+          <w:highlight w:val="cyan"/>
+        </w:rPr>
+        <w:t xml:space="preserve">- </w:t>
+      </w:r>
+      <w:r>
+        <w:rPr>
+          <w:highlight w:val="cyan"/>
+        </w:rPr>
+        <w:t>Criando middleware de JSON</w:t>
+      </w:r>
+    </w:p>
+    <w:p>
+      <w:r>
+        <w:drawing>
+          <wp:inline distT="0" distB="0" distL="0" distR="0" wp14:anchorId="7FD2FC01" wp14:editId="09A4A4A6">
+            <wp:extent cx="5400040" cy="2642235"/>
+            <wp:effectExtent l="0" t="0" r="0" b="5715"/>
+            <wp:docPr id="15" name="Imagem 15"/>
+            <wp:cNvGraphicFramePr>
+              <a:graphicFrameLocks xmlns:a="http://schemas.openxmlformats.org/drawingml/2006/main" noChangeAspect="1"/>
+            </wp:cNvGraphicFramePr>
+            <a:graphic xmlns:a="http://schemas.openxmlformats.org/drawingml/2006/main">
+              <a:graphicData uri="http://schemas.openxmlformats.org/drawingml/2006/picture">
+                <pic:pic xmlns:pic="http://schemas.openxmlformats.org/drawingml/2006/picture">
+                  <pic:nvPicPr>
+                    <pic:cNvPr id="1" name=""/>
+                    <pic:cNvPicPr/>
+                  </pic:nvPicPr>
+                  <pic:blipFill>
+                    <a:blip r:embed="rId18"/>
+                    <a:stretch>
+                      <a:fillRect/>
+                    </a:stretch>
+                  </pic:blipFill>
+                  <pic:spPr>
+                    <a:xfrm>
+                      <a:off x="0" y="0"/>
+                      <a:ext cx="5400040" cy="2642235"/>
+                    </a:xfrm>
+                    <a:prstGeom prst="rect">
+                      <a:avLst/>
+                    </a:prstGeom>
+                  </pic:spPr>
+                </pic:pic>
+              </a:graphicData>
+            </a:graphic>
+          </wp:inline>
+        </w:drawing>
+      </w:r>
+    </w:p>
+    <w:p>
+      <w:r>
+        <w:drawing>
+          <wp:inline distT="0" distB="0" distL="0" distR="0" wp14:anchorId="0317AF69" wp14:editId="13700BAE">
+            <wp:extent cx="5400040" cy="2720340"/>
+            <wp:effectExtent l="0" t="0" r="0" b="3810"/>
+            <wp:docPr id="16" name="Imagem 16"/>
+            <wp:cNvGraphicFramePr>
+              <a:graphicFrameLocks xmlns:a="http://schemas.openxmlformats.org/drawingml/2006/main" noChangeAspect="1"/>
+            </wp:cNvGraphicFramePr>
+            <a:graphic xmlns:a="http://schemas.openxmlformats.org/drawingml/2006/main">
+              <a:graphicData uri="http://schemas.openxmlformats.org/drawingml/2006/picture">
+                <pic:pic xmlns:pic="http://schemas.openxmlformats.org/drawingml/2006/picture">
+                  <pic:nvPicPr>
+                    <pic:cNvPr id="1" name=""/>
+                    <pic:cNvPicPr/>
+                  </pic:nvPicPr>
+                  <pic:blipFill>
+                    <a:blip r:embed="rId19"/>
+                    <a:stretch>
+                      <a:fillRect/>
+                    </a:stretch>
+                  </pic:blipFill>
+                  <pic:spPr>
+                    <a:xfrm>
+                      <a:off x="0" y="0"/>
+                      <a:ext cx="5400040" cy="2720340"/>
+                    </a:xfrm>
+                    <a:prstGeom prst="rect">
+                      <a:avLst/>
+                    </a:prstGeom>
+                  </pic:spPr>
+                </pic:pic>
+              </a:graphicData>
+            </a:graphic>
+          </wp:inline>
+        </w:drawing>
+      </w:r>
     </w:p>
     <w:p>
       <w:r>

</xml_diff>

<commit_message>
13 Criando banco de dados JSON
</commit_message>
<xml_diff>
--- a/node_info.docx
+++ b/node_info.docx
@@ -34,17 +34,41 @@
         <w:rPr>
           <w:u w:val="single"/>
         </w:rPr>
-        <w:t>npm init -y</w:t>
-      </w:r>
-    </w:p>
-    <w:p>
-      <w:r>
-        <w:t xml:space="preserve">Para fazer o importe coloca o “type”: “module” no </w:t>
-      </w:r>
+        <w:t xml:space="preserve">npm </w:t>
+      </w:r>
+      <w:proofErr w:type="spellStart"/>
+      <w:r>
+        <w:rPr>
+          <w:u w:val="single"/>
+        </w:rPr>
+        <w:t>init</w:t>
+      </w:r>
+      <w:proofErr w:type="spellEnd"/>
+      <w:r>
+        <w:rPr>
+          <w:u w:val="single"/>
+        </w:rPr>
+        <w:t xml:space="preserve"> -y</w:t>
+      </w:r>
+    </w:p>
+    <w:p>
+      <w:r>
+        <w:t>Para fazer o importe coloca o “</w:t>
+      </w:r>
+      <w:proofErr w:type="spellStart"/>
+      <w:r>
+        <w:t>type</w:t>
+      </w:r>
+      <w:proofErr w:type="spellEnd"/>
+      <w:r>
+        <w:t xml:space="preserve">”: “module” no </w:t>
+      </w:r>
+      <w:proofErr w:type="spellStart"/>
       <w:proofErr w:type="gramStart"/>
       <w:r>
         <w:t>package.json</w:t>
       </w:r>
+      <w:proofErr w:type="spellEnd"/>
       <w:proofErr w:type="gramEnd"/>
     </w:p>
     <w:p>
@@ -148,8 +172,16 @@
         <w:rPr>
           <w:highlight w:val="cyan"/>
         </w:rPr>
-        <w:t>02 – Node watch</w:t>
-      </w:r>
+        <w:t xml:space="preserve">02 – Node </w:t>
+      </w:r>
+      <w:proofErr w:type="spellStart"/>
+      <w:r>
+        <w:rPr>
+          <w:highlight w:val="cyan"/>
+        </w:rPr>
+        <w:t>watch</w:t>
+      </w:r>
+      <w:proofErr w:type="spellEnd"/>
     </w:p>
     <w:p>
       <w:r>
@@ -159,17 +191,44 @@
         <w:rPr>
           <w:u w:val="single"/>
         </w:rPr>
-        <w:t>node –watch src/server.js</w:t>
-      </w:r>
+        <w:t>node –</w:t>
+      </w:r>
+      <w:proofErr w:type="spellStart"/>
       <w:r>
         <w:rPr>
           <w:u w:val="single"/>
         </w:rPr>
+        <w:t>watch</w:t>
+      </w:r>
+      <w:proofErr w:type="spellEnd"/>
+      <w:r>
+        <w:rPr>
+          <w:u w:val="single"/>
+        </w:rPr>
+        <w:t xml:space="preserve"> src/server.js</w:t>
+      </w:r>
+      <w:r>
+        <w:rPr>
+          <w:u w:val="single"/>
+        </w:rPr>
         <w:t xml:space="preserve"> </w:t>
       </w:r>
       <w:r>
-        <w:t>ou coloca no package para ele rodar para vc</w:t>
-      </w:r>
+        <w:t xml:space="preserve">ou coloca no </w:t>
+      </w:r>
+      <w:proofErr w:type="spellStart"/>
+      <w:r>
+        <w:t>package</w:t>
+      </w:r>
+      <w:proofErr w:type="spellEnd"/>
+      <w:r>
+        <w:t xml:space="preserve"> para ele rodar para </w:t>
+      </w:r>
+      <w:proofErr w:type="spellStart"/>
+      <w:r>
+        <w:t>vc</w:t>
+      </w:r>
+      <w:proofErr w:type="spellEnd"/>
     </w:p>
     <w:p>
       <w:r>
@@ -344,8 +403,16 @@
         <w:rPr>
           <w:highlight w:val="cyan"/>
         </w:rPr>
-        <w:t>ria Headers</w:t>
-      </w:r>
+        <w:t xml:space="preserve">ria </w:t>
+      </w:r>
+      <w:proofErr w:type="spellStart"/>
+      <w:r>
+        <w:rPr>
+          <w:highlight w:val="cyan"/>
+        </w:rPr>
+        <w:t>Headers</w:t>
+      </w:r>
+      <w:proofErr w:type="spellEnd"/>
     </w:p>
     <w:p>
       <w:r>
@@ -399,8 +466,16 @@
         <w:rPr>
           <w:highlight w:val="cyan"/>
         </w:rPr>
-        <w:t>05 – Conhecendo HTTP status codes</w:t>
-      </w:r>
+        <w:t xml:space="preserve">05 – Conhecendo HTTP status </w:t>
+      </w:r>
+      <w:proofErr w:type="spellStart"/>
+      <w:r>
+        <w:rPr>
+          <w:highlight w:val="cyan"/>
+        </w:rPr>
+        <w:t>codes</w:t>
+      </w:r>
+      <w:proofErr w:type="spellEnd"/>
     </w:p>
     <w:p>
       <w:r>
@@ -485,7 +560,21 @@
         <w:rPr>
           <w:highlight w:val="cyan"/>
         </w:rPr>
-        <w:t xml:space="preserve"> streams </w:t>
+        <w:t xml:space="preserve"> </w:t>
+      </w:r>
+      <w:proofErr w:type="spellStart"/>
+      <w:r>
+        <w:rPr>
+          <w:highlight w:val="cyan"/>
+        </w:rPr>
+        <w:t>streams</w:t>
+      </w:r>
+      <w:proofErr w:type="spellEnd"/>
+      <w:r>
+        <w:rPr>
+          <w:highlight w:val="cyan"/>
+        </w:rPr>
+        <w:t xml:space="preserve"> </w:t>
       </w:r>
       <w:r>
         <w:rPr>
@@ -558,12 +647,34 @@
         <w:rPr>
           <w:highlight w:val="cyan"/>
         </w:rPr>
-        <w:t xml:space="preserve"> Stream de escrita e transformação</w:t>
-      </w:r>
-    </w:p>
-    <w:p>
-      <w:r>
-        <w:t>É uma stream que processa dados</w:t>
+        <w:t xml:space="preserve"> </w:t>
+      </w:r>
+      <w:proofErr w:type="spellStart"/>
+      <w:r>
+        <w:rPr>
+          <w:highlight w:val="cyan"/>
+        </w:rPr>
+        <w:t>Stream</w:t>
+      </w:r>
+      <w:proofErr w:type="spellEnd"/>
+      <w:r>
+        <w:rPr>
+          <w:highlight w:val="cyan"/>
+        </w:rPr>
+        <w:t xml:space="preserve"> de escrita e transformação</w:t>
+      </w:r>
+    </w:p>
+    <w:p>
+      <w:r>
+        <w:t xml:space="preserve">É uma </w:t>
+      </w:r>
+      <w:proofErr w:type="spellStart"/>
+      <w:r>
+        <w:t>stream</w:t>
+      </w:r>
+      <w:proofErr w:type="spellEnd"/>
+      <w:r>
+        <w:t xml:space="preserve"> que processa dados</w:t>
       </w:r>
     </w:p>
     <w:p>
@@ -614,7 +725,21 @@
         <w:rPr>
           <w:highlight w:val="cyan"/>
         </w:rPr>
-        <w:t>08 – Aplicando streams no modulo HTTP</w:t>
+        <w:t xml:space="preserve">08 – Aplicando </w:t>
+      </w:r>
+      <w:proofErr w:type="spellStart"/>
+      <w:r>
+        <w:rPr>
+          <w:highlight w:val="cyan"/>
+        </w:rPr>
+        <w:t>streams</w:t>
+      </w:r>
+      <w:proofErr w:type="spellEnd"/>
+      <w:r>
+        <w:rPr>
+          <w:highlight w:val="cyan"/>
+        </w:rPr>
+        <w:t xml:space="preserve"> no modulo HTTP</w:t>
       </w:r>
     </w:p>
     <w:p>
@@ -709,8 +834,6 @@
         </w:rPr>
         <w:t xml:space="preserve"> -</w:t>
       </w:r>
-      <w:bookmarkStart w:id="0" w:name="_GoBack"/>
-      <w:bookmarkEnd w:id="0"/>
       <w:r>
         <w:rPr>
           <w:highlight w:val="cyan"/>
@@ -721,7 +844,21 @@
         <w:rPr>
           <w:highlight w:val="cyan"/>
         </w:rPr>
-        <w:t>Consumindo uma stream completa</w:t>
+        <w:t xml:space="preserve">Consumindo uma </w:t>
+      </w:r>
+      <w:proofErr w:type="spellStart"/>
+      <w:r>
+        <w:rPr>
+          <w:highlight w:val="cyan"/>
+        </w:rPr>
+        <w:t>stream</w:t>
+      </w:r>
+      <w:proofErr w:type="spellEnd"/>
+      <w:r>
+        <w:rPr>
+          <w:highlight w:val="cyan"/>
+        </w:rPr>
+        <w:t xml:space="preserve"> completa</w:t>
       </w:r>
     </w:p>
     <w:p>
@@ -1030,15 +1167,123 @@
     </w:p>
     <w:p>
       <w:r>
+        <w:rPr>
+          <w:highlight w:val="cyan"/>
+        </w:rPr>
         <w:t>13</w:t>
       </w:r>
       <w:r>
+        <w:rPr>
+          <w:highlight w:val="cyan"/>
+        </w:rPr>
+        <w:t xml:space="preserve"> -</w:t>
+      </w:r>
+      <w:r>
+        <w:rPr>
+          <w:highlight w:val="cyan"/>
+        </w:rPr>
         <w:t xml:space="preserve"> Criando banco de dados JSON</w:t>
       </w:r>
     </w:p>
     <w:p>
       <w:r>
-        <w:t>14 Persistindo banco de dados</w:t>
+        <w:lastRenderedPageBreak/>
+        <w:drawing>
+          <wp:inline distT="0" distB="0" distL="0" distR="0" wp14:anchorId="7B648DD0" wp14:editId="1634AD5E">
+            <wp:extent cx="5400040" cy="3185160"/>
+            <wp:effectExtent l="0" t="0" r="0" b="0"/>
+            <wp:docPr id="17" name="Imagem 17"/>
+            <wp:cNvGraphicFramePr>
+              <a:graphicFrameLocks xmlns:a="http://schemas.openxmlformats.org/drawingml/2006/main" noChangeAspect="1"/>
+            </wp:cNvGraphicFramePr>
+            <a:graphic xmlns:a="http://schemas.openxmlformats.org/drawingml/2006/main">
+              <a:graphicData uri="http://schemas.openxmlformats.org/drawingml/2006/picture">
+                <pic:pic xmlns:pic="http://schemas.openxmlformats.org/drawingml/2006/picture">
+                  <pic:nvPicPr>
+                    <pic:cNvPr id="1" name=""/>
+                    <pic:cNvPicPr/>
+                  </pic:nvPicPr>
+                  <pic:blipFill>
+                    <a:blip r:embed="rId20"/>
+                    <a:stretch>
+                      <a:fillRect/>
+                    </a:stretch>
+                  </pic:blipFill>
+                  <pic:spPr>
+                    <a:xfrm>
+                      <a:off x="0" y="0"/>
+                      <a:ext cx="5400040" cy="3185160"/>
+                    </a:xfrm>
+                    <a:prstGeom prst="rect">
+                      <a:avLst/>
+                    </a:prstGeom>
+                  </pic:spPr>
+                </pic:pic>
+              </a:graphicData>
+            </a:graphic>
+          </wp:inline>
+        </w:drawing>
+      </w:r>
+    </w:p>
+    <w:p>
+      <w:r>
+        <w:drawing>
+          <wp:inline distT="0" distB="0" distL="0" distR="0" wp14:anchorId="6F7E939E" wp14:editId="22C0795C">
+            <wp:extent cx="5400040" cy="4394200"/>
+            <wp:effectExtent l="0" t="0" r="0" b="6350"/>
+            <wp:docPr id="18" name="Imagem 18"/>
+            <wp:cNvGraphicFramePr>
+              <a:graphicFrameLocks xmlns:a="http://schemas.openxmlformats.org/drawingml/2006/main" noChangeAspect="1"/>
+            </wp:cNvGraphicFramePr>
+            <a:graphic xmlns:a="http://schemas.openxmlformats.org/drawingml/2006/main">
+              <a:graphicData uri="http://schemas.openxmlformats.org/drawingml/2006/picture">
+                <pic:pic xmlns:pic="http://schemas.openxmlformats.org/drawingml/2006/picture">
+                  <pic:nvPicPr>
+                    <pic:cNvPr id="1" name=""/>
+                    <pic:cNvPicPr/>
+                  </pic:nvPicPr>
+                  <pic:blipFill>
+                    <a:blip r:embed="rId21"/>
+                    <a:stretch>
+                      <a:fillRect/>
+                    </a:stretch>
+                  </pic:blipFill>
+                  <pic:spPr>
+                    <a:xfrm>
+                      <a:off x="0" y="0"/>
+                      <a:ext cx="5400040" cy="4394200"/>
+                    </a:xfrm>
+                    <a:prstGeom prst="rect">
+                      <a:avLst/>
+                    </a:prstGeom>
+                  </pic:spPr>
+                </pic:pic>
+              </a:graphicData>
+            </a:graphic>
+          </wp:inline>
+        </w:drawing>
+      </w:r>
+    </w:p>
+    <w:p>
+      <w:bookmarkStart w:id="0" w:name="_GoBack"/>
+      <w:bookmarkEnd w:id="0"/>
+      <w:r>
+        <w:rPr>
+          <w:highlight w:val="cyan"/>
+        </w:rPr>
+        <w:t>14</w:t>
+      </w:r>
+      <w:r>
+        <w:rPr>
+          <w:highlight w:val="cyan"/>
+        </w:rPr>
+        <w:t xml:space="preserve"> -</w:t>
+      </w:r>
+      <w:r>
+        <w:rPr>
+          <w:highlight w:val="cyan"/>
+        </w:rPr>
+        <w:t xml:space="preserve"> Persistindo banco de dados</w:t>
       </w:r>
     </w:p>
     <w:sectPr>

</xml_diff>

<commit_message>
14 Persistindo banco de dados
</commit_message>
<xml_diff>
--- a/node_info.docx
+++ b/node_info.docx
@@ -34,42 +34,13 @@
         <w:rPr>
           <w:u w:val="single"/>
         </w:rPr>
-        <w:t xml:space="preserve">npm </w:t>
-      </w:r>
-      <w:proofErr w:type="spellStart"/>
-      <w:r>
-        <w:rPr>
-          <w:u w:val="single"/>
-        </w:rPr>
-        <w:t>init</w:t>
-      </w:r>
-      <w:proofErr w:type="spellEnd"/>
-      <w:r>
-        <w:rPr>
-          <w:u w:val="single"/>
-        </w:rPr>
-        <w:t xml:space="preserve"> -y</w:t>
-      </w:r>
-    </w:p>
-    <w:p>
-      <w:r>
-        <w:t>Para fazer o importe coloca o “</w:t>
-      </w:r>
-      <w:proofErr w:type="spellStart"/>
-      <w:r>
-        <w:t>type</w:t>
-      </w:r>
-      <w:proofErr w:type="spellEnd"/>
-      <w:r>
-        <w:t xml:space="preserve">”: “module” no </w:t>
-      </w:r>
-      <w:proofErr w:type="spellStart"/>
-      <w:proofErr w:type="gramStart"/>
-      <w:r>
-        <w:t>package.json</w:t>
-      </w:r>
-      <w:proofErr w:type="spellEnd"/>
-      <w:proofErr w:type="gramEnd"/>
+        <w:t>npm init -y</w:t>
+      </w:r>
+    </w:p>
+    <w:p>
+      <w:r>
+        <w:t>Para fazer o importe coloca o “type”: “module” no package.json</w:t>
+      </w:r>
     </w:p>
     <w:p>
       <w:r>
@@ -172,16 +143,8 @@
         <w:rPr>
           <w:highlight w:val="cyan"/>
         </w:rPr>
-        <w:t xml:space="preserve">02 – Node </w:t>
-      </w:r>
-      <w:proofErr w:type="spellStart"/>
-      <w:r>
-        <w:rPr>
-          <w:highlight w:val="cyan"/>
-        </w:rPr>
-        <w:t>watch</w:t>
-      </w:r>
-      <w:proofErr w:type="spellEnd"/>
+        <w:t>02 – Node watch</w:t>
+      </w:r>
     </w:p>
     <w:p>
       <w:r>
@@ -191,44 +154,17 @@
         <w:rPr>
           <w:u w:val="single"/>
         </w:rPr>
-        <w:t>node –</w:t>
-      </w:r>
-      <w:proofErr w:type="spellStart"/>
+        <w:t>node –watch src/server.js</w:t>
+      </w:r>
       <w:r>
         <w:rPr>
           <w:u w:val="single"/>
         </w:rPr>
-        <w:t>watch</w:t>
-      </w:r>
-      <w:proofErr w:type="spellEnd"/>
-      <w:r>
-        <w:rPr>
-          <w:u w:val="single"/>
-        </w:rPr>
-        <w:t xml:space="preserve"> src/server.js</w:t>
-      </w:r>
-      <w:r>
-        <w:rPr>
-          <w:u w:val="single"/>
-        </w:rPr>
         <w:t xml:space="preserve"> </w:t>
       </w:r>
       <w:r>
-        <w:t xml:space="preserve">ou coloca no </w:t>
-      </w:r>
-      <w:proofErr w:type="spellStart"/>
-      <w:r>
-        <w:t>package</w:t>
-      </w:r>
-      <w:proofErr w:type="spellEnd"/>
-      <w:r>
-        <w:t xml:space="preserve"> para ele rodar para </w:t>
-      </w:r>
-      <w:proofErr w:type="spellStart"/>
-      <w:r>
-        <w:t>vc</w:t>
-      </w:r>
-      <w:proofErr w:type="spellEnd"/>
+        <w:t>ou coloca no package para ele rodar para vc</w:t>
+      </w:r>
     </w:p>
     <w:p>
       <w:r>
@@ -353,14 +289,7 @@
         <w:rPr>
           <w:highlight w:val="cyan"/>
         </w:rPr>
-        <w:t xml:space="preserve">04 – </w:t>
-      </w:r>
-      <w:proofErr w:type="gramStart"/>
-      <w:r>
-        <w:rPr>
-          <w:highlight w:val="cyan"/>
-        </w:rPr>
-        <w:t>Salvando  usu</w:t>
+        <w:t>04 – Salvando  usu</w:t>
       </w:r>
       <w:r>
         <w:rPr>
@@ -372,14 +301,7 @@
         <w:rPr>
           <w:highlight w:val="cyan"/>
         </w:rPr>
-        <w:t>rios</w:t>
-      </w:r>
-      <w:proofErr w:type="gramEnd"/>
-      <w:r>
-        <w:rPr>
-          <w:highlight w:val="cyan"/>
-        </w:rPr>
-        <w:t xml:space="preserve"> em m</w:t>
+        <w:t>rios em m</w:t>
       </w:r>
       <w:r>
         <w:rPr>
@@ -403,16 +325,8 @@
         <w:rPr>
           <w:highlight w:val="cyan"/>
         </w:rPr>
-        <w:t xml:space="preserve">ria </w:t>
-      </w:r>
-      <w:proofErr w:type="spellStart"/>
-      <w:r>
-        <w:rPr>
-          <w:highlight w:val="cyan"/>
-        </w:rPr>
-        <w:t>Headers</w:t>
-      </w:r>
-      <w:proofErr w:type="spellEnd"/>
+        <w:t>ria Headers</w:t>
+      </w:r>
     </w:p>
     <w:p>
       <w:r>
@@ -466,16 +380,8 @@
         <w:rPr>
           <w:highlight w:val="cyan"/>
         </w:rPr>
-        <w:t xml:space="preserve">05 – Conhecendo HTTP status </w:t>
-      </w:r>
-      <w:proofErr w:type="spellStart"/>
-      <w:r>
-        <w:rPr>
-          <w:highlight w:val="cyan"/>
-        </w:rPr>
-        <w:t>codes</w:t>
-      </w:r>
-      <w:proofErr w:type="spellEnd"/>
+        <w:t>05 – Conhecendo HTTP status codes</w:t>
+      </w:r>
     </w:p>
     <w:p>
       <w:r>
@@ -560,21 +466,7 @@
         <w:rPr>
           <w:highlight w:val="cyan"/>
         </w:rPr>
-        <w:t xml:space="preserve"> </w:t>
-      </w:r>
-      <w:proofErr w:type="spellStart"/>
-      <w:r>
-        <w:rPr>
-          <w:highlight w:val="cyan"/>
-        </w:rPr>
-        <w:t>streams</w:t>
-      </w:r>
-      <w:proofErr w:type="spellEnd"/>
-      <w:r>
-        <w:rPr>
-          <w:highlight w:val="cyan"/>
-        </w:rPr>
-        <w:t xml:space="preserve"> </w:t>
+        <w:t xml:space="preserve"> streams </w:t>
       </w:r>
       <w:r>
         <w:rPr>
@@ -647,34 +539,12 @@
         <w:rPr>
           <w:highlight w:val="cyan"/>
         </w:rPr>
-        <w:t xml:space="preserve"> </w:t>
-      </w:r>
-      <w:proofErr w:type="spellStart"/>
-      <w:r>
-        <w:rPr>
-          <w:highlight w:val="cyan"/>
-        </w:rPr>
-        <w:t>Stream</w:t>
-      </w:r>
-      <w:proofErr w:type="spellEnd"/>
-      <w:r>
-        <w:rPr>
-          <w:highlight w:val="cyan"/>
-        </w:rPr>
-        <w:t xml:space="preserve"> de escrita e transformação</w:t>
-      </w:r>
-    </w:p>
-    <w:p>
-      <w:r>
-        <w:t xml:space="preserve">É uma </w:t>
-      </w:r>
-      <w:proofErr w:type="spellStart"/>
-      <w:r>
-        <w:t>stream</w:t>
-      </w:r>
-      <w:proofErr w:type="spellEnd"/>
-      <w:r>
-        <w:t xml:space="preserve"> que processa dados</w:t>
+        <w:t xml:space="preserve"> Stream de escrita e transformação</w:t>
+      </w:r>
+    </w:p>
+    <w:p>
+      <w:r>
+        <w:t>É uma stream que processa dados</w:t>
       </w:r>
     </w:p>
     <w:p>
@@ -725,21 +595,7 @@
         <w:rPr>
           <w:highlight w:val="cyan"/>
         </w:rPr>
-        <w:t xml:space="preserve">08 – Aplicando </w:t>
-      </w:r>
-      <w:proofErr w:type="spellStart"/>
-      <w:r>
-        <w:rPr>
-          <w:highlight w:val="cyan"/>
-        </w:rPr>
-        <w:t>streams</w:t>
-      </w:r>
-      <w:proofErr w:type="spellEnd"/>
-      <w:r>
-        <w:rPr>
-          <w:highlight w:val="cyan"/>
-        </w:rPr>
-        <w:t xml:space="preserve"> no modulo HTTP</w:t>
+        <w:t>08 – Aplicando streams no modulo HTTP</w:t>
       </w:r>
     </w:p>
     <w:p>
@@ -844,21 +700,7 @@
         <w:rPr>
           <w:highlight w:val="cyan"/>
         </w:rPr>
-        <w:t xml:space="preserve">Consumindo uma </w:t>
-      </w:r>
-      <w:proofErr w:type="spellStart"/>
-      <w:r>
-        <w:rPr>
-          <w:highlight w:val="cyan"/>
-        </w:rPr>
-        <w:t>stream</w:t>
-      </w:r>
-      <w:proofErr w:type="spellEnd"/>
-      <w:r>
-        <w:rPr>
-          <w:highlight w:val="cyan"/>
-        </w:rPr>
-        <w:t xml:space="preserve"> completa</w:t>
+        <w:t>Consumindo uma stream completa</w:t>
       </w:r>
     </w:p>
     <w:p>
@@ -1265,26 +1107,247 @@
       </w:r>
     </w:p>
     <w:p>
+      <w:r>
+        <w:rPr>
+          <w:highlight w:val="cyan"/>
+        </w:rPr>
+        <w:t>14</w:t>
+      </w:r>
+      <w:r>
+        <w:rPr>
+          <w:highlight w:val="cyan"/>
+        </w:rPr>
+        <w:t xml:space="preserve"> -</w:t>
+      </w:r>
+      <w:r>
+        <w:rPr>
+          <w:highlight w:val="cyan"/>
+        </w:rPr>
+        <w:t xml:space="preserve"> Persistindo banco de dados</w:t>
+      </w:r>
+    </w:p>
+    <w:p>
+      <w:r>
+        <w:lastRenderedPageBreak/>
+        <w:drawing>
+          <wp:inline distT="0" distB="0" distL="0" distR="0" wp14:anchorId="441CCE54" wp14:editId="54BD7F8B">
+            <wp:extent cx="5400040" cy="3286760"/>
+            <wp:effectExtent l="0" t="0" r="0" b="8890"/>
+            <wp:docPr id="19" name="Imagem 19"/>
+            <wp:cNvGraphicFramePr>
+              <a:graphicFrameLocks xmlns:a="http://schemas.openxmlformats.org/drawingml/2006/main" noChangeAspect="1"/>
+            </wp:cNvGraphicFramePr>
+            <a:graphic xmlns:a="http://schemas.openxmlformats.org/drawingml/2006/main">
+              <a:graphicData uri="http://schemas.openxmlformats.org/drawingml/2006/picture">
+                <pic:pic xmlns:pic="http://schemas.openxmlformats.org/drawingml/2006/picture">
+                  <pic:nvPicPr>
+                    <pic:cNvPr id="1" name=""/>
+                    <pic:cNvPicPr/>
+                  </pic:nvPicPr>
+                  <pic:blipFill>
+                    <a:blip r:embed="rId22"/>
+                    <a:stretch>
+                      <a:fillRect/>
+                    </a:stretch>
+                  </pic:blipFill>
+                  <pic:spPr>
+                    <a:xfrm>
+                      <a:off x="0" y="0"/>
+                      <a:ext cx="5400040" cy="3286760"/>
+                    </a:xfrm>
+                    <a:prstGeom prst="rect">
+                      <a:avLst/>
+                    </a:prstGeom>
+                  </pic:spPr>
+                </pic:pic>
+              </a:graphicData>
+            </a:graphic>
+          </wp:inline>
+        </w:drawing>
+      </w:r>
+    </w:p>
+    <w:p>
+      <w:r>
+        <w:t>15</w:t>
+      </w:r>
+    </w:p>
+    <w:p>
+      <w:r>
+        <w:t>16</w:t>
+      </w:r>
+    </w:p>
+    <w:p>
+      <w:r>
+        <w:t>17</w:t>
+      </w:r>
+    </w:p>
+    <w:p>
+      <w:r>
+        <w:t>18</w:t>
+      </w:r>
+    </w:p>
+    <w:p>
+      <w:r>
+        <w:t>19</w:t>
+      </w:r>
+    </w:p>
+    <w:p>
+      <w:r>
+        <w:t>20</w:t>
+      </w:r>
+    </w:p>
+    <w:p>
+      <w:r>
+        <w:t>21</w:t>
+      </w:r>
+    </w:p>
+    <w:p>
+      <w:r>
+        <w:t>22</w:t>
+      </w:r>
+    </w:p>
+    <w:p>
+      <w:r>
+        <w:t>23</w:t>
+      </w:r>
+    </w:p>
+    <w:p>
+      <w:r>
+        <w:t>24</w:t>
+      </w:r>
+    </w:p>
+    <w:p>
+      <w:r>
+        <w:t>25</w:t>
+      </w:r>
+    </w:p>
+    <w:p>
+      <w:r>
+        <w:t>26</w:t>
+      </w:r>
+    </w:p>
+    <w:p>
+      <w:r>
+        <w:t>27</w:t>
+      </w:r>
+    </w:p>
+    <w:p>
+      <w:r>
+        <w:t>28</w:t>
+      </w:r>
+    </w:p>
+    <w:p>
+      <w:r>
+        <w:t>29</w:t>
+      </w:r>
+    </w:p>
+    <w:p>
+      <w:r>
+        <w:t>30</w:t>
+      </w:r>
+    </w:p>
+    <w:p>
+      <w:r>
+        <w:t>31</w:t>
+      </w:r>
+    </w:p>
+    <w:p>
+      <w:r>
+        <w:t>32</w:t>
+      </w:r>
+    </w:p>
+    <w:p>
+      <w:r>
+        <w:t>33</w:t>
+      </w:r>
+    </w:p>
+    <w:p>
+      <w:r>
+        <w:lastRenderedPageBreak/>
+        <w:t>34</w:t>
+      </w:r>
+    </w:p>
+    <w:p>
+      <w:r>
+        <w:t>35</w:t>
+      </w:r>
+    </w:p>
+    <w:p>
+      <w:r>
+        <w:t>36</w:t>
+      </w:r>
+    </w:p>
+    <w:p>
+      <w:r>
+        <w:t>37</w:t>
+      </w:r>
+    </w:p>
+    <w:p>
+      <w:r>
+        <w:t>38</w:t>
+      </w:r>
+    </w:p>
+    <w:p>
+      <w:r>
+        <w:t>39</w:t>
+      </w:r>
+    </w:p>
+    <w:p>
+      <w:r>
+        <w:t>40</w:t>
+      </w:r>
+    </w:p>
+    <w:p>
+      <w:r>
+        <w:t>41</w:t>
+      </w:r>
+    </w:p>
+    <w:p>
+      <w:r>
+        <w:t>42</w:t>
+      </w:r>
+    </w:p>
+    <w:p>
+      <w:r>
+        <w:t>43</w:t>
+      </w:r>
+    </w:p>
+    <w:p>
+      <w:r>
+        <w:t>44</w:t>
+      </w:r>
+    </w:p>
+    <w:p>
+      <w:r>
+        <w:t>45</w:t>
+      </w:r>
+    </w:p>
+    <w:p>
+      <w:r>
+        <w:t>46</w:t>
+      </w:r>
+    </w:p>
+    <w:p>
+      <w:r>
+        <w:t>47</w:t>
+      </w:r>
+    </w:p>
+    <w:p>
+      <w:r>
+        <w:t>48</w:t>
+      </w:r>
+    </w:p>
+    <w:p>
+      <w:r>
+        <w:t>49</w:t>
+      </w:r>
+    </w:p>
+    <w:p>
+      <w:r>
+        <w:t>50</w:t>
+      </w:r>
       <w:bookmarkStart w:id="0" w:name="_GoBack"/>
       <w:bookmarkEnd w:id="0"/>
-      <w:r>
-        <w:rPr>
-          <w:highlight w:val="cyan"/>
-        </w:rPr>
-        <w:t>14</w:t>
-      </w:r>
-      <w:r>
-        <w:rPr>
-          <w:highlight w:val="cyan"/>
-        </w:rPr>
-        <w:t xml:space="preserve"> -</w:t>
-      </w:r>
-      <w:r>
-        <w:rPr>
-          <w:highlight w:val="cyan"/>
-        </w:rPr>
-        <w:t xml:space="preserve"> Persistindo banco de dados</w:t>
-      </w:r>
     </w:p>
     <w:sectPr>
       <w:pgSz w:w="11906" w:h="16838"/>

</xml_diff>

<commit_message>
15 Criando ID único com universal UUID
</commit_message>
<xml_diff>
--- a/node_info.docx
+++ b/node_info.docx
@@ -600,6 +600,9 @@
     </w:p>
     <w:p>
       <w:r>
+        <w:rPr>
+          <w:noProof/>
+        </w:rPr>
         <w:drawing>
           <wp:inline distT="0" distB="0" distL="0" distR="0" wp14:anchorId="45281A60" wp14:editId="1AEC2D5C">
             <wp:extent cx="5400040" cy="2900045"/>
@@ -639,6 +642,9 @@
     </w:p>
     <w:p>
       <w:r>
+        <w:rPr>
+          <w:noProof/>
+        </w:rPr>
         <w:lastRenderedPageBreak/>
         <w:drawing>
           <wp:inline distT="0" distB="0" distL="0" distR="0" wp14:anchorId="399E70C1" wp14:editId="6189F19B">
@@ -705,6 +711,9 @@
     </w:p>
     <w:p>
       <w:r>
+        <w:rPr>
+          <w:noProof/>
+        </w:rPr>
         <w:drawing>
           <wp:inline distT="0" distB="0" distL="0" distR="0" wp14:anchorId="4EBE4318" wp14:editId="03B5F209">
             <wp:extent cx="5400040" cy="3009900"/>
@@ -744,6 +753,9 @@
     </w:p>
     <w:p>
       <w:r>
+        <w:rPr>
+          <w:noProof/>
+        </w:rPr>
         <w:lastRenderedPageBreak/>
         <w:drawing>
           <wp:inline distT="0" distB="0" distL="0" distR="0" wp14:anchorId="2DB22A8F" wp14:editId="4CFFFA0A">
@@ -804,6 +816,9 @@
     </w:p>
     <w:p>
       <w:r>
+        <w:rPr>
+          <w:noProof/>
+        </w:rPr>
         <w:drawing>
           <wp:inline distT="0" distB="0" distL="0" distR="0" wp14:anchorId="05F797F4" wp14:editId="2FC2BD91">
             <wp:extent cx="5400040" cy="4665980"/>
@@ -871,6 +886,9 @@
     </w:p>
     <w:p>
       <w:r>
+        <w:rPr>
+          <w:noProof/>
+        </w:rPr>
         <w:lastRenderedPageBreak/>
         <w:drawing>
           <wp:inline distT="0" distB="0" distL="0" distR="0" wp14:anchorId="23949033" wp14:editId="156CC9A6">
@@ -931,6 +949,9 @@
     </w:p>
     <w:p>
       <w:r>
+        <w:rPr>
+          <w:noProof/>
+        </w:rPr>
         <w:drawing>
           <wp:inline distT="0" distB="0" distL="0" distR="0" wp14:anchorId="7FD2FC01" wp14:editId="09A4A4A6">
             <wp:extent cx="5400040" cy="2642235"/>
@@ -970,6 +991,9 @@
     </w:p>
     <w:p>
       <w:r>
+        <w:rPr>
+          <w:noProof/>
+        </w:rPr>
         <w:drawing>
           <wp:inline distT="0" distB="0" distL="0" distR="0" wp14:anchorId="0317AF69" wp14:editId="13700BAE">
             <wp:extent cx="5400040" cy="2720340"/>
@@ -1029,6 +1053,9 @@
     </w:p>
     <w:p>
       <w:r>
+        <w:rPr>
+          <w:noProof/>
+        </w:rPr>
         <w:lastRenderedPageBreak/>
         <w:drawing>
           <wp:inline distT="0" distB="0" distL="0" distR="0" wp14:anchorId="7B648DD0" wp14:editId="1634AD5E">
@@ -1069,6 +1096,9 @@
     </w:p>
     <w:p>
       <w:r>
+        <w:rPr>
+          <w:noProof/>
+        </w:rPr>
         <w:drawing>
           <wp:inline distT="0" distB="0" distL="0" distR="0" wp14:anchorId="6F7E939E" wp14:editId="22C0795C">
             <wp:extent cx="5400040" cy="4394200"/>
@@ -1128,6 +1158,9 @@
     </w:p>
     <w:p>
       <w:r>
+        <w:rPr>
+          <w:noProof/>
+        </w:rPr>
         <w:lastRenderedPageBreak/>
         <w:drawing>
           <wp:inline distT="0" distB="0" distL="0" distR="0" wp14:anchorId="441CCE54" wp14:editId="54BD7F8B">
@@ -1168,186 +1201,278 @@
     </w:p>
     <w:p>
       <w:r>
+        <w:rPr>
+          <w:highlight w:val="cyan"/>
+        </w:rPr>
         <w:t>15</w:t>
       </w:r>
-    </w:p>
-    <w:p>
-      <w:r>
-        <w:t>16</w:t>
-      </w:r>
-    </w:p>
-    <w:p>
-      <w:r>
-        <w:t>17</w:t>
-      </w:r>
-    </w:p>
-    <w:p>
-      <w:r>
-        <w:t>18</w:t>
-      </w:r>
-    </w:p>
-    <w:p>
-      <w:r>
-        <w:t>19</w:t>
-      </w:r>
-    </w:p>
-    <w:p>
-      <w:r>
-        <w:t>20</w:t>
-      </w:r>
-    </w:p>
-    <w:p>
-      <w:r>
-        <w:t>21</w:t>
-      </w:r>
-    </w:p>
-    <w:p>
-      <w:r>
-        <w:t>22</w:t>
-      </w:r>
-    </w:p>
-    <w:p>
-      <w:r>
-        <w:t>23</w:t>
-      </w:r>
-    </w:p>
-    <w:p>
-      <w:r>
-        <w:t>24</w:t>
-      </w:r>
-    </w:p>
-    <w:p>
-      <w:r>
-        <w:t>25</w:t>
-      </w:r>
-    </w:p>
-    <w:p>
-      <w:r>
-        <w:t>26</w:t>
-      </w:r>
-    </w:p>
-    <w:p>
-      <w:r>
-        <w:t>27</w:t>
-      </w:r>
-    </w:p>
-    <w:p>
-      <w:r>
-        <w:t>28</w:t>
-      </w:r>
-    </w:p>
-    <w:p>
-      <w:r>
-        <w:t>29</w:t>
-      </w:r>
-    </w:p>
-    <w:p>
-      <w:r>
-        <w:t>30</w:t>
-      </w:r>
-    </w:p>
-    <w:p>
-      <w:r>
-        <w:t>31</w:t>
-      </w:r>
-    </w:p>
-    <w:p>
-      <w:r>
-        <w:t>32</w:t>
-      </w:r>
-    </w:p>
-    <w:p>
-      <w:r>
-        <w:t>33</w:t>
-      </w:r>
-    </w:p>
-    <w:p>
-      <w:r>
-        <w:lastRenderedPageBreak/>
-        <w:t>34</w:t>
-      </w:r>
-    </w:p>
-    <w:p>
-      <w:r>
-        <w:t>35</w:t>
-      </w:r>
-    </w:p>
-    <w:p>
-      <w:r>
-        <w:t>36</w:t>
-      </w:r>
-    </w:p>
-    <w:p>
-      <w:r>
-        <w:t>37</w:t>
-      </w:r>
-    </w:p>
-    <w:p>
-      <w:r>
-        <w:t>38</w:t>
-      </w:r>
-    </w:p>
-    <w:p>
-      <w:r>
-        <w:t>39</w:t>
-      </w:r>
-    </w:p>
-    <w:p>
-      <w:r>
-        <w:t>40</w:t>
-      </w:r>
-    </w:p>
-    <w:p>
-      <w:r>
-        <w:t>41</w:t>
-      </w:r>
-    </w:p>
-    <w:p>
-      <w:r>
-        <w:t>42</w:t>
-      </w:r>
-    </w:p>
-    <w:p>
-      <w:r>
-        <w:t>43</w:t>
-      </w:r>
-    </w:p>
-    <w:p>
-      <w:r>
-        <w:t>44</w:t>
-      </w:r>
-    </w:p>
-    <w:p>
-      <w:r>
-        <w:t>45</w:t>
-      </w:r>
-    </w:p>
-    <w:p>
-      <w:r>
-        <w:t>46</w:t>
-      </w:r>
-    </w:p>
-    <w:p>
-      <w:r>
-        <w:t>47</w:t>
-      </w:r>
-    </w:p>
-    <w:p>
-      <w:r>
-        <w:t>48</w:t>
-      </w:r>
-    </w:p>
-    <w:p>
-      <w:r>
-        <w:t>49</w:t>
-      </w:r>
-    </w:p>
-    <w:p>
-      <w:r>
-        <w:t>50</w:t>
+      <w:r>
+        <w:rPr>
+          <w:highlight w:val="cyan"/>
+        </w:rPr>
+        <w:t xml:space="preserve"> - Criando ID único com universal UUID</w:t>
+      </w:r>
+    </w:p>
+    <w:p>
+      <w:r>
+        <w:t>Gera um id aleatório com vários caracteres</w:t>
       </w:r>
       <w:bookmarkStart w:id="0" w:name="_GoBack"/>
       <w:bookmarkEnd w:id="0"/>
+    </w:p>
+    <w:p>
+      <w:r>
+        <w:drawing>
+          <wp:inline distT="0" distB="0" distL="0" distR="0" wp14:anchorId="7DD6161E" wp14:editId="3E242674">
+            <wp:extent cx="5400040" cy="437515"/>
+            <wp:effectExtent l="0" t="0" r="0" b="635"/>
+            <wp:docPr id="20" name="Imagem 20"/>
+            <wp:cNvGraphicFramePr>
+              <a:graphicFrameLocks xmlns:a="http://schemas.openxmlformats.org/drawingml/2006/main" noChangeAspect="1"/>
+            </wp:cNvGraphicFramePr>
+            <a:graphic xmlns:a="http://schemas.openxmlformats.org/drawingml/2006/main">
+              <a:graphicData uri="http://schemas.openxmlformats.org/drawingml/2006/picture">
+                <pic:pic xmlns:pic="http://schemas.openxmlformats.org/drawingml/2006/picture">
+                  <pic:nvPicPr>
+                    <pic:cNvPr id="1" name=""/>
+                    <pic:cNvPicPr/>
+                  </pic:nvPicPr>
+                  <pic:blipFill>
+                    <a:blip r:embed="rId23"/>
+                    <a:stretch>
+                      <a:fillRect/>
+                    </a:stretch>
+                  </pic:blipFill>
+                  <pic:spPr>
+                    <a:xfrm>
+                      <a:off x="0" y="0"/>
+                      <a:ext cx="5400040" cy="437515"/>
+                    </a:xfrm>
+                    <a:prstGeom prst="rect">
+                      <a:avLst/>
+                    </a:prstGeom>
+                  </pic:spPr>
+                </pic:pic>
+              </a:graphicData>
+            </a:graphic>
+          </wp:inline>
+        </w:drawing>
+      </w:r>
+    </w:p>
+    <w:p>
+      <w:r>
+        <w:drawing>
+          <wp:inline distT="0" distB="0" distL="0" distR="0" wp14:anchorId="5FBF9DF9" wp14:editId="58D8FBAE">
+            <wp:extent cx="5400040" cy="742315"/>
+            <wp:effectExtent l="0" t="0" r="0" b="635"/>
+            <wp:docPr id="21" name="Imagem 21"/>
+            <wp:cNvGraphicFramePr>
+              <a:graphicFrameLocks xmlns:a="http://schemas.openxmlformats.org/drawingml/2006/main" noChangeAspect="1"/>
+            </wp:cNvGraphicFramePr>
+            <a:graphic xmlns:a="http://schemas.openxmlformats.org/drawingml/2006/main">
+              <a:graphicData uri="http://schemas.openxmlformats.org/drawingml/2006/picture">
+                <pic:pic xmlns:pic="http://schemas.openxmlformats.org/drawingml/2006/picture">
+                  <pic:nvPicPr>
+                    <pic:cNvPr id="1" name=""/>
+                    <pic:cNvPicPr/>
+                  </pic:nvPicPr>
+                  <pic:blipFill>
+                    <a:blip r:embed="rId24"/>
+                    <a:stretch>
+                      <a:fillRect/>
+                    </a:stretch>
+                  </pic:blipFill>
+                  <pic:spPr>
+                    <a:xfrm>
+                      <a:off x="0" y="0"/>
+                      <a:ext cx="5400040" cy="742315"/>
+                    </a:xfrm>
+                    <a:prstGeom prst="rect">
+                      <a:avLst/>
+                    </a:prstGeom>
+                  </pic:spPr>
+                </pic:pic>
+              </a:graphicData>
+            </a:graphic>
+          </wp:inline>
+        </w:drawing>
+      </w:r>
+    </w:p>
+    <w:p>
+      <w:r>
+        <w:t>16</w:t>
+      </w:r>
+    </w:p>
+    <w:p>
+      <w:r>
+        <w:t>17</w:t>
+      </w:r>
+    </w:p>
+    <w:p>
+      <w:r>
+        <w:t>18</w:t>
+      </w:r>
+    </w:p>
+    <w:p>
+      <w:r>
+        <w:t>19</w:t>
+      </w:r>
+    </w:p>
+    <w:p>
+      <w:r>
+        <w:t>20</w:t>
+      </w:r>
+    </w:p>
+    <w:p>
+      <w:r>
+        <w:t>21</w:t>
+      </w:r>
+    </w:p>
+    <w:p>
+      <w:r>
+        <w:t>22</w:t>
+      </w:r>
+    </w:p>
+    <w:p>
+      <w:r>
+        <w:t>23</w:t>
+      </w:r>
+    </w:p>
+    <w:p>
+      <w:r>
+        <w:t>24</w:t>
+      </w:r>
+    </w:p>
+    <w:p>
+      <w:r>
+        <w:t>25</w:t>
+      </w:r>
+    </w:p>
+    <w:p>
+      <w:r>
+        <w:t>26</w:t>
+      </w:r>
+    </w:p>
+    <w:p>
+      <w:r>
+        <w:t>27</w:t>
+      </w:r>
+    </w:p>
+    <w:p>
+      <w:r>
+        <w:lastRenderedPageBreak/>
+        <w:t>28</w:t>
+      </w:r>
+    </w:p>
+    <w:p>
+      <w:r>
+        <w:t>29</w:t>
+      </w:r>
+    </w:p>
+    <w:p>
+      <w:r>
+        <w:t>30</w:t>
+      </w:r>
+    </w:p>
+    <w:p>
+      <w:r>
+        <w:t>31</w:t>
+      </w:r>
+    </w:p>
+    <w:p>
+      <w:r>
+        <w:t>32</w:t>
+      </w:r>
+    </w:p>
+    <w:p>
+      <w:r>
+        <w:t>33</w:t>
+      </w:r>
+    </w:p>
+    <w:p>
+      <w:r>
+        <w:t>34</w:t>
+      </w:r>
+    </w:p>
+    <w:p>
+      <w:r>
+        <w:t>35</w:t>
+      </w:r>
+    </w:p>
+    <w:p>
+      <w:r>
+        <w:t>36</w:t>
+      </w:r>
+    </w:p>
+    <w:p>
+      <w:r>
+        <w:t>37</w:t>
+      </w:r>
+    </w:p>
+    <w:p>
+      <w:r>
+        <w:t>38</w:t>
+      </w:r>
+    </w:p>
+    <w:p>
+      <w:r>
+        <w:t>39</w:t>
+      </w:r>
+    </w:p>
+    <w:p>
+      <w:r>
+        <w:t>40</w:t>
+      </w:r>
+    </w:p>
+    <w:p>
+      <w:r>
+        <w:t>41</w:t>
+      </w:r>
+    </w:p>
+    <w:p>
+      <w:r>
+        <w:t>42</w:t>
+      </w:r>
+    </w:p>
+    <w:p>
+      <w:r>
+        <w:t>43</w:t>
+      </w:r>
+    </w:p>
+    <w:p>
+      <w:r>
+        <w:t>44</w:t>
+      </w:r>
+    </w:p>
+    <w:p>
+      <w:r>
+        <w:t>45</w:t>
+      </w:r>
+    </w:p>
+    <w:p>
+      <w:r>
+        <w:t>46</w:t>
+      </w:r>
+    </w:p>
+    <w:p>
+      <w:r>
+        <w:t>47</w:t>
+      </w:r>
+    </w:p>
+    <w:p>
+      <w:r>
+        <w:t>48</w:t>
+      </w:r>
+    </w:p>
+    <w:p>
+      <w:r>
+        <w:t>49</w:t>
+      </w:r>
+    </w:p>
+    <w:p>
+      <w:r>
+        <w:t>50</w:t>
+      </w:r>
     </w:p>
     <w:sectPr>
       <w:pgSz w:w="11906" w:h="16838"/>

</xml_diff>

<commit_message>
16 Separando rotas da aplicação
</commit_message>
<xml_diff>
--- a/node_info.docx
+++ b/node_info.docx
@@ -34,13 +34,40 @@
         <w:rPr>
           <w:u w:val="single"/>
         </w:rPr>
-        <w:t>npm init -y</w:t>
-      </w:r>
-    </w:p>
-    <w:p>
-      <w:r>
-        <w:t>Para fazer o importe coloca o “type”: “module” no package.json</w:t>
-      </w:r>
+        <w:t xml:space="preserve">npm </w:t>
+      </w:r>
+      <w:proofErr w:type="spellStart"/>
+      <w:r>
+        <w:rPr>
+          <w:u w:val="single"/>
+        </w:rPr>
+        <w:t>init</w:t>
+      </w:r>
+      <w:proofErr w:type="spellEnd"/>
+      <w:r>
+        <w:rPr>
+          <w:u w:val="single"/>
+        </w:rPr>
+        <w:t xml:space="preserve"> -y</w:t>
+      </w:r>
+    </w:p>
+    <w:p>
+      <w:r>
+        <w:t>Para fazer o importe coloca o “</w:t>
+      </w:r>
+      <w:proofErr w:type="spellStart"/>
+      <w:r>
+        <w:t>type</w:t>
+      </w:r>
+      <w:proofErr w:type="spellEnd"/>
+      <w:r>
+        <w:t xml:space="preserve">”: “module” no </w:t>
+      </w:r>
+      <w:proofErr w:type="spellStart"/>
+      <w:r>
+        <w:t>package.json</w:t>
+      </w:r>
+      <w:proofErr w:type="spellEnd"/>
     </w:p>
     <w:p>
       <w:r>
@@ -143,8 +170,16 @@
         <w:rPr>
           <w:highlight w:val="cyan"/>
         </w:rPr>
-        <w:t>02 – Node watch</w:t>
-      </w:r>
+        <w:t xml:space="preserve">02 – Node </w:t>
+      </w:r>
+      <w:proofErr w:type="spellStart"/>
+      <w:r>
+        <w:rPr>
+          <w:highlight w:val="cyan"/>
+        </w:rPr>
+        <w:t>watch</w:t>
+      </w:r>
+      <w:proofErr w:type="spellEnd"/>
     </w:p>
     <w:p>
       <w:r>
@@ -154,17 +189,44 @@
         <w:rPr>
           <w:u w:val="single"/>
         </w:rPr>
-        <w:t>node –watch src/server.js</w:t>
-      </w:r>
+        <w:t>node –</w:t>
+      </w:r>
+      <w:proofErr w:type="spellStart"/>
       <w:r>
         <w:rPr>
           <w:u w:val="single"/>
         </w:rPr>
+        <w:t>watch</w:t>
+      </w:r>
+      <w:proofErr w:type="spellEnd"/>
+      <w:r>
+        <w:rPr>
+          <w:u w:val="single"/>
+        </w:rPr>
+        <w:t xml:space="preserve"> src/server.js</w:t>
+      </w:r>
+      <w:r>
+        <w:rPr>
+          <w:u w:val="single"/>
+        </w:rPr>
         <w:t xml:space="preserve"> </w:t>
       </w:r>
       <w:r>
-        <w:t>ou coloca no package para ele rodar para vc</w:t>
-      </w:r>
+        <w:t xml:space="preserve">ou coloca no </w:t>
+      </w:r>
+      <w:proofErr w:type="spellStart"/>
+      <w:r>
+        <w:t>package</w:t>
+      </w:r>
+      <w:proofErr w:type="spellEnd"/>
+      <w:r>
+        <w:t xml:space="preserve"> para ele rodar para </w:t>
+      </w:r>
+      <w:proofErr w:type="spellStart"/>
+      <w:r>
+        <w:t>vc</w:t>
+      </w:r>
+      <w:proofErr w:type="spellEnd"/>
     </w:p>
     <w:p>
       <w:r>
@@ -325,8 +387,16 @@
         <w:rPr>
           <w:highlight w:val="cyan"/>
         </w:rPr>
-        <w:t>ria Headers</w:t>
-      </w:r>
+        <w:t xml:space="preserve">ria </w:t>
+      </w:r>
+      <w:proofErr w:type="spellStart"/>
+      <w:r>
+        <w:rPr>
+          <w:highlight w:val="cyan"/>
+        </w:rPr>
+        <w:t>Headers</w:t>
+      </w:r>
+      <w:proofErr w:type="spellEnd"/>
     </w:p>
     <w:p>
       <w:r>
@@ -380,8 +450,16 @@
         <w:rPr>
           <w:highlight w:val="cyan"/>
         </w:rPr>
-        <w:t>05 – Conhecendo HTTP status codes</w:t>
-      </w:r>
+        <w:t xml:space="preserve">05 – Conhecendo HTTP status </w:t>
+      </w:r>
+      <w:proofErr w:type="spellStart"/>
+      <w:r>
+        <w:rPr>
+          <w:highlight w:val="cyan"/>
+        </w:rPr>
+        <w:t>codes</w:t>
+      </w:r>
+      <w:proofErr w:type="spellEnd"/>
     </w:p>
     <w:p>
       <w:r>
@@ -466,7 +544,21 @@
         <w:rPr>
           <w:highlight w:val="cyan"/>
         </w:rPr>
-        <w:t xml:space="preserve"> streams </w:t>
+        <w:t xml:space="preserve"> </w:t>
+      </w:r>
+      <w:proofErr w:type="spellStart"/>
+      <w:r>
+        <w:rPr>
+          <w:highlight w:val="cyan"/>
+        </w:rPr>
+        <w:t>streams</w:t>
+      </w:r>
+      <w:proofErr w:type="spellEnd"/>
+      <w:r>
+        <w:rPr>
+          <w:highlight w:val="cyan"/>
+        </w:rPr>
+        <w:t xml:space="preserve"> </w:t>
       </w:r>
       <w:r>
         <w:rPr>
@@ -539,12 +631,34 @@
         <w:rPr>
           <w:highlight w:val="cyan"/>
         </w:rPr>
-        <w:t xml:space="preserve"> Stream de escrita e transformação</w:t>
-      </w:r>
-    </w:p>
-    <w:p>
-      <w:r>
-        <w:t>É uma stream que processa dados</w:t>
+        <w:t xml:space="preserve"> </w:t>
+      </w:r>
+      <w:proofErr w:type="spellStart"/>
+      <w:r>
+        <w:rPr>
+          <w:highlight w:val="cyan"/>
+        </w:rPr>
+        <w:t>Stream</w:t>
+      </w:r>
+      <w:proofErr w:type="spellEnd"/>
+      <w:r>
+        <w:rPr>
+          <w:highlight w:val="cyan"/>
+        </w:rPr>
+        <w:t xml:space="preserve"> de escrita e transformação</w:t>
+      </w:r>
+    </w:p>
+    <w:p>
+      <w:r>
+        <w:t xml:space="preserve">É uma </w:t>
+      </w:r>
+      <w:proofErr w:type="spellStart"/>
+      <w:r>
+        <w:t>stream</w:t>
+      </w:r>
+      <w:proofErr w:type="spellEnd"/>
+      <w:r>
+        <w:t xml:space="preserve"> que processa dados</w:t>
       </w:r>
     </w:p>
     <w:p>
@@ -595,7 +709,21 @@
         <w:rPr>
           <w:highlight w:val="cyan"/>
         </w:rPr>
-        <w:t>08 – Aplicando streams no modulo HTTP</w:t>
+        <w:t xml:space="preserve">08 – Aplicando </w:t>
+      </w:r>
+      <w:proofErr w:type="spellStart"/>
+      <w:r>
+        <w:rPr>
+          <w:highlight w:val="cyan"/>
+        </w:rPr>
+        <w:t>streams</w:t>
+      </w:r>
+      <w:proofErr w:type="spellEnd"/>
+      <w:r>
+        <w:rPr>
+          <w:highlight w:val="cyan"/>
+        </w:rPr>
+        <w:t xml:space="preserve"> no modulo HTTP</w:t>
       </w:r>
     </w:p>
     <w:p>
@@ -706,7 +834,21 @@
         <w:rPr>
           <w:highlight w:val="cyan"/>
         </w:rPr>
-        <w:t>Consumindo uma stream completa</w:t>
+        <w:t xml:space="preserve">Consumindo uma </w:t>
+      </w:r>
+      <w:proofErr w:type="spellStart"/>
+      <w:r>
+        <w:rPr>
+          <w:highlight w:val="cyan"/>
+        </w:rPr>
+        <w:t>stream</w:t>
+      </w:r>
+      <w:proofErr w:type="spellEnd"/>
+      <w:r>
+        <w:rPr>
+          <w:highlight w:val="cyan"/>
+        </w:rPr>
+        <w:t xml:space="preserve"> completa</w:t>
       </w:r>
     </w:p>
     <w:p>
@@ -1217,8 +1359,6 @@
       <w:r>
         <w:t>Gera um id aleatório com vários caracteres</w:t>
       </w:r>
-      <w:bookmarkStart w:id="0" w:name="_GoBack"/>
-      <w:bookmarkEnd w:id="0"/>
     </w:p>
     <w:p>
       <w:r>
@@ -1300,13 +1440,103 @@
     </w:p>
     <w:p>
       <w:r>
+        <w:rPr>
+          <w:highlight w:val="cyan"/>
+        </w:rPr>
         <w:t>16</w:t>
       </w:r>
+      <w:r>
+        <w:rPr>
+          <w:highlight w:val="cyan"/>
+        </w:rPr>
+        <w:t xml:space="preserve"> - Separando rotas da aplicação</w:t>
+      </w:r>
+    </w:p>
+    <w:p>
+      <w:r>
+        <w:lastRenderedPageBreak/>
+        <w:drawing>
+          <wp:inline distT="0" distB="0" distL="0" distR="0" wp14:anchorId="6689A422" wp14:editId="4214580D">
+            <wp:extent cx="5400040" cy="3629660"/>
+            <wp:effectExtent l="0" t="0" r="0" b="8890"/>
+            <wp:docPr id="22" name="Imagem 22"/>
+            <wp:cNvGraphicFramePr>
+              <a:graphicFrameLocks xmlns:a="http://schemas.openxmlformats.org/drawingml/2006/main" noChangeAspect="1"/>
+            </wp:cNvGraphicFramePr>
+            <a:graphic xmlns:a="http://schemas.openxmlformats.org/drawingml/2006/main">
+              <a:graphicData uri="http://schemas.openxmlformats.org/drawingml/2006/picture">
+                <pic:pic xmlns:pic="http://schemas.openxmlformats.org/drawingml/2006/picture">
+                  <pic:nvPicPr>
+                    <pic:cNvPr id="1" name=""/>
+                    <pic:cNvPicPr/>
+                  </pic:nvPicPr>
+                  <pic:blipFill>
+                    <a:blip r:embed="rId25"/>
+                    <a:stretch>
+                      <a:fillRect/>
+                    </a:stretch>
+                  </pic:blipFill>
+                  <pic:spPr>
+                    <a:xfrm>
+                      <a:off x="0" y="0"/>
+                      <a:ext cx="5400040" cy="3629660"/>
+                    </a:xfrm>
+                    <a:prstGeom prst="rect">
+                      <a:avLst/>
+                    </a:prstGeom>
+                  </pic:spPr>
+                </pic:pic>
+              </a:graphicData>
+            </a:graphic>
+          </wp:inline>
+        </w:drawing>
+      </w:r>
+    </w:p>
+    <w:p>
+      <w:r>
+        <w:drawing>
+          <wp:inline distT="0" distB="0" distL="0" distR="0" wp14:anchorId="64D43361" wp14:editId="1845D765">
+            <wp:extent cx="5400040" cy="4254500"/>
+            <wp:effectExtent l="0" t="0" r="0" b="0"/>
+            <wp:docPr id="23" name="Imagem 23"/>
+            <wp:cNvGraphicFramePr>
+              <a:graphicFrameLocks xmlns:a="http://schemas.openxmlformats.org/drawingml/2006/main" noChangeAspect="1"/>
+            </wp:cNvGraphicFramePr>
+            <a:graphic xmlns:a="http://schemas.openxmlformats.org/drawingml/2006/main">
+              <a:graphicData uri="http://schemas.openxmlformats.org/drawingml/2006/picture">
+                <pic:pic xmlns:pic="http://schemas.openxmlformats.org/drawingml/2006/picture">
+                  <pic:nvPicPr>
+                    <pic:cNvPr id="1" name=""/>
+                    <pic:cNvPicPr/>
+                  </pic:nvPicPr>
+                  <pic:blipFill>
+                    <a:blip r:embed="rId26"/>
+                    <a:stretch>
+                      <a:fillRect/>
+                    </a:stretch>
+                  </pic:blipFill>
+                  <pic:spPr>
+                    <a:xfrm>
+                      <a:off x="0" y="0"/>
+                      <a:ext cx="5400040" cy="4254500"/>
+                    </a:xfrm>
+                    <a:prstGeom prst="rect">
+                      <a:avLst/>
+                    </a:prstGeom>
+                  </pic:spPr>
+                </pic:pic>
+              </a:graphicData>
+            </a:graphic>
+          </wp:inline>
+        </w:drawing>
+      </w:r>
     </w:p>
     <w:p>
       <w:r>
         <w:t>17</w:t>
       </w:r>
+      <w:bookmarkStart w:id="0" w:name="_GoBack"/>
+      <w:bookmarkEnd w:id="0"/>
     </w:p>
     <w:p>
       <w:r>
@@ -1320,6 +1550,7 @@
     </w:p>
     <w:p>
       <w:r>
+        <w:lastRenderedPageBreak/>
         <w:t>20</w:t>
       </w:r>
     </w:p>
@@ -1360,7 +1591,6 @@
     </w:p>
     <w:p>
       <w:r>
-        <w:lastRenderedPageBreak/>
         <w:t>28</w:t>
       </w:r>
     </w:p>

</xml_diff>

<commit_message>
17 Route e Query parameters
</commit_message>
<xml_diff>
--- a/node_info.docx
+++ b/node_info.docx
@@ -34,40 +34,13 @@
         <w:rPr>
           <w:u w:val="single"/>
         </w:rPr>
-        <w:t xml:space="preserve">npm </w:t>
-      </w:r>
-      <w:proofErr w:type="spellStart"/>
-      <w:r>
-        <w:rPr>
-          <w:u w:val="single"/>
-        </w:rPr>
-        <w:t>init</w:t>
-      </w:r>
-      <w:proofErr w:type="spellEnd"/>
-      <w:r>
-        <w:rPr>
-          <w:u w:val="single"/>
-        </w:rPr>
-        <w:t xml:space="preserve"> -y</w:t>
-      </w:r>
-    </w:p>
-    <w:p>
-      <w:r>
-        <w:t>Para fazer o importe coloca o “</w:t>
-      </w:r>
-      <w:proofErr w:type="spellStart"/>
-      <w:r>
-        <w:t>type</w:t>
-      </w:r>
-      <w:proofErr w:type="spellEnd"/>
-      <w:r>
-        <w:t xml:space="preserve">”: “module” no </w:t>
-      </w:r>
-      <w:proofErr w:type="spellStart"/>
-      <w:r>
-        <w:t>package.json</w:t>
-      </w:r>
-      <w:proofErr w:type="spellEnd"/>
+        <w:t>npm init -y</w:t>
+      </w:r>
+    </w:p>
+    <w:p>
+      <w:r>
+        <w:t>Para fazer o importe coloca o “type”: “module” no package.json</w:t>
+      </w:r>
     </w:p>
     <w:p>
       <w:r>
@@ -170,16 +143,8 @@
         <w:rPr>
           <w:highlight w:val="cyan"/>
         </w:rPr>
-        <w:t xml:space="preserve">02 – Node </w:t>
-      </w:r>
-      <w:proofErr w:type="spellStart"/>
-      <w:r>
-        <w:rPr>
-          <w:highlight w:val="cyan"/>
-        </w:rPr>
-        <w:t>watch</w:t>
-      </w:r>
-      <w:proofErr w:type="spellEnd"/>
+        <w:t>02 – Node watch</w:t>
+      </w:r>
     </w:p>
     <w:p>
       <w:r>
@@ -189,44 +154,17 @@
         <w:rPr>
           <w:u w:val="single"/>
         </w:rPr>
-        <w:t>node –</w:t>
-      </w:r>
-      <w:proofErr w:type="spellStart"/>
+        <w:t>node –watch src/server.js</w:t>
+      </w:r>
       <w:r>
         <w:rPr>
           <w:u w:val="single"/>
         </w:rPr>
-        <w:t>watch</w:t>
-      </w:r>
-      <w:proofErr w:type="spellEnd"/>
-      <w:r>
-        <w:rPr>
-          <w:u w:val="single"/>
-        </w:rPr>
-        <w:t xml:space="preserve"> src/server.js</w:t>
-      </w:r>
-      <w:r>
-        <w:rPr>
-          <w:u w:val="single"/>
-        </w:rPr>
         <w:t xml:space="preserve"> </w:t>
       </w:r>
       <w:r>
-        <w:t xml:space="preserve">ou coloca no </w:t>
-      </w:r>
-      <w:proofErr w:type="spellStart"/>
-      <w:r>
-        <w:t>package</w:t>
-      </w:r>
-      <w:proofErr w:type="spellEnd"/>
-      <w:r>
-        <w:t xml:space="preserve"> para ele rodar para </w:t>
-      </w:r>
-      <w:proofErr w:type="spellStart"/>
-      <w:r>
-        <w:t>vc</w:t>
-      </w:r>
-      <w:proofErr w:type="spellEnd"/>
+        <w:t>ou coloca no package para ele rodar para vc</w:t>
+      </w:r>
     </w:p>
     <w:p>
       <w:r>
@@ -387,16 +325,8 @@
         <w:rPr>
           <w:highlight w:val="cyan"/>
         </w:rPr>
-        <w:t xml:space="preserve">ria </w:t>
-      </w:r>
-      <w:proofErr w:type="spellStart"/>
-      <w:r>
-        <w:rPr>
-          <w:highlight w:val="cyan"/>
-        </w:rPr>
-        <w:t>Headers</w:t>
-      </w:r>
-      <w:proofErr w:type="spellEnd"/>
+        <w:t>ria Headers</w:t>
+      </w:r>
     </w:p>
     <w:p>
       <w:r>
@@ -450,16 +380,8 @@
         <w:rPr>
           <w:highlight w:val="cyan"/>
         </w:rPr>
-        <w:t xml:space="preserve">05 – Conhecendo HTTP status </w:t>
-      </w:r>
-      <w:proofErr w:type="spellStart"/>
-      <w:r>
-        <w:rPr>
-          <w:highlight w:val="cyan"/>
-        </w:rPr>
-        <w:t>codes</w:t>
-      </w:r>
-      <w:proofErr w:type="spellEnd"/>
+        <w:t>05 – Conhecendo HTTP status codes</w:t>
+      </w:r>
     </w:p>
     <w:p>
       <w:r>
@@ -544,21 +466,7 @@
         <w:rPr>
           <w:highlight w:val="cyan"/>
         </w:rPr>
-        <w:t xml:space="preserve"> </w:t>
-      </w:r>
-      <w:proofErr w:type="spellStart"/>
-      <w:r>
-        <w:rPr>
-          <w:highlight w:val="cyan"/>
-        </w:rPr>
-        <w:t>streams</w:t>
-      </w:r>
-      <w:proofErr w:type="spellEnd"/>
-      <w:r>
-        <w:rPr>
-          <w:highlight w:val="cyan"/>
-        </w:rPr>
-        <w:t xml:space="preserve"> </w:t>
+        <w:t xml:space="preserve"> streams </w:t>
       </w:r>
       <w:r>
         <w:rPr>
@@ -631,34 +539,12 @@
         <w:rPr>
           <w:highlight w:val="cyan"/>
         </w:rPr>
-        <w:t xml:space="preserve"> </w:t>
-      </w:r>
-      <w:proofErr w:type="spellStart"/>
-      <w:r>
-        <w:rPr>
-          <w:highlight w:val="cyan"/>
-        </w:rPr>
-        <w:t>Stream</w:t>
-      </w:r>
-      <w:proofErr w:type="spellEnd"/>
-      <w:r>
-        <w:rPr>
-          <w:highlight w:val="cyan"/>
-        </w:rPr>
-        <w:t xml:space="preserve"> de escrita e transformação</w:t>
-      </w:r>
-    </w:p>
-    <w:p>
-      <w:r>
-        <w:t xml:space="preserve">É uma </w:t>
-      </w:r>
-      <w:proofErr w:type="spellStart"/>
-      <w:r>
-        <w:t>stream</w:t>
-      </w:r>
-      <w:proofErr w:type="spellEnd"/>
-      <w:r>
-        <w:t xml:space="preserve"> que processa dados</w:t>
+        <w:t xml:space="preserve"> Stream de escrita e transformação</w:t>
+      </w:r>
+    </w:p>
+    <w:p>
+      <w:r>
+        <w:t>É uma stream que processa dados</w:t>
       </w:r>
     </w:p>
     <w:p>
@@ -709,21 +595,7 @@
         <w:rPr>
           <w:highlight w:val="cyan"/>
         </w:rPr>
-        <w:t xml:space="preserve">08 – Aplicando </w:t>
-      </w:r>
-      <w:proofErr w:type="spellStart"/>
-      <w:r>
-        <w:rPr>
-          <w:highlight w:val="cyan"/>
-        </w:rPr>
-        <w:t>streams</w:t>
-      </w:r>
-      <w:proofErr w:type="spellEnd"/>
-      <w:r>
-        <w:rPr>
-          <w:highlight w:val="cyan"/>
-        </w:rPr>
-        <w:t xml:space="preserve"> no modulo HTTP</w:t>
+        <w:t>08 – Aplicando streams no modulo HTTP</w:t>
       </w:r>
     </w:p>
     <w:p>
@@ -834,21 +706,7 @@
         <w:rPr>
           <w:highlight w:val="cyan"/>
         </w:rPr>
-        <w:t xml:space="preserve">Consumindo uma </w:t>
-      </w:r>
-      <w:proofErr w:type="spellStart"/>
-      <w:r>
-        <w:rPr>
-          <w:highlight w:val="cyan"/>
-        </w:rPr>
-        <w:t>stream</w:t>
-      </w:r>
-      <w:proofErr w:type="spellEnd"/>
-      <w:r>
-        <w:rPr>
-          <w:highlight w:val="cyan"/>
-        </w:rPr>
-        <w:t xml:space="preserve"> completa</w:t>
+        <w:t>Consumindo uma stream completa</w:t>
       </w:r>
     </w:p>
     <w:p>
@@ -1533,7 +1391,107 @@
     </w:p>
     <w:p>
       <w:r>
+        <w:rPr>
+          <w:highlight w:val="cyan"/>
+        </w:rPr>
         <w:t>17</w:t>
+      </w:r>
+      <w:r>
+        <w:rPr>
+          <w:highlight w:val="cyan"/>
+        </w:rPr>
+        <w:t xml:space="preserve"> </w:t>
+      </w:r>
+      <w:r>
+        <w:rPr>
+          <w:highlight w:val="cyan"/>
+        </w:rPr>
+        <w:t xml:space="preserve">- </w:t>
+      </w:r>
+      <w:r>
+        <w:rPr>
+          <w:highlight w:val="cyan"/>
+        </w:rPr>
+        <w:t>Route e Query parameters</w:t>
+      </w:r>
+    </w:p>
+    <w:p>
+      <w:r>
+        <w:lastRenderedPageBreak/>
+        <w:drawing>
+          <wp:inline distT="0" distB="0" distL="0" distR="0" wp14:anchorId="17AF1956" wp14:editId="08E1CC80">
+            <wp:extent cx="5400040" cy="1623695"/>
+            <wp:effectExtent l="0" t="0" r="0" b="0"/>
+            <wp:docPr id="24" name="Imagem 24"/>
+            <wp:cNvGraphicFramePr>
+              <a:graphicFrameLocks xmlns:a="http://schemas.openxmlformats.org/drawingml/2006/main" noChangeAspect="1"/>
+            </wp:cNvGraphicFramePr>
+            <a:graphic xmlns:a="http://schemas.openxmlformats.org/drawingml/2006/main">
+              <a:graphicData uri="http://schemas.openxmlformats.org/drawingml/2006/picture">
+                <pic:pic xmlns:pic="http://schemas.openxmlformats.org/drawingml/2006/picture">
+                  <pic:nvPicPr>
+                    <pic:cNvPr id="1" name=""/>
+                    <pic:cNvPicPr/>
+                  </pic:nvPicPr>
+                  <pic:blipFill>
+                    <a:blip r:embed="rId27"/>
+                    <a:stretch>
+                      <a:fillRect/>
+                    </a:stretch>
+                  </pic:blipFill>
+                  <pic:spPr>
+                    <a:xfrm>
+                      <a:off x="0" y="0"/>
+                      <a:ext cx="5400040" cy="1623695"/>
+                    </a:xfrm>
+                    <a:prstGeom prst="rect">
+                      <a:avLst/>
+                    </a:prstGeom>
+                  </pic:spPr>
+                </pic:pic>
+              </a:graphicData>
+            </a:graphic>
+          </wp:inline>
+        </w:drawing>
+      </w:r>
+    </w:p>
+    <w:p>
+      <w:r>
+        <w:drawing>
+          <wp:inline distT="0" distB="0" distL="0" distR="0" wp14:anchorId="3A2FDBFE" wp14:editId="34816C06">
+            <wp:extent cx="5400040" cy="1049655"/>
+            <wp:effectExtent l="0" t="0" r="0" b="0"/>
+            <wp:docPr id="25" name="Imagem 25"/>
+            <wp:cNvGraphicFramePr>
+              <a:graphicFrameLocks xmlns:a="http://schemas.openxmlformats.org/drawingml/2006/main" noChangeAspect="1"/>
+            </wp:cNvGraphicFramePr>
+            <a:graphic xmlns:a="http://schemas.openxmlformats.org/drawingml/2006/main">
+              <a:graphicData uri="http://schemas.openxmlformats.org/drawingml/2006/picture">
+                <pic:pic xmlns:pic="http://schemas.openxmlformats.org/drawingml/2006/picture">
+                  <pic:nvPicPr>
+                    <pic:cNvPr id="1" name=""/>
+                    <pic:cNvPicPr/>
+                  </pic:nvPicPr>
+                  <pic:blipFill>
+                    <a:blip r:embed="rId28"/>
+                    <a:stretch>
+                      <a:fillRect/>
+                    </a:stretch>
+                  </pic:blipFill>
+                  <pic:spPr>
+                    <a:xfrm>
+                      <a:off x="0" y="0"/>
+                      <a:ext cx="5400040" cy="1049655"/>
+                    </a:xfrm>
+                    <a:prstGeom prst="rect">
+                      <a:avLst/>
+                    </a:prstGeom>
+                  </pic:spPr>
+                </pic:pic>
+              </a:graphicData>
+            </a:graphic>
+          </wp:inline>
+        </w:drawing>
       </w:r>
       <w:bookmarkStart w:id="0" w:name="_GoBack"/>
       <w:bookmarkEnd w:id="0"/>
@@ -1542,166 +1500,265 @@
       <w:r>
         <w:t>18</w:t>
       </w:r>
+      <w:r>
+        <w:t xml:space="preserve"> - </w:t>
+      </w:r>
     </w:p>
     <w:p>
       <w:r>
         <w:t>19</w:t>
       </w:r>
+      <w:r>
+        <w:t xml:space="preserve"> - </w:t>
+      </w:r>
+    </w:p>
+    <w:p>
+      <w:r>
+        <w:t>20</w:t>
+      </w:r>
+      <w:r>
+        <w:t xml:space="preserve"> - </w:t>
+      </w:r>
+    </w:p>
+    <w:p>
+      <w:r>
+        <w:t>21</w:t>
+      </w:r>
+      <w:r>
+        <w:t xml:space="preserve"> - </w:t>
+      </w:r>
+    </w:p>
+    <w:p>
+      <w:r>
+        <w:t>22</w:t>
+      </w:r>
+      <w:r>
+        <w:t xml:space="preserve"> - </w:t>
+      </w:r>
+    </w:p>
+    <w:p>
+      <w:r>
+        <w:t>23</w:t>
+      </w:r>
+      <w:r>
+        <w:t xml:space="preserve"> - </w:t>
+      </w:r>
+    </w:p>
+    <w:p>
+      <w:r>
+        <w:t>24</w:t>
+      </w:r>
+      <w:r>
+        <w:t xml:space="preserve"> - </w:t>
+      </w:r>
+    </w:p>
+    <w:p>
+      <w:r>
+        <w:t>25</w:t>
+      </w:r>
+      <w:r>
+        <w:t xml:space="preserve"> - </w:t>
+      </w:r>
+    </w:p>
+    <w:p>
+      <w:r>
+        <w:t>26</w:t>
+      </w:r>
+      <w:r>
+        <w:t xml:space="preserve"> - </w:t>
+      </w:r>
+    </w:p>
+    <w:p>
+      <w:r>
+        <w:t>27</w:t>
+      </w:r>
+      <w:r>
+        <w:t xml:space="preserve"> - </w:t>
+      </w:r>
+    </w:p>
+    <w:p>
+      <w:r>
+        <w:t>28</w:t>
+      </w:r>
+      <w:r>
+        <w:t xml:space="preserve"> - </w:t>
+      </w:r>
+    </w:p>
+    <w:p>
+      <w:r>
+        <w:t>29</w:t>
+      </w:r>
+      <w:r>
+        <w:t xml:space="preserve"> - </w:t>
+      </w:r>
+    </w:p>
+    <w:p>
+      <w:r>
+        <w:t>30</w:t>
+      </w:r>
+      <w:r>
+        <w:t xml:space="preserve"> - </w:t>
+      </w:r>
+    </w:p>
+    <w:p>
+      <w:r>
+        <w:t>31</w:t>
+      </w:r>
+      <w:r>
+        <w:t xml:space="preserve"> - </w:t>
+      </w:r>
+    </w:p>
+    <w:p>
+      <w:r>
+        <w:t>32</w:t>
+      </w:r>
+      <w:r>
+        <w:t xml:space="preserve"> - </w:t>
+      </w:r>
+    </w:p>
+    <w:p>
+      <w:r>
+        <w:t>33</w:t>
+      </w:r>
+      <w:r>
+        <w:t xml:space="preserve"> - </w:t>
+      </w:r>
+    </w:p>
+    <w:p>
+      <w:r>
+        <w:t>34</w:t>
+      </w:r>
+      <w:r>
+        <w:t xml:space="preserve"> - </w:t>
+      </w:r>
+    </w:p>
+    <w:p>
+      <w:r>
+        <w:t>35</w:t>
+      </w:r>
+      <w:r>
+        <w:t xml:space="preserve"> - </w:t>
+      </w:r>
+    </w:p>
+    <w:p>
+      <w:r>
+        <w:t>36</w:t>
+      </w:r>
+      <w:r>
+        <w:t xml:space="preserve"> - </w:t>
+      </w:r>
+    </w:p>
+    <w:p>
+      <w:r>
+        <w:t>37</w:t>
+      </w:r>
+      <w:r>
+        <w:t xml:space="preserve"> - </w:t>
+      </w:r>
+    </w:p>
+    <w:p>
+      <w:r>
+        <w:t>38</w:t>
+      </w:r>
+      <w:r>
+        <w:t xml:space="preserve"> - </w:t>
+      </w:r>
     </w:p>
     <w:p>
       <w:r>
         <w:lastRenderedPageBreak/>
-        <w:t>20</w:t>
-      </w:r>
-    </w:p>
-    <w:p>
-      <w:r>
-        <w:t>21</w:t>
-      </w:r>
-    </w:p>
-    <w:p>
-      <w:r>
-        <w:t>22</w:t>
-      </w:r>
-    </w:p>
-    <w:p>
-      <w:r>
-        <w:t>23</w:t>
-      </w:r>
-    </w:p>
-    <w:p>
-      <w:r>
-        <w:t>24</w:t>
-      </w:r>
-    </w:p>
-    <w:p>
-      <w:r>
-        <w:t>25</w:t>
-      </w:r>
-    </w:p>
-    <w:p>
-      <w:r>
-        <w:t>26</w:t>
-      </w:r>
-    </w:p>
-    <w:p>
-      <w:r>
-        <w:t>27</w:t>
-      </w:r>
-    </w:p>
-    <w:p>
-      <w:r>
-        <w:t>28</w:t>
-      </w:r>
-    </w:p>
-    <w:p>
-      <w:r>
-        <w:t>29</w:t>
-      </w:r>
-    </w:p>
-    <w:p>
-      <w:r>
-        <w:t>30</w:t>
-      </w:r>
-    </w:p>
-    <w:p>
-      <w:r>
-        <w:t>31</w:t>
-      </w:r>
-    </w:p>
-    <w:p>
-      <w:r>
-        <w:t>32</w:t>
-      </w:r>
-    </w:p>
-    <w:p>
-      <w:r>
-        <w:t>33</w:t>
-      </w:r>
-    </w:p>
-    <w:p>
-      <w:r>
-        <w:t>34</w:t>
-      </w:r>
-    </w:p>
-    <w:p>
-      <w:r>
-        <w:t>35</w:t>
-      </w:r>
-    </w:p>
-    <w:p>
-      <w:r>
-        <w:t>36</w:t>
-      </w:r>
-    </w:p>
-    <w:p>
-      <w:r>
-        <w:t>37</w:t>
-      </w:r>
-    </w:p>
-    <w:p>
-      <w:r>
-        <w:t>38</w:t>
-      </w:r>
-    </w:p>
-    <w:p>
-      <w:r>
         <w:t>39</w:t>
       </w:r>
+      <w:r>
+        <w:t xml:space="preserve"> - </w:t>
+      </w:r>
     </w:p>
     <w:p>
       <w:r>
         <w:t>40</w:t>
       </w:r>
+      <w:r>
+        <w:t xml:space="preserve"> - </w:t>
+      </w:r>
     </w:p>
     <w:p>
       <w:r>
         <w:t>41</w:t>
       </w:r>
+      <w:r>
+        <w:t xml:space="preserve"> - </w:t>
+      </w:r>
     </w:p>
     <w:p>
       <w:r>
         <w:t>42</w:t>
       </w:r>
+      <w:r>
+        <w:t xml:space="preserve"> - </w:t>
+      </w:r>
     </w:p>
     <w:p>
       <w:r>
         <w:t>43</w:t>
       </w:r>
+      <w:r>
+        <w:t xml:space="preserve"> - </w:t>
+      </w:r>
     </w:p>
     <w:p>
       <w:r>
         <w:t>44</w:t>
       </w:r>
+      <w:r>
+        <w:t xml:space="preserve"> - </w:t>
+      </w:r>
     </w:p>
     <w:p>
       <w:r>
         <w:t>45</w:t>
       </w:r>
+      <w:r>
+        <w:t xml:space="preserve"> - </w:t>
+      </w:r>
     </w:p>
     <w:p>
       <w:r>
         <w:t>46</w:t>
       </w:r>
+      <w:r>
+        <w:t xml:space="preserve"> - </w:t>
+      </w:r>
     </w:p>
     <w:p>
       <w:r>
         <w:t>47</w:t>
       </w:r>
+      <w:r>
+        <w:t xml:space="preserve"> - </w:t>
+      </w:r>
     </w:p>
     <w:p>
       <w:r>
         <w:t>48</w:t>
       </w:r>
+      <w:r>
+        <w:t xml:space="preserve"> - </w:t>
+      </w:r>
     </w:p>
     <w:p>
       <w:r>
         <w:t>49</w:t>
       </w:r>
+      <w:r>
+        <w:t xml:space="preserve"> - </w:t>
+      </w:r>
     </w:p>
     <w:p>
       <w:r>
         <w:t>50</w:t>
+      </w:r>
+      <w:r>
+        <w:t xml:space="preserve"> - </w:t>
       </w:r>
     </w:p>
     <w:sectPr>

</xml_diff>

<commit_message>
18 Rotas com parâmetros
</commit_message>
<xml_diff>
--- a/node_info.docx
+++ b/node_info.docx
@@ -34,13 +34,40 @@
         <w:rPr>
           <w:u w:val="single"/>
         </w:rPr>
-        <w:t>npm init -y</w:t>
-      </w:r>
-    </w:p>
-    <w:p>
-      <w:r>
-        <w:t>Para fazer o importe coloca o “type”: “module” no package.json</w:t>
-      </w:r>
+        <w:t xml:space="preserve">npm </w:t>
+      </w:r>
+      <w:proofErr w:type="spellStart"/>
+      <w:r>
+        <w:rPr>
+          <w:u w:val="single"/>
+        </w:rPr>
+        <w:t>init</w:t>
+      </w:r>
+      <w:proofErr w:type="spellEnd"/>
+      <w:r>
+        <w:rPr>
+          <w:u w:val="single"/>
+        </w:rPr>
+        <w:t xml:space="preserve"> -y</w:t>
+      </w:r>
+    </w:p>
+    <w:p>
+      <w:r>
+        <w:t>Para fazer o importe coloca o “</w:t>
+      </w:r>
+      <w:proofErr w:type="spellStart"/>
+      <w:r>
+        <w:t>type</w:t>
+      </w:r>
+      <w:proofErr w:type="spellEnd"/>
+      <w:r>
+        <w:t xml:space="preserve">”: “module” no </w:t>
+      </w:r>
+      <w:proofErr w:type="spellStart"/>
+      <w:r>
+        <w:t>package.json</w:t>
+      </w:r>
+      <w:proofErr w:type="spellEnd"/>
     </w:p>
     <w:p>
       <w:r>
@@ -143,8 +170,16 @@
         <w:rPr>
           <w:highlight w:val="cyan"/>
         </w:rPr>
-        <w:t>02 – Node watch</w:t>
-      </w:r>
+        <w:t xml:space="preserve">02 – Node </w:t>
+      </w:r>
+      <w:proofErr w:type="spellStart"/>
+      <w:r>
+        <w:rPr>
+          <w:highlight w:val="cyan"/>
+        </w:rPr>
+        <w:t>watch</w:t>
+      </w:r>
+      <w:proofErr w:type="spellEnd"/>
     </w:p>
     <w:p>
       <w:r>
@@ -154,17 +189,44 @@
         <w:rPr>
           <w:u w:val="single"/>
         </w:rPr>
-        <w:t>node –watch src/server.js</w:t>
-      </w:r>
+        <w:t>node –</w:t>
+      </w:r>
+      <w:proofErr w:type="spellStart"/>
       <w:r>
         <w:rPr>
           <w:u w:val="single"/>
         </w:rPr>
+        <w:t>watch</w:t>
+      </w:r>
+      <w:proofErr w:type="spellEnd"/>
+      <w:r>
+        <w:rPr>
+          <w:u w:val="single"/>
+        </w:rPr>
+        <w:t xml:space="preserve"> src/server.js</w:t>
+      </w:r>
+      <w:r>
+        <w:rPr>
+          <w:u w:val="single"/>
+        </w:rPr>
         <w:t xml:space="preserve"> </w:t>
       </w:r>
       <w:r>
-        <w:t>ou coloca no package para ele rodar para vc</w:t>
-      </w:r>
+        <w:t xml:space="preserve">ou coloca no </w:t>
+      </w:r>
+      <w:proofErr w:type="spellStart"/>
+      <w:r>
+        <w:t>package</w:t>
+      </w:r>
+      <w:proofErr w:type="spellEnd"/>
+      <w:r>
+        <w:t xml:space="preserve"> para ele rodar para </w:t>
+      </w:r>
+      <w:proofErr w:type="spellStart"/>
+      <w:r>
+        <w:t>vc</w:t>
+      </w:r>
+      <w:proofErr w:type="spellEnd"/>
     </w:p>
     <w:p>
       <w:r>
@@ -325,8 +387,16 @@
         <w:rPr>
           <w:highlight w:val="cyan"/>
         </w:rPr>
-        <w:t>ria Headers</w:t>
-      </w:r>
+        <w:t xml:space="preserve">ria </w:t>
+      </w:r>
+      <w:proofErr w:type="spellStart"/>
+      <w:r>
+        <w:rPr>
+          <w:highlight w:val="cyan"/>
+        </w:rPr>
+        <w:t>Headers</w:t>
+      </w:r>
+      <w:proofErr w:type="spellEnd"/>
     </w:p>
     <w:p>
       <w:r>
@@ -380,8 +450,16 @@
         <w:rPr>
           <w:highlight w:val="cyan"/>
         </w:rPr>
-        <w:t>05 – Conhecendo HTTP status codes</w:t>
-      </w:r>
+        <w:t xml:space="preserve">05 – Conhecendo HTTP status </w:t>
+      </w:r>
+      <w:proofErr w:type="spellStart"/>
+      <w:r>
+        <w:rPr>
+          <w:highlight w:val="cyan"/>
+        </w:rPr>
+        <w:t>codes</w:t>
+      </w:r>
+      <w:proofErr w:type="spellEnd"/>
     </w:p>
     <w:p>
       <w:r>
@@ -466,7 +544,21 @@
         <w:rPr>
           <w:highlight w:val="cyan"/>
         </w:rPr>
-        <w:t xml:space="preserve"> streams </w:t>
+        <w:t xml:space="preserve"> </w:t>
+      </w:r>
+      <w:proofErr w:type="spellStart"/>
+      <w:r>
+        <w:rPr>
+          <w:highlight w:val="cyan"/>
+        </w:rPr>
+        <w:t>streams</w:t>
+      </w:r>
+      <w:proofErr w:type="spellEnd"/>
+      <w:r>
+        <w:rPr>
+          <w:highlight w:val="cyan"/>
+        </w:rPr>
+        <w:t xml:space="preserve"> </w:t>
       </w:r>
       <w:r>
         <w:rPr>
@@ -539,12 +631,34 @@
         <w:rPr>
           <w:highlight w:val="cyan"/>
         </w:rPr>
-        <w:t xml:space="preserve"> Stream de escrita e transformação</w:t>
-      </w:r>
-    </w:p>
-    <w:p>
-      <w:r>
-        <w:t>É uma stream que processa dados</w:t>
+        <w:t xml:space="preserve"> </w:t>
+      </w:r>
+      <w:proofErr w:type="spellStart"/>
+      <w:r>
+        <w:rPr>
+          <w:highlight w:val="cyan"/>
+        </w:rPr>
+        <w:t>Stream</w:t>
+      </w:r>
+      <w:proofErr w:type="spellEnd"/>
+      <w:r>
+        <w:rPr>
+          <w:highlight w:val="cyan"/>
+        </w:rPr>
+        <w:t xml:space="preserve"> de escrita e transformação</w:t>
+      </w:r>
+    </w:p>
+    <w:p>
+      <w:r>
+        <w:t xml:space="preserve">É uma </w:t>
+      </w:r>
+      <w:proofErr w:type="spellStart"/>
+      <w:r>
+        <w:t>stream</w:t>
+      </w:r>
+      <w:proofErr w:type="spellEnd"/>
+      <w:r>
+        <w:t xml:space="preserve"> que processa dados</w:t>
       </w:r>
     </w:p>
     <w:p>
@@ -595,7 +709,21 @@
         <w:rPr>
           <w:highlight w:val="cyan"/>
         </w:rPr>
-        <w:t>08 – Aplicando streams no modulo HTTP</w:t>
+        <w:t xml:space="preserve">08 – Aplicando </w:t>
+      </w:r>
+      <w:proofErr w:type="spellStart"/>
+      <w:r>
+        <w:rPr>
+          <w:highlight w:val="cyan"/>
+        </w:rPr>
+        <w:t>streams</w:t>
+      </w:r>
+      <w:proofErr w:type="spellEnd"/>
+      <w:r>
+        <w:rPr>
+          <w:highlight w:val="cyan"/>
+        </w:rPr>
+        <w:t xml:space="preserve"> no modulo HTTP</w:t>
       </w:r>
     </w:p>
     <w:p>
@@ -706,7 +834,21 @@
         <w:rPr>
           <w:highlight w:val="cyan"/>
         </w:rPr>
-        <w:t>Consumindo uma stream completa</w:t>
+        <w:t xml:space="preserve">Consumindo uma </w:t>
+      </w:r>
+      <w:proofErr w:type="spellStart"/>
+      <w:r>
+        <w:rPr>
+          <w:highlight w:val="cyan"/>
+        </w:rPr>
+        <w:t>stream</w:t>
+      </w:r>
+      <w:proofErr w:type="spellEnd"/>
+      <w:r>
+        <w:rPr>
+          <w:highlight w:val="cyan"/>
+        </w:rPr>
+        <w:t xml:space="preserve"> completa</w:t>
       </w:r>
     </w:p>
     <w:p>
@@ -1408,12 +1550,28 @@
         </w:rPr>
         <w:t xml:space="preserve">- </w:t>
       </w:r>
-      <w:r>
-        <w:rPr>
-          <w:highlight w:val="cyan"/>
-        </w:rPr>
-        <w:t>Route e Query parameters</w:t>
-      </w:r>
+      <w:proofErr w:type="spellStart"/>
+      <w:r>
+        <w:rPr>
+          <w:highlight w:val="cyan"/>
+        </w:rPr>
+        <w:t>Route</w:t>
+      </w:r>
+      <w:proofErr w:type="spellEnd"/>
+      <w:r>
+        <w:rPr>
+          <w:highlight w:val="cyan"/>
+        </w:rPr>
+        <w:t xml:space="preserve"> e Query </w:t>
+      </w:r>
+      <w:proofErr w:type="spellStart"/>
+      <w:r>
+        <w:rPr>
+          <w:highlight w:val="cyan"/>
+        </w:rPr>
+        <w:t>parameters</w:t>
+      </w:r>
+      <w:proofErr w:type="spellEnd"/>
     </w:p>
     <w:p>
       <w:r>
@@ -1493,31 +1651,151 @@
           </wp:inline>
         </w:drawing>
       </w:r>
+    </w:p>
+    <w:p>
+      <w:r>
+        <w:rPr>
+          <w:highlight w:val="cyan"/>
+        </w:rPr>
+        <w:t>18</w:t>
+      </w:r>
+      <w:r>
+        <w:rPr>
+          <w:highlight w:val="cyan"/>
+        </w:rPr>
+        <w:t xml:space="preserve"> </w:t>
+      </w:r>
+      <w:r>
+        <w:rPr>
+          <w:highlight w:val="cyan"/>
+        </w:rPr>
+        <w:t>–</w:t>
+      </w:r>
+      <w:r>
+        <w:rPr>
+          <w:highlight w:val="cyan"/>
+        </w:rPr>
+        <w:t xml:space="preserve"> </w:t>
+      </w:r>
+      <w:r>
+        <w:rPr>
+          <w:highlight w:val="cyan"/>
+        </w:rPr>
+        <w:t>Rotas com parâmetros</w:t>
+      </w:r>
+    </w:p>
+    <w:p>
+      <w:r>
+        <w:drawing>
+          <wp:inline distT="0" distB="0" distL="0" distR="0" wp14:anchorId="1132B441" wp14:editId="4EE9BFE4">
+            <wp:extent cx="5400040" cy="1751330"/>
+            <wp:effectExtent l="0" t="0" r="0" b="1270"/>
+            <wp:docPr id="26" name="Imagem 26"/>
+            <wp:cNvGraphicFramePr>
+              <a:graphicFrameLocks xmlns:a="http://schemas.openxmlformats.org/drawingml/2006/main" noChangeAspect="1"/>
+            </wp:cNvGraphicFramePr>
+            <a:graphic xmlns:a="http://schemas.openxmlformats.org/drawingml/2006/main">
+              <a:graphicData uri="http://schemas.openxmlformats.org/drawingml/2006/picture">
+                <pic:pic xmlns:pic="http://schemas.openxmlformats.org/drawingml/2006/picture">
+                  <pic:nvPicPr>
+                    <pic:cNvPr id="1" name=""/>
+                    <pic:cNvPicPr/>
+                  </pic:nvPicPr>
+                  <pic:blipFill>
+                    <a:blip r:embed="rId29"/>
+                    <a:stretch>
+                      <a:fillRect/>
+                    </a:stretch>
+                  </pic:blipFill>
+                  <pic:spPr>
+                    <a:xfrm>
+                      <a:off x="0" y="0"/>
+                      <a:ext cx="5400040" cy="1751330"/>
+                    </a:xfrm>
+                    <a:prstGeom prst="rect">
+                      <a:avLst/>
+                    </a:prstGeom>
+                  </pic:spPr>
+                </pic:pic>
+              </a:graphicData>
+            </a:graphic>
+          </wp:inline>
+        </w:drawing>
+      </w:r>
+    </w:p>
+    <w:p>
+      <w:r>
+        <w:drawing>
+          <wp:inline distT="0" distB="0" distL="0" distR="0" wp14:anchorId="58902F2F" wp14:editId="47C9D3C7">
+            <wp:extent cx="5400040" cy="2684145"/>
+            <wp:effectExtent l="0" t="0" r="0" b="1905"/>
+            <wp:docPr id="27" name="Imagem 27"/>
+            <wp:cNvGraphicFramePr>
+              <a:graphicFrameLocks xmlns:a="http://schemas.openxmlformats.org/drawingml/2006/main" noChangeAspect="1"/>
+            </wp:cNvGraphicFramePr>
+            <a:graphic xmlns:a="http://schemas.openxmlformats.org/drawingml/2006/main">
+              <a:graphicData uri="http://schemas.openxmlformats.org/drawingml/2006/picture">
+                <pic:pic xmlns:pic="http://schemas.openxmlformats.org/drawingml/2006/picture">
+                  <pic:nvPicPr>
+                    <pic:cNvPr id="1" name=""/>
+                    <pic:cNvPicPr/>
+                  </pic:nvPicPr>
+                  <pic:blipFill>
+                    <a:blip r:embed="rId30"/>
+                    <a:stretch>
+                      <a:fillRect/>
+                    </a:stretch>
+                  </pic:blipFill>
+                  <pic:spPr>
+                    <a:xfrm>
+                      <a:off x="0" y="0"/>
+                      <a:ext cx="5400040" cy="2684145"/>
+                    </a:xfrm>
+                    <a:prstGeom prst="rect">
+                      <a:avLst/>
+                    </a:prstGeom>
+                  </pic:spPr>
+                </pic:pic>
+              </a:graphicData>
+            </a:graphic>
+          </wp:inline>
+        </w:drawing>
+      </w:r>
+    </w:p>
+    <w:p>
+      <w:r>
+        <w:t>19</w:t>
+      </w:r>
+      <w:r>
+        <w:t xml:space="preserve"> </w:t>
+      </w:r>
+      <w:r>
+        <w:t>–</w:t>
+      </w:r>
+      <w:r>
+        <w:t xml:space="preserve"> </w:t>
+      </w:r>
+      <w:r>
+        <w:t>Remoção de registros</w:t>
+      </w:r>
       <w:bookmarkStart w:id="0" w:name="_GoBack"/>
       <w:bookmarkEnd w:id="0"/>
     </w:p>
     <w:p>
       <w:r>
-        <w:t>18</w:t>
-      </w:r>
-      <w:r>
-        <w:t xml:space="preserve"> - </w:t>
-      </w:r>
-    </w:p>
-    <w:p>
-      <w:r>
-        <w:t>19</w:t>
-      </w:r>
-      <w:r>
-        <w:t xml:space="preserve"> - </w:t>
-      </w:r>
-    </w:p>
-    <w:p>
-      <w:r>
         <w:t>20</w:t>
       </w:r>
       <w:r>
-        <w:t xml:space="preserve"> - </w:t>
+        <w:t xml:space="preserve"> </w:t>
+      </w:r>
+      <w:r>
+        <w:t>–</w:t>
+      </w:r>
+      <w:r>
+        <w:t xml:space="preserve"> </w:t>
+      </w:r>
+      <w:r>
+        <w:t>Atualização de registros</w:t>
       </w:r>
     </w:p>
     <w:p>
@@ -1538,6 +1816,7 @@
     </w:p>
     <w:p>
       <w:r>
+        <w:lastRenderedPageBreak/>
         <w:t>23</w:t>
       </w:r>
       <w:r>
@@ -1666,7 +1945,6 @@
     </w:p>
     <w:p>
       <w:r>
-        <w:lastRenderedPageBreak/>
         <w:t>39</w:t>
       </w:r>
       <w:r>

</xml_diff>

<commit_message>
19 Remoção de registros
</commit_message>
<xml_diff>
--- a/node_info.docx
+++ b/node_info.docx
@@ -64,10 +64,12 @@
         <w:t xml:space="preserve">”: “module” no </w:t>
       </w:r>
       <w:proofErr w:type="spellStart"/>
+      <w:proofErr w:type="gramStart"/>
       <w:r>
         <w:t>package.json</w:t>
       </w:r>
       <w:proofErr w:type="spellEnd"/>
+      <w:proofErr w:type="gramEnd"/>
     </w:p>
     <w:p>
       <w:r>
@@ -351,7 +353,14 @@
         <w:rPr>
           <w:highlight w:val="cyan"/>
         </w:rPr>
-        <w:t>04 – Salvando  usu</w:t>
+        <w:t xml:space="preserve">04 – </w:t>
+      </w:r>
+      <w:proofErr w:type="gramStart"/>
+      <w:r>
+        <w:rPr>
+          <w:highlight w:val="cyan"/>
+        </w:rPr>
+        <w:t>Salvando  usu</w:t>
       </w:r>
       <w:r>
         <w:rPr>
@@ -363,7 +372,14 @@
         <w:rPr>
           <w:highlight w:val="cyan"/>
         </w:rPr>
-        <w:t>rios em m</w:t>
+        <w:t>rios</w:t>
+      </w:r>
+      <w:proofErr w:type="gramEnd"/>
+      <w:r>
+        <w:rPr>
+          <w:highlight w:val="cyan"/>
+        </w:rPr>
+        <w:t xml:space="preserve"> em m</w:t>
       </w:r>
       <w:r>
         <w:rPr>
@@ -1778,23 +1794,156 @@
       <w:r>
         <w:t>Remoção de registros</w:t>
       </w:r>
+    </w:p>
+    <w:p>
+      <w:r>
+        <w:lastRenderedPageBreak/>
+        <w:drawing>
+          <wp:inline distT="0" distB="0" distL="0" distR="0" wp14:anchorId="71666A50" wp14:editId="0C3DCA01">
+            <wp:extent cx="5400040" cy="2198370"/>
+            <wp:effectExtent l="0" t="0" r="0" b="0"/>
+            <wp:docPr id="28" name="Imagem 28"/>
+            <wp:cNvGraphicFramePr>
+              <a:graphicFrameLocks xmlns:a="http://schemas.openxmlformats.org/drawingml/2006/main" noChangeAspect="1"/>
+            </wp:cNvGraphicFramePr>
+            <a:graphic xmlns:a="http://schemas.openxmlformats.org/drawingml/2006/main">
+              <a:graphicData uri="http://schemas.openxmlformats.org/drawingml/2006/picture">
+                <pic:pic xmlns:pic="http://schemas.openxmlformats.org/drawingml/2006/picture">
+                  <pic:nvPicPr>
+                    <pic:cNvPr id="1" name=""/>
+                    <pic:cNvPicPr/>
+                  </pic:nvPicPr>
+                  <pic:blipFill>
+                    <a:blip r:embed="rId31"/>
+                    <a:stretch>
+                      <a:fillRect/>
+                    </a:stretch>
+                  </pic:blipFill>
+                  <pic:spPr>
+                    <a:xfrm>
+                      <a:off x="0" y="0"/>
+                      <a:ext cx="5400040" cy="2198370"/>
+                    </a:xfrm>
+                    <a:prstGeom prst="rect">
+                      <a:avLst/>
+                    </a:prstGeom>
+                  </pic:spPr>
+                </pic:pic>
+              </a:graphicData>
+            </a:graphic>
+          </wp:inline>
+        </w:drawing>
+      </w:r>
+    </w:p>
+    <w:p>
+      <w:r>
+        <w:drawing>
+          <wp:inline distT="0" distB="0" distL="0" distR="0" wp14:anchorId="7AA7CF51" wp14:editId="398A3840">
+            <wp:extent cx="5400040" cy="2301875"/>
+            <wp:effectExtent l="0" t="0" r="0" b="3175"/>
+            <wp:docPr id="29" name="Imagem 29"/>
+            <wp:cNvGraphicFramePr>
+              <a:graphicFrameLocks xmlns:a="http://schemas.openxmlformats.org/drawingml/2006/main" noChangeAspect="1"/>
+            </wp:cNvGraphicFramePr>
+            <a:graphic xmlns:a="http://schemas.openxmlformats.org/drawingml/2006/main">
+              <a:graphicData uri="http://schemas.openxmlformats.org/drawingml/2006/picture">
+                <pic:pic xmlns:pic="http://schemas.openxmlformats.org/drawingml/2006/picture">
+                  <pic:nvPicPr>
+                    <pic:cNvPr id="1" name=""/>
+                    <pic:cNvPicPr/>
+                  </pic:nvPicPr>
+                  <pic:blipFill>
+                    <a:blip r:embed="rId32"/>
+                    <a:stretch>
+                      <a:fillRect/>
+                    </a:stretch>
+                  </pic:blipFill>
+                  <pic:spPr>
+                    <a:xfrm>
+                      <a:off x="0" y="0"/>
+                      <a:ext cx="5400040" cy="2301875"/>
+                    </a:xfrm>
+                    <a:prstGeom prst="rect">
+                      <a:avLst/>
+                    </a:prstGeom>
+                  </pic:spPr>
+                </pic:pic>
+              </a:graphicData>
+            </a:graphic>
+          </wp:inline>
+        </w:drawing>
+      </w:r>
+    </w:p>
+    <w:p>
+      <w:r>
+        <w:drawing>
+          <wp:inline distT="0" distB="0" distL="0" distR="0" wp14:anchorId="25CF483E" wp14:editId="3BC20303">
+            <wp:extent cx="5400040" cy="2674620"/>
+            <wp:effectExtent l="0" t="0" r="0" b="0"/>
+            <wp:docPr id="30" name="Imagem 30"/>
+            <wp:cNvGraphicFramePr>
+              <a:graphicFrameLocks xmlns:a="http://schemas.openxmlformats.org/drawingml/2006/main" noChangeAspect="1"/>
+            </wp:cNvGraphicFramePr>
+            <a:graphic xmlns:a="http://schemas.openxmlformats.org/drawingml/2006/main">
+              <a:graphicData uri="http://schemas.openxmlformats.org/drawingml/2006/picture">
+                <pic:pic xmlns:pic="http://schemas.openxmlformats.org/drawingml/2006/picture">
+                  <pic:nvPicPr>
+                    <pic:cNvPr id="1" name=""/>
+                    <pic:cNvPicPr/>
+                  </pic:nvPicPr>
+                  <pic:blipFill>
+                    <a:blip r:embed="rId33"/>
+                    <a:stretch>
+                      <a:fillRect/>
+                    </a:stretch>
+                  </pic:blipFill>
+                  <pic:spPr>
+                    <a:xfrm>
+                      <a:off x="0" y="0"/>
+                      <a:ext cx="5400040" cy="2674620"/>
+                    </a:xfrm>
+                    <a:prstGeom prst="rect">
+                      <a:avLst/>
+                    </a:prstGeom>
+                  </pic:spPr>
+                </pic:pic>
+              </a:graphicData>
+            </a:graphic>
+          </wp:inline>
+        </w:drawing>
+      </w:r>
+    </w:p>
+    <w:p>
       <w:bookmarkStart w:id="0" w:name="_GoBack"/>
       <w:bookmarkEnd w:id="0"/>
-    </w:p>
-    <w:p>
-      <w:r>
+      <w:r>
+        <w:rPr>
+          <w:highlight w:val="cyan"/>
+        </w:rPr>
         <w:t>20</w:t>
       </w:r>
       <w:r>
+        <w:rPr>
+          <w:highlight w:val="cyan"/>
+        </w:rPr>
         <w:t xml:space="preserve"> </w:t>
       </w:r>
       <w:r>
+        <w:rPr>
+          <w:highlight w:val="cyan"/>
+        </w:rPr>
         <w:t>–</w:t>
       </w:r>
       <w:r>
+        <w:rPr>
+          <w:highlight w:val="cyan"/>
+        </w:rPr>
         <w:t xml:space="preserve"> </w:t>
       </w:r>
       <w:r>
+        <w:rPr>
+          <w:highlight w:val="cyan"/>
+        </w:rPr>
         <w:t>Atualização de registros</w:t>
       </w:r>
     </w:p>
@@ -1816,23 +1965,23 @@
     </w:p>
     <w:p>
       <w:r>
+        <w:t>23</w:t>
+      </w:r>
+      <w:r>
+        <w:t xml:space="preserve"> - </w:t>
+      </w:r>
+    </w:p>
+    <w:p>
+      <w:r>
+        <w:t>24</w:t>
+      </w:r>
+      <w:r>
+        <w:t xml:space="preserve"> - </w:t>
+      </w:r>
+    </w:p>
+    <w:p>
+      <w:r>
         <w:lastRenderedPageBreak/>
-        <w:t>23</w:t>
-      </w:r>
-      <w:r>
-        <w:t xml:space="preserve"> - </w:t>
-      </w:r>
-    </w:p>
-    <w:p>
-      <w:r>
-        <w:t>24</w:t>
-      </w:r>
-      <w:r>
-        <w:t xml:space="preserve"> - </w:t>
-      </w:r>
-    </w:p>
-    <w:p>
-      <w:r>
         <w:t>25</w:t>
       </w:r>
       <w:r>

</xml_diff>

<commit_message>
20 Atualização de registros
</commit_message>
<xml_diff>
--- a/node_info.docx
+++ b/node_info.docx
@@ -34,42 +34,13 @@
         <w:rPr>
           <w:u w:val="single"/>
         </w:rPr>
-        <w:t xml:space="preserve">npm </w:t>
-      </w:r>
-      <w:proofErr w:type="spellStart"/>
-      <w:r>
-        <w:rPr>
-          <w:u w:val="single"/>
-        </w:rPr>
-        <w:t>init</w:t>
-      </w:r>
-      <w:proofErr w:type="spellEnd"/>
-      <w:r>
-        <w:rPr>
-          <w:u w:val="single"/>
-        </w:rPr>
-        <w:t xml:space="preserve"> -y</w:t>
-      </w:r>
-    </w:p>
-    <w:p>
-      <w:r>
-        <w:t>Para fazer o importe coloca o “</w:t>
-      </w:r>
-      <w:proofErr w:type="spellStart"/>
-      <w:r>
-        <w:t>type</w:t>
-      </w:r>
-      <w:proofErr w:type="spellEnd"/>
-      <w:r>
-        <w:t xml:space="preserve">”: “module” no </w:t>
-      </w:r>
-      <w:proofErr w:type="spellStart"/>
-      <w:proofErr w:type="gramStart"/>
-      <w:r>
-        <w:t>package.json</w:t>
-      </w:r>
-      <w:proofErr w:type="spellEnd"/>
-      <w:proofErr w:type="gramEnd"/>
+        <w:t>npm init -y</w:t>
+      </w:r>
+    </w:p>
+    <w:p>
+      <w:r>
+        <w:t>Para fazer o importe coloca o “type”: “module” no package.json</w:t>
+      </w:r>
     </w:p>
     <w:p>
       <w:r>
@@ -172,16 +143,8 @@
         <w:rPr>
           <w:highlight w:val="cyan"/>
         </w:rPr>
-        <w:t xml:space="preserve">02 – Node </w:t>
-      </w:r>
-      <w:proofErr w:type="spellStart"/>
-      <w:r>
-        <w:rPr>
-          <w:highlight w:val="cyan"/>
-        </w:rPr>
-        <w:t>watch</w:t>
-      </w:r>
-      <w:proofErr w:type="spellEnd"/>
+        <w:t>02 – Node watch</w:t>
+      </w:r>
     </w:p>
     <w:p>
       <w:r>
@@ -191,44 +154,17 @@
         <w:rPr>
           <w:u w:val="single"/>
         </w:rPr>
-        <w:t>node –</w:t>
-      </w:r>
-      <w:proofErr w:type="spellStart"/>
+        <w:t>node –watch src/server.js</w:t>
+      </w:r>
       <w:r>
         <w:rPr>
           <w:u w:val="single"/>
         </w:rPr>
-        <w:t>watch</w:t>
-      </w:r>
-      <w:proofErr w:type="spellEnd"/>
-      <w:r>
-        <w:rPr>
-          <w:u w:val="single"/>
-        </w:rPr>
-        <w:t xml:space="preserve"> src/server.js</w:t>
-      </w:r>
-      <w:r>
-        <w:rPr>
-          <w:u w:val="single"/>
-        </w:rPr>
         <w:t xml:space="preserve"> </w:t>
       </w:r>
       <w:r>
-        <w:t xml:space="preserve">ou coloca no </w:t>
-      </w:r>
-      <w:proofErr w:type="spellStart"/>
-      <w:r>
-        <w:t>package</w:t>
-      </w:r>
-      <w:proofErr w:type="spellEnd"/>
-      <w:r>
-        <w:t xml:space="preserve"> para ele rodar para </w:t>
-      </w:r>
-      <w:proofErr w:type="spellStart"/>
-      <w:r>
-        <w:t>vc</w:t>
-      </w:r>
-      <w:proofErr w:type="spellEnd"/>
+        <w:t>ou coloca no package para ele rodar para vc</w:t>
+      </w:r>
     </w:p>
     <w:p>
       <w:r>
@@ -353,14 +289,7 @@
         <w:rPr>
           <w:highlight w:val="cyan"/>
         </w:rPr>
-        <w:t xml:space="preserve">04 – </w:t>
-      </w:r>
-      <w:proofErr w:type="gramStart"/>
-      <w:r>
-        <w:rPr>
-          <w:highlight w:val="cyan"/>
-        </w:rPr>
-        <w:t>Salvando  usu</w:t>
+        <w:t>04 – Salvando  usu</w:t>
       </w:r>
       <w:r>
         <w:rPr>
@@ -372,14 +301,7 @@
         <w:rPr>
           <w:highlight w:val="cyan"/>
         </w:rPr>
-        <w:t>rios</w:t>
-      </w:r>
-      <w:proofErr w:type="gramEnd"/>
-      <w:r>
-        <w:rPr>
-          <w:highlight w:val="cyan"/>
-        </w:rPr>
-        <w:t xml:space="preserve"> em m</w:t>
+        <w:t>rios em m</w:t>
       </w:r>
       <w:r>
         <w:rPr>
@@ -403,16 +325,8 @@
         <w:rPr>
           <w:highlight w:val="cyan"/>
         </w:rPr>
-        <w:t xml:space="preserve">ria </w:t>
-      </w:r>
-      <w:proofErr w:type="spellStart"/>
-      <w:r>
-        <w:rPr>
-          <w:highlight w:val="cyan"/>
-        </w:rPr>
-        <w:t>Headers</w:t>
-      </w:r>
-      <w:proofErr w:type="spellEnd"/>
+        <w:t>ria Headers</w:t>
+      </w:r>
     </w:p>
     <w:p>
       <w:r>
@@ -466,16 +380,8 @@
         <w:rPr>
           <w:highlight w:val="cyan"/>
         </w:rPr>
-        <w:t xml:space="preserve">05 – Conhecendo HTTP status </w:t>
-      </w:r>
-      <w:proofErr w:type="spellStart"/>
-      <w:r>
-        <w:rPr>
-          <w:highlight w:val="cyan"/>
-        </w:rPr>
-        <w:t>codes</w:t>
-      </w:r>
-      <w:proofErr w:type="spellEnd"/>
+        <w:t>05 – Conhecendo HTTP status codes</w:t>
+      </w:r>
     </w:p>
     <w:p>
       <w:r>
@@ -560,21 +466,7 @@
         <w:rPr>
           <w:highlight w:val="cyan"/>
         </w:rPr>
-        <w:t xml:space="preserve"> </w:t>
-      </w:r>
-      <w:proofErr w:type="spellStart"/>
-      <w:r>
-        <w:rPr>
-          <w:highlight w:val="cyan"/>
-        </w:rPr>
-        <w:t>streams</w:t>
-      </w:r>
-      <w:proofErr w:type="spellEnd"/>
-      <w:r>
-        <w:rPr>
-          <w:highlight w:val="cyan"/>
-        </w:rPr>
-        <w:t xml:space="preserve"> </w:t>
+        <w:t xml:space="preserve"> streams </w:t>
       </w:r>
       <w:r>
         <w:rPr>
@@ -647,34 +539,12 @@
         <w:rPr>
           <w:highlight w:val="cyan"/>
         </w:rPr>
-        <w:t xml:space="preserve"> </w:t>
-      </w:r>
-      <w:proofErr w:type="spellStart"/>
-      <w:r>
-        <w:rPr>
-          <w:highlight w:val="cyan"/>
-        </w:rPr>
-        <w:t>Stream</w:t>
-      </w:r>
-      <w:proofErr w:type="spellEnd"/>
-      <w:r>
-        <w:rPr>
-          <w:highlight w:val="cyan"/>
-        </w:rPr>
-        <w:t xml:space="preserve"> de escrita e transformação</w:t>
-      </w:r>
-    </w:p>
-    <w:p>
-      <w:r>
-        <w:t xml:space="preserve">É uma </w:t>
-      </w:r>
-      <w:proofErr w:type="spellStart"/>
-      <w:r>
-        <w:t>stream</w:t>
-      </w:r>
-      <w:proofErr w:type="spellEnd"/>
-      <w:r>
-        <w:t xml:space="preserve"> que processa dados</w:t>
+        <w:t xml:space="preserve"> Stream de escrita e transformação</w:t>
+      </w:r>
+    </w:p>
+    <w:p>
+      <w:r>
+        <w:t>É uma stream que processa dados</w:t>
       </w:r>
     </w:p>
     <w:p>
@@ -725,21 +595,7 @@
         <w:rPr>
           <w:highlight w:val="cyan"/>
         </w:rPr>
-        <w:t xml:space="preserve">08 – Aplicando </w:t>
-      </w:r>
-      <w:proofErr w:type="spellStart"/>
-      <w:r>
-        <w:rPr>
-          <w:highlight w:val="cyan"/>
-        </w:rPr>
-        <w:t>streams</w:t>
-      </w:r>
-      <w:proofErr w:type="spellEnd"/>
-      <w:r>
-        <w:rPr>
-          <w:highlight w:val="cyan"/>
-        </w:rPr>
-        <w:t xml:space="preserve"> no modulo HTTP</w:t>
+        <w:t>08 – Aplicando streams no modulo HTTP</w:t>
       </w:r>
     </w:p>
     <w:p>
@@ -850,21 +706,7 @@
         <w:rPr>
           <w:highlight w:val="cyan"/>
         </w:rPr>
-        <w:t xml:space="preserve">Consumindo uma </w:t>
-      </w:r>
-      <w:proofErr w:type="spellStart"/>
-      <w:r>
-        <w:rPr>
-          <w:highlight w:val="cyan"/>
-        </w:rPr>
-        <w:t>stream</w:t>
-      </w:r>
-      <w:proofErr w:type="spellEnd"/>
-      <w:r>
-        <w:rPr>
-          <w:highlight w:val="cyan"/>
-        </w:rPr>
-        <w:t xml:space="preserve"> completa</w:t>
+        <w:t>Consumindo uma stream completa</w:t>
       </w:r>
     </w:p>
     <w:p>
@@ -1566,28 +1408,12 @@
         </w:rPr>
         <w:t xml:space="preserve">- </w:t>
       </w:r>
-      <w:proofErr w:type="spellStart"/>
-      <w:r>
-        <w:rPr>
-          <w:highlight w:val="cyan"/>
-        </w:rPr>
-        <w:t>Route</w:t>
-      </w:r>
-      <w:proofErr w:type="spellEnd"/>
-      <w:r>
-        <w:rPr>
-          <w:highlight w:val="cyan"/>
-        </w:rPr>
-        <w:t xml:space="preserve"> e Query </w:t>
-      </w:r>
-      <w:proofErr w:type="spellStart"/>
-      <w:r>
-        <w:rPr>
-          <w:highlight w:val="cyan"/>
-        </w:rPr>
-        <w:t>parameters</w:t>
-      </w:r>
-      <w:proofErr w:type="spellEnd"/>
+      <w:r>
+        <w:rPr>
+          <w:highlight w:val="cyan"/>
+        </w:rPr>
+        <w:t>Route e Query parameters</w:t>
+      </w:r>
     </w:p>
     <w:p>
       <w:r>
@@ -1780,18 +1606,33 @@
     </w:p>
     <w:p>
       <w:r>
+        <w:rPr>
+          <w:highlight w:val="cyan"/>
+        </w:rPr>
         <w:t>19</w:t>
       </w:r>
       <w:r>
+        <w:rPr>
+          <w:highlight w:val="cyan"/>
+        </w:rPr>
         <w:t xml:space="preserve"> </w:t>
       </w:r>
       <w:r>
+        <w:rPr>
+          <w:highlight w:val="cyan"/>
+        </w:rPr>
         <w:t>–</w:t>
       </w:r>
       <w:r>
+        <w:rPr>
+          <w:highlight w:val="cyan"/>
+        </w:rPr>
         <w:t xml:space="preserve"> </w:t>
       </w:r>
       <w:r>
+        <w:rPr>
+          <w:highlight w:val="cyan"/>
+        </w:rPr>
         <w:t>Remoção de registros</w:t>
       </w:r>
     </w:p>
@@ -1914,37 +1755,116 @@
       </w:r>
     </w:p>
     <w:p>
+      <w:r>
+        <w:rPr>
+          <w:highlight w:val="cyan"/>
+        </w:rPr>
+        <w:t>20</w:t>
+      </w:r>
+      <w:r>
+        <w:rPr>
+          <w:highlight w:val="cyan"/>
+        </w:rPr>
+        <w:t xml:space="preserve"> </w:t>
+      </w:r>
+      <w:r>
+        <w:rPr>
+          <w:highlight w:val="cyan"/>
+        </w:rPr>
+        <w:t>–</w:t>
+      </w:r>
+      <w:r>
+        <w:rPr>
+          <w:highlight w:val="cyan"/>
+        </w:rPr>
+        <w:t xml:space="preserve"> </w:t>
+      </w:r>
+      <w:r>
+        <w:rPr>
+          <w:highlight w:val="cyan"/>
+        </w:rPr>
+        <w:t>Atualização de registros</w:t>
+      </w:r>
+    </w:p>
+    <w:p>
+      <w:r>
+        <w:lastRenderedPageBreak/>
+        <w:drawing>
+          <wp:inline distT="0" distB="0" distL="0" distR="0" wp14:anchorId="1F6EA408" wp14:editId="119519F3">
+            <wp:extent cx="5400040" cy="2343785"/>
+            <wp:effectExtent l="0" t="0" r="0" b="0"/>
+            <wp:docPr id="33" name="Imagem 33"/>
+            <wp:cNvGraphicFramePr>
+              <a:graphicFrameLocks xmlns:a="http://schemas.openxmlformats.org/drawingml/2006/main" noChangeAspect="1"/>
+            </wp:cNvGraphicFramePr>
+            <a:graphic xmlns:a="http://schemas.openxmlformats.org/drawingml/2006/main">
+              <a:graphicData uri="http://schemas.openxmlformats.org/drawingml/2006/picture">
+                <pic:pic xmlns:pic="http://schemas.openxmlformats.org/drawingml/2006/picture">
+                  <pic:nvPicPr>
+                    <pic:cNvPr id="1" name=""/>
+                    <pic:cNvPicPr/>
+                  </pic:nvPicPr>
+                  <pic:blipFill>
+                    <a:blip r:embed="rId34"/>
+                    <a:stretch>
+                      <a:fillRect/>
+                    </a:stretch>
+                  </pic:blipFill>
+                  <pic:spPr>
+                    <a:xfrm>
+                      <a:off x="0" y="0"/>
+                      <a:ext cx="5400040" cy="2343785"/>
+                    </a:xfrm>
+                    <a:prstGeom prst="rect">
+                      <a:avLst/>
+                    </a:prstGeom>
+                  </pic:spPr>
+                </pic:pic>
+              </a:graphicData>
+            </a:graphic>
+          </wp:inline>
+        </w:drawing>
+      </w:r>
       <w:bookmarkStart w:id="0" w:name="_GoBack"/>
       <w:bookmarkEnd w:id="0"/>
-      <w:r>
-        <w:rPr>
-          <w:highlight w:val="cyan"/>
-        </w:rPr>
-        <w:t>20</w:t>
-      </w:r>
-      <w:r>
-        <w:rPr>
-          <w:highlight w:val="cyan"/>
-        </w:rPr>
-        <w:t xml:space="preserve"> </w:t>
-      </w:r>
-      <w:r>
-        <w:rPr>
-          <w:highlight w:val="cyan"/>
-        </w:rPr>
-        <w:t>–</w:t>
-      </w:r>
-      <w:r>
-        <w:rPr>
-          <w:highlight w:val="cyan"/>
-        </w:rPr>
-        <w:t xml:space="preserve"> </w:t>
-      </w:r>
-      <w:r>
-        <w:rPr>
-          <w:highlight w:val="cyan"/>
-        </w:rPr>
-        <w:t>Atualização de registros</w:t>
+    </w:p>
+    <w:p>
+      <w:r>
+        <w:drawing>
+          <wp:inline distT="0" distB="0" distL="0" distR="0" wp14:anchorId="0949ABB3" wp14:editId="7C1EE203">
+            <wp:extent cx="5400040" cy="2470785"/>
+            <wp:effectExtent l="0" t="0" r="0" b="5715"/>
+            <wp:docPr id="32" name="Imagem 32"/>
+            <wp:cNvGraphicFramePr>
+              <a:graphicFrameLocks xmlns:a="http://schemas.openxmlformats.org/drawingml/2006/main" noChangeAspect="1"/>
+            </wp:cNvGraphicFramePr>
+            <a:graphic xmlns:a="http://schemas.openxmlformats.org/drawingml/2006/main">
+              <a:graphicData uri="http://schemas.openxmlformats.org/drawingml/2006/picture">
+                <pic:pic xmlns:pic="http://schemas.openxmlformats.org/drawingml/2006/picture">
+                  <pic:nvPicPr>
+                    <pic:cNvPr id="1" name=""/>
+                    <pic:cNvPicPr/>
+                  </pic:nvPicPr>
+                  <pic:blipFill>
+                    <a:blip r:embed="rId35"/>
+                    <a:stretch>
+                      <a:fillRect/>
+                    </a:stretch>
+                  </pic:blipFill>
+                  <pic:spPr>
+                    <a:xfrm>
+                      <a:off x="0" y="0"/>
+                      <a:ext cx="5400040" cy="2470785"/>
+                    </a:xfrm>
+                    <a:prstGeom prst="rect">
+                      <a:avLst/>
+                    </a:prstGeom>
+                  </pic:spPr>
+                </pic:pic>
+              </a:graphicData>
+            </a:graphic>
+          </wp:inline>
+        </w:drawing>
       </w:r>
     </w:p>
     <w:p>
@@ -1981,79 +1901,79 @@
     </w:p>
     <w:p>
       <w:r>
+        <w:t>25</w:t>
+      </w:r>
+      <w:r>
+        <w:t xml:space="preserve"> - </w:t>
+      </w:r>
+    </w:p>
+    <w:p>
+      <w:r>
+        <w:t>26</w:t>
+      </w:r>
+      <w:r>
+        <w:t xml:space="preserve"> - </w:t>
+      </w:r>
+    </w:p>
+    <w:p>
+      <w:r>
+        <w:t>27</w:t>
+      </w:r>
+      <w:r>
+        <w:t xml:space="preserve"> - </w:t>
+      </w:r>
+    </w:p>
+    <w:p>
+      <w:r>
+        <w:t>28</w:t>
+      </w:r>
+      <w:r>
+        <w:t xml:space="preserve"> - </w:t>
+      </w:r>
+    </w:p>
+    <w:p>
+      <w:r>
+        <w:t>29</w:t>
+      </w:r>
+      <w:r>
+        <w:t xml:space="preserve"> - </w:t>
+      </w:r>
+    </w:p>
+    <w:p>
+      <w:r>
+        <w:t>30</w:t>
+      </w:r>
+      <w:r>
+        <w:t xml:space="preserve"> - </w:t>
+      </w:r>
+    </w:p>
+    <w:p>
+      <w:r>
+        <w:t>31</w:t>
+      </w:r>
+      <w:r>
+        <w:t xml:space="preserve"> - </w:t>
+      </w:r>
+    </w:p>
+    <w:p>
+      <w:r>
+        <w:t>32</w:t>
+      </w:r>
+      <w:r>
+        <w:t xml:space="preserve"> - </w:t>
+      </w:r>
+    </w:p>
+    <w:p>
+      <w:r>
+        <w:t>33</w:t>
+      </w:r>
+      <w:r>
+        <w:t xml:space="preserve"> - </w:t>
+      </w:r>
+    </w:p>
+    <w:p>
+      <w:r>
         <w:lastRenderedPageBreak/>
-        <w:t>25</w:t>
-      </w:r>
-      <w:r>
-        <w:t xml:space="preserve"> - </w:t>
-      </w:r>
-    </w:p>
-    <w:p>
-      <w:r>
-        <w:t>26</w:t>
-      </w:r>
-      <w:r>
-        <w:t xml:space="preserve"> - </w:t>
-      </w:r>
-    </w:p>
-    <w:p>
-      <w:r>
-        <w:t>27</w:t>
-      </w:r>
-      <w:r>
-        <w:t xml:space="preserve"> - </w:t>
-      </w:r>
-    </w:p>
-    <w:p>
-      <w:r>
-        <w:t>28</w:t>
-      </w:r>
-      <w:r>
-        <w:t xml:space="preserve"> - </w:t>
-      </w:r>
-    </w:p>
-    <w:p>
-      <w:r>
-        <w:t>29</w:t>
-      </w:r>
-      <w:r>
-        <w:t xml:space="preserve"> - </w:t>
-      </w:r>
-    </w:p>
-    <w:p>
-      <w:r>
-        <w:t>30</w:t>
-      </w:r>
-      <w:r>
-        <w:t xml:space="preserve"> - </w:t>
-      </w:r>
-    </w:p>
-    <w:p>
-      <w:r>
-        <w:t>31</w:t>
-      </w:r>
-      <w:r>
-        <w:t xml:space="preserve"> - </w:t>
-      </w:r>
-    </w:p>
-    <w:p>
-      <w:r>
-        <w:t>32</w:t>
-      </w:r>
-      <w:r>
-        <w:t xml:space="preserve"> - </w:t>
-      </w:r>
-    </w:p>
-    <w:p>
-      <w:r>
-        <w:t>33</w:t>
-      </w:r>
-      <w:r>
-        <w:t xml:space="preserve"> - </w:t>
-      </w:r>
-    </w:p>
-    <w:p>
-      <w:r>
         <w:t>34</w:t>
       </w:r>
       <w:r>

</xml_diff>

<commit_message>
21 Capturando query parameters
</commit_message>
<xml_diff>
--- a/node_info.docx
+++ b/node_info.docx
@@ -1825,8 +1825,6 @@
           </wp:inline>
         </w:drawing>
       </w:r>
-      <w:bookmarkStart w:id="0" w:name="_GoBack"/>
-      <w:bookmarkEnd w:id="0"/>
     </w:p>
     <w:p>
       <w:r>
@@ -1869,15 +1867,279 @@
     </w:p>
     <w:p>
       <w:r>
+        <w:rPr>
+          <w:highlight w:val="cyan"/>
+        </w:rPr>
         <w:t>21</w:t>
       </w:r>
       <w:r>
+        <w:rPr>
+          <w:highlight w:val="cyan"/>
+        </w:rPr>
+        <w:t xml:space="preserve"> </w:t>
+      </w:r>
+      <w:r>
+        <w:rPr>
+          <w:highlight w:val="cyan"/>
+        </w:rPr>
+        <w:t>–</w:t>
+      </w:r>
+      <w:r>
+        <w:rPr>
+          <w:highlight w:val="cyan"/>
+        </w:rPr>
+        <w:t xml:space="preserve"> </w:t>
+      </w:r>
+      <w:r>
+        <w:rPr>
+          <w:highlight w:val="cyan"/>
+        </w:rPr>
+        <w:t>Capturando query parameters</w:t>
+      </w:r>
+    </w:p>
+    <w:p>
+      <w:r>
+        <w:drawing>
+          <wp:inline distT="0" distB="0" distL="0" distR="0" wp14:anchorId="159D6374" wp14:editId="664EFA3A">
+            <wp:extent cx="5400040" cy="1813560"/>
+            <wp:effectExtent l="0" t="0" r="0" b="0"/>
+            <wp:docPr id="34" name="Imagem 34"/>
+            <wp:cNvGraphicFramePr>
+              <a:graphicFrameLocks xmlns:a="http://schemas.openxmlformats.org/drawingml/2006/main" noChangeAspect="1"/>
+            </wp:cNvGraphicFramePr>
+            <a:graphic xmlns:a="http://schemas.openxmlformats.org/drawingml/2006/main">
+              <a:graphicData uri="http://schemas.openxmlformats.org/drawingml/2006/picture">
+                <pic:pic xmlns:pic="http://schemas.openxmlformats.org/drawingml/2006/picture">
+                  <pic:nvPicPr>
+                    <pic:cNvPr id="1" name=""/>
+                    <pic:cNvPicPr/>
+                  </pic:nvPicPr>
+                  <pic:blipFill>
+                    <a:blip r:embed="rId36"/>
+                    <a:stretch>
+                      <a:fillRect/>
+                    </a:stretch>
+                  </pic:blipFill>
+                  <pic:spPr>
+                    <a:xfrm>
+                      <a:off x="0" y="0"/>
+                      <a:ext cx="5400040" cy="1813560"/>
+                    </a:xfrm>
+                    <a:prstGeom prst="rect">
+                      <a:avLst/>
+                    </a:prstGeom>
+                  </pic:spPr>
+                </pic:pic>
+              </a:graphicData>
+            </a:graphic>
+          </wp:inline>
+        </w:drawing>
+      </w:r>
+    </w:p>
+    <w:p>
+      <w:r>
+        <w:drawing>
+          <wp:inline distT="0" distB="0" distL="0" distR="0" wp14:anchorId="31977097" wp14:editId="55D15814">
+            <wp:extent cx="5400040" cy="1185545"/>
+            <wp:effectExtent l="0" t="0" r="0" b="0"/>
+            <wp:docPr id="35" name="Imagem 35"/>
+            <wp:cNvGraphicFramePr>
+              <a:graphicFrameLocks xmlns:a="http://schemas.openxmlformats.org/drawingml/2006/main" noChangeAspect="1"/>
+            </wp:cNvGraphicFramePr>
+            <a:graphic xmlns:a="http://schemas.openxmlformats.org/drawingml/2006/main">
+              <a:graphicData uri="http://schemas.openxmlformats.org/drawingml/2006/picture">
+                <pic:pic xmlns:pic="http://schemas.openxmlformats.org/drawingml/2006/picture">
+                  <pic:nvPicPr>
+                    <pic:cNvPr id="1" name=""/>
+                    <pic:cNvPicPr/>
+                  </pic:nvPicPr>
+                  <pic:blipFill>
+                    <a:blip r:embed="rId37"/>
+                    <a:stretch>
+                      <a:fillRect/>
+                    </a:stretch>
+                  </pic:blipFill>
+                  <pic:spPr>
+                    <a:xfrm>
+                      <a:off x="0" y="0"/>
+                      <a:ext cx="5400040" cy="1185545"/>
+                    </a:xfrm>
+                    <a:prstGeom prst="rect">
+                      <a:avLst/>
+                    </a:prstGeom>
+                  </pic:spPr>
+                </pic:pic>
+              </a:graphicData>
+            </a:graphic>
+          </wp:inline>
+        </w:drawing>
+      </w:r>
+    </w:p>
+    <w:p>
+      <w:r>
+        <w:lastRenderedPageBreak/>
+        <w:drawing>
+          <wp:inline distT="0" distB="0" distL="0" distR="0" wp14:anchorId="26CC6131" wp14:editId="70FED0DB">
+            <wp:extent cx="5400040" cy="1984375"/>
+            <wp:effectExtent l="0" t="0" r="0" b="0"/>
+            <wp:docPr id="36" name="Imagem 36"/>
+            <wp:cNvGraphicFramePr>
+              <a:graphicFrameLocks xmlns:a="http://schemas.openxmlformats.org/drawingml/2006/main" noChangeAspect="1"/>
+            </wp:cNvGraphicFramePr>
+            <a:graphic xmlns:a="http://schemas.openxmlformats.org/drawingml/2006/main">
+              <a:graphicData uri="http://schemas.openxmlformats.org/drawingml/2006/picture">
+                <pic:pic xmlns:pic="http://schemas.openxmlformats.org/drawingml/2006/picture">
+                  <pic:nvPicPr>
+                    <pic:cNvPr id="1" name=""/>
+                    <pic:cNvPicPr/>
+                  </pic:nvPicPr>
+                  <pic:blipFill>
+                    <a:blip r:embed="rId38"/>
+                    <a:stretch>
+                      <a:fillRect/>
+                    </a:stretch>
+                  </pic:blipFill>
+                  <pic:spPr>
+                    <a:xfrm>
+                      <a:off x="0" y="0"/>
+                      <a:ext cx="5400040" cy="1984375"/>
+                    </a:xfrm>
+                    <a:prstGeom prst="rect">
+                      <a:avLst/>
+                    </a:prstGeom>
+                  </pic:spPr>
+                </pic:pic>
+              </a:graphicData>
+            </a:graphic>
+          </wp:inline>
+        </w:drawing>
+      </w:r>
+    </w:p>
+    <w:p>
+      <w:r>
+        <w:drawing>
+          <wp:inline distT="0" distB="0" distL="0" distR="0" wp14:anchorId="6981050A" wp14:editId="2029DF44">
+            <wp:extent cx="5400040" cy="2785745"/>
+            <wp:effectExtent l="0" t="0" r="0" b="0"/>
+            <wp:docPr id="37" name="Imagem 37"/>
+            <wp:cNvGraphicFramePr>
+              <a:graphicFrameLocks xmlns:a="http://schemas.openxmlformats.org/drawingml/2006/main" noChangeAspect="1"/>
+            </wp:cNvGraphicFramePr>
+            <a:graphic xmlns:a="http://schemas.openxmlformats.org/drawingml/2006/main">
+              <a:graphicData uri="http://schemas.openxmlformats.org/drawingml/2006/picture">
+                <pic:pic xmlns:pic="http://schemas.openxmlformats.org/drawingml/2006/picture">
+                  <pic:nvPicPr>
+                    <pic:cNvPr id="1" name=""/>
+                    <pic:cNvPicPr/>
+                  </pic:nvPicPr>
+                  <pic:blipFill>
+                    <a:blip r:embed="rId39"/>
+                    <a:stretch>
+                      <a:fillRect/>
+                    </a:stretch>
+                  </pic:blipFill>
+                  <pic:spPr>
+                    <a:xfrm>
+                      <a:off x="0" y="0"/>
+                      <a:ext cx="5400040" cy="2785745"/>
+                    </a:xfrm>
+                    <a:prstGeom prst="rect">
+                      <a:avLst/>
+                    </a:prstGeom>
+                  </pic:spPr>
+                </pic:pic>
+              </a:graphicData>
+            </a:graphic>
+          </wp:inline>
+        </w:drawing>
+      </w:r>
+    </w:p>
+    <w:p>
+      <w:r>
+        <w:drawing>
+          <wp:inline distT="0" distB="0" distL="0" distR="0" wp14:anchorId="4D889344" wp14:editId="3740033E">
+            <wp:extent cx="5400040" cy="1834515"/>
+            <wp:effectExtent l="0" t="0" r="0" b="0"/>
+            <wp:docPr id="38" name="Imagem 38"/>
+            <wp:cNvGraphicFramePr>
+              <a:graphicFrameLocks xmlns:a="http://schemas.openxmlformats.org/drawingml/2006/main" noChangeAspect="1"/>
+            </wp:cNvGraphicFramePr>
+            <a:graphic xmlns:a="http://schemas.openxmlformats.org/drawingml/2006/main">
+              <a:graphicData uri="http://schemas.openxmlformats.org/drawingml/2006/picture">
+                <pic:pic xmlns:pic="http://schemas.openxmlformats.org/drawingml/2006/picture">
+                  <pic:nvPicPr>
+                    <pic:cNvPr id="1" name=""/>
+                    <pic:cNvPicPr/>
+                  </pic:nvPicPr>
+                  <pic:blipFill>
+                    <a:blip r:embed="rId40"/>
+                    <a:stretch>
+                      <a:fillRect/>
+                    </a:stretch>
+                  </pic:blipFill>
+                  <pic:spPr>
+                    <a:xfrm>
+                      <a:off x="0" y="0"/>
+                      <a:ext cx="5400040" cy="1834515"/>
+                    </a:xfrm>
+                    <a:prstGeom prst="rect">
+                      <a:avLst/>
+                    </a:prstGeom>
+                  </pic:spPr>
+                </pic:pic>
+              </a:graphicData>
+            </a:graphic>
+          </wp:inline>
+        </w:drawing>
+      </w:r>
+      <w:bookmarkStart w:id="0" w:name="_GoBack"/>
+      <w:bookmarkEnd w:id="0"/>
+    </w:p>
+    <w:p>
+      <w:r>
+        <w:rPr>
+          <w:highlight w:val="cyan"/>
+        </w:rPr>
+        <w:t>22</w:t>
+      </w:r>
+      <w:r>
+        <w:rPr>
+          <w:highlight w:val="cyan"/>
+        </w:rPr>
+        <w:t xml:space="preserve"> </w:t>
+      </w:r>
+      <w:r>
+        <w:rPr>
+          <w:highlight w:val="cyan"/>
+        </w:rPr>
+        <w:t>–</w:t>
+      </w:r>
+      <w:r>
+        <w:rPr>
+          <w:highlight w:val="cyan"/>
+        </w:rPr>
+        <w:t xml:space="preserve"> </w:t>
+      </w:r>
+      <w:r>
+        <w:rPr>
+          <w:highlight w:val="cyan"/>
+        </w:rPr>
+        <w:t>Filtrando lista do banco de dados</w:t>
+      </w:r>
+    </w:p>
+    <w:p/>
+    <w:p/>
+    <w:p>
+      <w:r>
+        <w:t>23</w:t>
+      </w:r>
+      <w:r>
         <w:t xml:space="preserve"> - </w:t>
       </w:r>
     </w:p>
     <w:p>
       <w:r>
-        <w:t>22</w:t>
+        <w:t>24</w:t>
       </w:r>
       <w:r>
         <w:t xml:space="preserve"> - </w:t>
@@ -1885,7 +2147,7 @@
     </w:p>
     <w:p>
       <w:r>
-        <w:t>23</w:t>
+        <w:t>25</w:t>
       </w:r>
       <w:r>
         <w:t xml:space="preserve"> - </w:t>
@@ -1893,7 +2155,7 @@
     </w:p>
     <w:p>
       <w:r>
-        <w:t>24</w:t>
+        <w:t>26</w:t>
       </w:r>
       <w:r>
         <w:t xml:space="preserve"> - </w:t>
@@ -1901,7 +2163,8 @@
     </w:p>
     <w:p>
       <w:r>
-        <w:t>25</w:t>
+        <w:lastRenderedPageBreak/>
+        <w:t>27</w:t>
       </w:r>
       <w:r>
         <w:t xml:space="preserve"> - </w:t>
@@ -1909,7 +2172,7 @@
     </w:p>
     <w:p>
       <w:r>
-        <w:t>26</w:t>
+        <w:t>28</w:t>
       </w:r>
       <w:r>
         <w:t xml:space="preserve"> - </w:t>
@@ -1917,7 +2180,7 @@
     </w:p>
     <w:p>
       <w:r>
-        <w:t>27</w:t>
+        <w:t>29</w:t>
       </w:r>
       <w:r>
         <w:t xml:space="preserve"> - </w:t>
@@ -1925,7 +2188,7 @@
     </w:p>
     <w:p>
       <w:r>
-        <w:t>28</w:t>
+        <w:t>30</w:t>
       </w:r>
       <w:r>
         <w:t xml:space="preserve"> - </w:t>
@@ -1933,7 +2196,7 @@
     </w:p>
     <w:p>
       <w:r>
-        <w:t>29</w:t>
+        <w:t>31</w:t>
       </w:r>
       <w:r>
         <w:t xml:space="preserve"> - </w:t>
@@ -1941,7 +2204,7 @@
     </w:p>
     <w:p>
       <w:r>
-        <w:t>30</w:t>
+        <w:t>32</w:t>
       </w:r>
       <w:r>
         <w:t xml:space="preserve"> - </w:t>
@@ -1949,7 +2212,7 @@
     </w:p>
     <w:p>
       <w:r>
-        <w:t>31</w:t>
+        <w:t>33</w:t>
       </w:r>
       <w:r>
         <w:t xml:space="preserve"> - </w:t>
@@ -1957,23 +2220,6 @@
     </w:p>
     <w:p>
       <w:r>
-        <w:t>32</w:t>
-      </w:r>
-      <w:r>
-        <w:t xml:space="preserve"> - </w:t>
-      </w:r>
-    </w:p>
-    <w:p>
-      <w:r>
-        <w:t>33</w:t>
-      </w:r>
-      <w:r>
-        <w:t xml:space="preserve"> - </w:t>
-      </w:r>
-    </w:p>
-    <w:p>
-      <w:r>
-        <w:lastRenderedPageBreak/>
         <w:t>34</w:t>
       </w:r>
       <w:r>

</xml_diff>